<commit_message>
group hwk2, part1: summary of the paper
</commit_message>
<xml_diff>
--- a/jon/Consumer Heterogeneity and Paid Search effectiveness-jon.docx
+++ b/jon/Consumer Heterogeneity and Paid Search effectiveness-jon.docx
@@ -3,43 +3,626 @@
 <w:document xmlns:wpc="http://schemas.microsoft.com/office/word/2010/wordprocessingCanvas" xmlns:cx="http://schemas.microsoft.com/office/drawing/2014/chartex" xmlns:cx1="http://schemas.microsoft.com/office/drawing/2015/9/8/chartex" xmlns:cx2="http://schemas.microsoft.com/office/drawing/2015/10/21/chartex" xmlns:mc="http://schemas.openxmlformats.org/markup-compatibility/2006" xmlns:o="urn:schemas-microsoft-com:office:office" xmlns:r="http://schemas.openxmlformats.org/officeDocument/2006/relationships" xmlns:m="http://schemas.openxmlformats.org/officeDocument/2006/math" xmlns:v="urn:schemas-microsoft-com:vml" xmlns:wp14="http://schemas.microsoft.com/office/word/2010/wordprocessingDrawing" xmlns:wp="http://schemas.openxmlformats.org/drawingml/2006/wordprocessingDrawing" xmlns:w10="urn:schemas-microsoft-com:office:word" xmlns:w="http://schemas.openxmlformats.org/wordprocessingml/2006/main" xmlns:w14="http://schemas.microsoft.com/office/word/2010/wordml" xmlns:w15="http://schemas.microsoft.com/office/word/2012/wordml" xmlns:w16se="http://schemas.microsoft.com/office/word/2015/wordml/symex" xmlns:wpg="http://schemas.microsoft.com/office/word/2010/wordprocessingGroup" xmlns:wpi="http://schemas.microsoft.com/office/word/2010/wordprocessingInk" xmlns:wne="http://schemas.microsoft.com/office/word/2006/wordml" xmlns:wps="http://schemas.microsoft.com/office/word/2010/wordprocessingShape" mc:Ignorable="w14 w15 w16se wp14">
   <w:body>
     <w:p>
-      <w:r>
-        <w:t xml:space="preserve">Endogeneity explanation for </w:t>
-      </w:r>
-      <w:r>
-        <w:t>Consumer Heterogeneity and Paid Search effectiveness: a l</w:t>
-      </w:r>
-      <w:r>
-        <w:t>arge scale fi</w:t>
-      </w:r>
-      <w:r>
-        <w:t>e</w:t>
-      </w:r>
-      <w:r>
-        <w:t>l</w:t>
-      </w:r>
-      <w:r>
-        <w:t xml:space="preserve">d </w:t>
-      </w:r>
-      <w:r>
-        <w:t>experiment</w:t>
-      </w:r>
-      <w:r>
-        <w:t>:</w:t>
-      </w:r>
+      <w:pPr>
+        <w:pStyle w:val="Default"/>
+        <w:spacing w:after="240"/>
+        <w:rPr>
+          <w:rFonts w:asciiTheme="minorHAnsi" w:hAnsiTheme="minorHAnsi"/>
+          <w:color w:val="auto"/>
+        </w:rPr>
+      </w:pPr>
     </w:p>
     <w:p>
-      <w:r>
-        <w:t xml:space="preserve">The authors, Blake et al, say that </w:t>
-      </w:r>
-      <w:r>
-        <w:t xml:space="preserve">typical consumers </w:t>
-      </w:r>
-      <w:r>
-        <w:t xml:space="preserve">who click on the </w:t>
+      <w:pPr>
+        <w:pStyle w:val="Default"/>
+        <w:spacing w:after="240"/>
+        <w:rPr>
+          <w:rFonts w:asciiTheme="minorHAnsi" w:hAnsiTheme="minorHAnsi"/>
+          <w:color w:val="auto"/>
+        </w:rPr>
+      </w:pPr>
+      <w:r>
+        <w:rPr>
+          <w:rFonts w:asciiTheme="minorHAnsi" w:hAnsiTheme="minorHAnsi"/>
+          <w:color w:val="auto"/>
+        </w:rPr>
+        <w:t xml:space="preserve"> </w:t>
+      </w:r>
+      <w:r>
+        <w:rPr>
+          <w:rFonts w:asciiTheme="minorHAnsi" w:hAnsiTheme="minorHAnsi"/>
+          <w:color w:val="auto"/>
+          <w:u w:val="single"/>
+        </w:rPr>
+        <w:t>(a) S</w:t>
+      </w:r>
+      <w:r>
+        <w:rPr>
+          <w:rFonts w:asciiTheme="minorHAnsi" w:hAnsiTheme="minorHAnsi"/>
+          <w:color w:val="auto"/>
+          <w:u w:val="single"/>
+        </w:rPr>
+        <w:t xml:space="preserve">ummary of the main contribution of the paper </w:t>
+      </w:r>
+    </w:p>
+    <w:p>
+      <w:pPr>
+        <w:pStyle w:val="Default"/>
+        <w:spacing w:after="240"/>
+        <w:rPr>
+          <w:rFonts w:asciiTheme="minorHAnsi" w:hAnsiTheme="minorHAnsi"/>
+          <w:color w:val="auto"/>
+          <w:sz w:val="22"/>
+          <w:szCs w:val="22"/>
+        </w:rPr>
+      </w:pPr>
+      <w:r>
+        <w:rPr>
+          <w:rFonts w:asciiTheme="minorHAnsi" w:hAnsiTheme="minorHAnsi"/>
+          <w:color w:val="auto"/>
+          <w:sz w:val="22"/>
+          <w:szCs w:val="22"/>
+        </w:rPr>
+        <w:t xml:space="preserve">Blake, </w:t>
       </w:r>
       <w:proofErr w:type="spellStart"/>
       <w:r>
+        <w:rPr>
+          <w:rFonts w:asciiTheme="minorHAnsi" w:hAnsiTheme="minorHAnsi"/>
+          <w:color w:val="auto"/>
+          <w:sz w:val="22"/>
+          <w:szCs w:val="22"/>
+        </w:rPr>
+        <w:t>Nosko</w:t>
+      </w:r>
+      <w:proofErr w:type="spellEnd"/>
+      <w:r>
+        <w:rPr>
+          <w:rFonts w:asciiTheme="minorHAnsi" w:hAnsiTheme="minorHAnsi"/>
+          <w:color w:val="auto"/>
+          <w:sz w:val="22"/>
+          <w:szCs w:val="22"/>
+        </w:rPr>
+        <w:t xml:space="preserve">, </w:t>
+      </w:r>
+      <w:proofErr w:type="spellStart"/>
+      <w:r>
+        <w:rPr>
+          <w:rFonts w:asciiTheme="minorHAnsi" w:hAnsiTheme="minorHAnsi"/>
+          <w:color w:val="auto"/>
+          <w:sz w:val="22"/>
+          <w:szCs w:val="22"/>
+        </w:rPr>
+        <w:t>Tadelis</w:t>
+      </w:r>
+      <w:r>
+        <w:rPr>
+          <w:rFonts w:asciiTheme="minorHAnsi" w:hAnsiTheme="minorHAnsi"/>
+          <w:color w:val="auto"/>
+          <w:sz w:val="22"/>
+          <w:szCs w:val="22"/>
+        </w:rPr>
+        <w:t>’s</w:t>
+      </w:r>
+      <w:proofErr w:type="spellEnd"/>
+      <w:r>
+        <w:rPr>
+          <w:rFonts w:asciiTheme="minorHAnsi" w:hAnsiTheme="minorHAnsi"/>
+          <w:color w:val="auto"/>
+          <w:sz w:val="22"/>
+          <w:szCs w:val="22"/>
+        </w:rPr>
+        <w:t xml:space="preserve"> paper</w:t>
+      </w:r>
+      <w:r>
+        <w:rPr>
+          <w:rFonts w:asciiTheme="minorHAnsi" w:hAnsiTheme="minorHAnsi"/>
+          <w:color w:val="auto"/>
+          <w:sz w:val="22"/>
+          <w:szCs w:val="22"/>
+        </w:rPr>
+        <w:t xml:space="preserve"> “Consumer heterogeneity and paid search effectiveness: A large scale field experiment</w:t>
+      </w:r>
+      <w:r>
+        <w:rPr>
+          <w:rFonts w:asciiTheme="minorHAnsi" w:hAnsiTheme="minorHAnsi"/>
+          <w:color w:val="auto"/>
+          <w:sz w:val="22"/>
+          <w:szCs w:val="22"/>
+        </w:rPr>
+        <w:t xml:space="preserve"> (2015)</w:t>
+      </w:r>
+      <w:r>
+        <w:rPr>
+          <w:rFonts w:asciiTheme="minorHAnsi" w:hAnsiTheme="minorHAnsi"/>
+          <w:color w:val="auto"/>
+          <w:sz w:val="22"/>
+          <w:szCs w:val="22"/>
+        </w:rPr>
+        <w:t xml:space="preserve">” </w:t>
+      </w:r>
+      <w:r>
+        <w:rPr>
+          <w:rFonts w:asciiTheme="minorHAnsi" w:hAnsiTheme="minorHAnsi" w:cs="Helvetica"/>
+          <w:color w:val="auto"/>
+          <w:sz w:val="22"/>
+          <w:szCs w:val="22"/>
+          <w:shd w:val="clear" w:color="auto" w:fill="FEFEFE"/>
+        </w:rPr>
+        <w:t xml:space="preserve">found that paid search </w:t>
+      </w:r>
+      <w:r>
+        <w:rPr>
+          <w:rFonts w:asciiTheme="minorHAnsi" w:hAnsiTheme="minorHAnsi" w:cs="Helvetica"/>
+          <w:color w:val="auto"/>
+          <w:sz w:val="22"/>
+          <w:szCs w:val="22"/>
+          <w:shd w:val="clear" w:color="auto" w:fill="FEFEFE"/>
+        </w:rPr>
+        <w:t>advertising on</w:t>
+      </w:r>
+      <w:r>
+        <w:rPr>
+          <w:rFonts w:asciiTheme="minorHAnsi" w:hAnsiTheme="minorHAnsi" w:cs="Helvetica"/>
+          <w:color w:val="auto"/>
+          <w:sz w:val="22"/>
+          <w:szCs w:val="22"/>
+          <w:shd w:val="clear" w:color="auto" w:fill="FEFEFE"/>
+        </w:rPr>
+        <w:t xml:space="preserve"> the brand name of a </w:t>
+      </w:r>
+      <w:r>
+        <w:rPr>
+          <w:rFonts w:asciiTheme="minorHAnsi" w:hAnsiTheme="minorHAnsi" w:cs="Helvetica"/>
+          <w:color w:val="auto"/>
+          <w:sz w:val="22"/>
+          <w:szCs w:val="22"/>
+          <w:shd w:val="clear" w:color="auto" w:fill="FEFEFE"/>
+        </w:rPr>
+        <w:t>well-known</w:t>
+      </w:r>
+      <w:r>
+        <w:rPr>
+          <w:rFonts w:asciiTheme="minorHAnsi" w:hAnsiTheme="minorHAnsi" w:cs="Helvetica"/>
+          <w:color w:val="auto"/>
+          <w:sz w:val="22"/>
+          <w:szCs w:val="22"/>
+          <w:shd w:val="clear" w:color="auto" w:fill="FEFEFE"/>
+        </w:rPr>
+        <w:t xml:space="preserve"> brand</w:t>
+      </w:r>
+      <w:r>
+        <w:rPr>
+          <w:rFonts w:asciiTheme="minorHAnsi" w:hAnsiTheme="minorHAnsi" w:cs="Helvetica"/>
+          <w:color w:val="auto"/>
+          <w:sz w:val="22"/>
+          <w:szCs w:val="22"/>
+          <w:shd w:val="clear" w:color="auto" w:fill="FEFEFE"/>
+        </w:rPr>
+        <w:t xml:space="preserve"> </w:t>
+      </w:r>
+      <w:r>
+        <w:rPr>
+          <w:rFonts w:asciiTheme="minorHAnsi" w:hAnsiTheme="minorHAnsi" w:cs="Helvetica"/>
+          <w:color w:val="auto"/>
+          <w:sz w:val="22"/>
+          <w:szCs w:val="22"/>
+          <w:shd w:val="clear" w:color="auto" w:fill="FEFEFE"/>
+        </w:rPr>
+        <w:t>e.g. “</w:t>
+      </w:r>
+      <w:proofErr w:type="spellStart"/>
+      <w:r>
+        <w:rPr>
+          <w:rFonts w:asciiTheme="minorHAnsi" w:hAnsiTheme="minorHAnsi" w:cs="Helvetica"/>
+          <w:color w:val="auto"/>
+          <w:sz w:val="22"/>
+          <w:szCs w:val="22"/>
+          <w:shd w:val="clear" w:color="auto" w:fill="FEFEFE"/>
+        </w:rPr>
+        <w:t>ebay</w:t>
+      </w:r>
+      <w:proofErr w:type="spellEnd"/>
+      <w:r>
+        <w:rPr>
+          <w:rFonts w:asciiTheme="minorHAnsi" w:hAnsiTheme="minorHAnsi" w:cs="Helvetica"/>
+          <w:color w:val="auto"/>
+          <w:sz w:val="22"/>
+          <w:szCs w:val="22"/>
+          <w:shd w:val="clear" w:color="auto" w:fill="FEFEFE"/>
+        </w:rPr>
+        <w:t xml:space="preserve">” </w:t>
+      </w:r>
+      <w:r>
+        <w:rPr>
+          <w:rFonts w:asciiTheme="minorHAnsi" w:hAnsiTheme="minorHAnsi" w:cs="Helvetica"/>
+          <w:color w:val="auto"/>
+          <w:sz w:val="22"/>
+          <w:szCs w:val="22"/>
+          <w:shd w:val="clear" w:color="auto" w:fill="FEFEFE"/>
+        </w:rPr>
+        <w:t>was</w:t>
+      </w:r>
+      <w:r>
+        <w:rPr>
+          <w:rFonts w:asciiTheme="minorHAnsi" w:hAnsiTheme="minorHAnsi" w:cs="Helvetica"/>
+          <w:color w:val="auto"/>
+          <w:sz w:val="22"/>
+          <w:szCs w:val="22"/>
+          <w:shd w:val="clear" w:color="auto" w:fill="FEFEFE"/>
+        </w:rPr>
+        <w:t xml:space="preserve"> ineffective for increasing short term revenue for </w:t>
+      </w:r>
+      <w:r>
+        <w:rPr>
+          <w:rFonts w:asciiTheme="minorHAnsi" w:hAnsiTheme="minorHAnsi" w:cs="Helvetica"/>
+          <w:color w:val="auto"/>
+          <w:sz w:val="22"/>
+          <w:szCs w:val="22"/>
+          <w:shd w:val="clear" w:color="auto" w:fill="FEFEFE"/>
+        </w:rPr>
+        <w:t xml:space="preserve">customers. </w:t>
+      </w:r>
+      <w:r>
+        <w:rPr>
+          <w:rFonts w:asciiTheme="minorHAnsi" w:hAnsiTheme="minorHAnsi" w:cs="Helvetica"/>
+          <w:color w:val="auto"/>
+          <w:sz w:val="22"/>
+          <w:szCs w:val="22"/>
+          <w:shd w:val="clear" w:color="auto" w:fill="FEFEFE"/>
+        </w:rPr>
+        <w:t>Big brand</w:t>
+      </w:r>
+      <w:r>
+        <w:rPr>
+          <w:rFonts w:asciiTheme="minorHAnsi" w:hAnsiTheme="minorHAnsi" w:cs="Helvetica"/>
+          <w:color w:val="auto"/>
+          <w:sz w:val="22"/>
+          <w:szCs w:val="22"/>
+          <w:shd w:val="clear" w:color="auto" w:fill="FEFEFE"/>
+        </w:rPr>
+        <w:t>’</w:t>
+      </w:r>
+      <w:r>
+        <w:rPr>
+          <w:rFonts w:asciiTheme="minorHAnsi" w:hAnsiTheme="minorHAnsi" w:cs="Helvetica"/>
+          <w:color w:val="auto"/>
+          <w:sz w:val="22"/>
+          <w:szCs w:val="22"/>
+          <w:shd w:val="clear" w:color="auto" w:fill="FEFEFE"/>
+        </w:rPr>
+        <w:t xml:space="preserve">s </w:t>
+      </w:r>
+      <w:r>
+        <w:rPr>
+          <w:rFonts w:asciiTheme="minorHAnsi" w:hAnsiTheme="minorHAnsi" w:cs="Helvetica"/>
+          <w:color w:val="auto"/>
+          <w:sz w:val="22"/>
+          <w:szCs w:val="22"/>
+          <w:shd w:val="clear" w:color="auto" w:fill="FEFEFE"/>
+        </w:rPr>
+        <w:t xml:space="preserve">names </w:t>
+      </w:r>
+      <w:r>
+        <w:rPr>
+          <w:rFonts w:asciiTheme="minorHAnsi" w:hAnsiTheme="minorHAnsi" w:cs="Helvetica"/>
+          <w:color w:val="auto"/>
+          <w:sz w:val="22"/>
+          <w:szCs w:val="22"/>
+          <w:shd w:val="clear" w:color="auto" w:fill="FEFEFE"/>
+        </w:rPr>
+        <w:t>usually a</w:t>
+      </w:r>
+      <w:r>
+        <w:rPr>
+          <w:rFonts w:asciiTheme="minorHAnsi" w:hAnsiTheme="minorHAnsi" w:cs="Helvetica"/>
+          <w:color w:val="auto"/>
+          <w:sz w:val="22"/>
+          <w:szCs w:val="22"/>
+          <w:shd w:val="clear" w:color="auto" w:fill="FEFEFE"/>
+        </w:rPr>
+        <w:t xml:space="preserve">ppear through natural search </w:t>
+      </w:r>
+      <w:r>
+        <w:rPr>
+          <w:rFonts w:asciiTheme="minorHAnsi" w:hAnsiTheme="minorHAnsi" w:cs="Helvetica"/>
+          <w:color w:val="auto"/>
+          <w:sz w:val="22"/>
+          <w:szCs w:val="22"/>
+          <w:shd w:val="clear" w:color="auto" w:fill="FEFEFE"/>
+        </w:rPr>
+        <w:t>after</w:t>
+      </w:r>
+      <w:r>
+        <w:rPr>
+          <w:rFonts w:asciiTheme="minorHAnsi" w:hAnsiTheme="minorHAnsi" w:cs="Helvetica"/>
+          <w:color w:val="auto"/>
+          <w:sz w:val="22"/>
+          <w:szCs w:val="22"/>
+          <w:shd w:val="clear" w:color="auto" w:fill="FEFEFE"/>
+        </w:rPr>
+        <w:t xml:space="preserve"> the paid search which is</w:t>
+      </w:r>
+      <w:r>
+        <w:rPr>
+          <w:rFonts w:asciiTheme="minorHAnsi" w:hAnsiTheme="minorHAnsi" w:cs="Helvetica"/>
+          <w:color w:val="auto"/>
+          <w:sz w:val="22"/>
+          <w:szCs w:val="22"/>
+          <w:shd w:val="clear" w:color="auto" w:fill="FEFEFE"/>
+        </w:rPr>
+        <w:t xml:space="preserve"> displayed at the top</w:t>
+      </w:r>
+      <w:r>
+        <w:rPr>
+          <w:rFonts w:asciiTheme="minorHAnsi" w:hAnsiTheme="minorHAnsi" w:cs="Helvetica"/>
+          <w:color w:val="auto"/>
+          <w:sz w:val="22"/>
+          <w:szCs w:val="22"/>
+          <w:shd w:val="clear" w:color="auto" w:fill="FEFEFE"/>
+        </w:rPr>
+        <w:t xml:space="preserve">, hence customers </w:t>
+      </w:r>
+      <w:r>
+        <w:rPr>
+          <w:rFonts w:asciiTheme="minorHAnsi" w:hAnsiTheme="minorHAnsi" w:cs="Helvetica"/>
+          <w:color w:val="auto"/>
+          <w:sz w:val="22"/>
+          <w:szCs w:val="22"/>
+          <w:shd w:val="clear" w:color="auto" w:fill="FEFEFE"/>
+        </w:rPr>
+        <w:t>who were going to go on the website anyway are being intercepted by those paid links.</w:t>
+      </w:r>
+    </w:p>
+    <w:p>
+      <w:pPr>
+        <w:spacing w:after="240"/>
+        <w:rPr>
+          <w:rFonts w:cs="Helvetica"/>
+          <w:shd w:val="clear" w:color="auto" w:fill="FEFEFE"/>
+        </w:rPr>
+      </w:pPr>
+      <w:r>
+        <w:rPr>
+          <w:rFonts w:cs="Helvetica"/>
+          <w:shd w:val="clear" w:color="auto" w:fill="FEFEFE"/>
+        </w:rPr>
+        <w:t xml:space="preserve">Additionally, it was shown that </w:t>
+      </w:r>
+      <w:r>
+        <w:rPr>
+          <w:rFonts w:cs="Helvetica"/>
+          <w:shd w:val="clear" w:color="auto" w:fill="FEFEFE"/>
+        </w:rPr>
+        <w:t>non-brand search</w:t>
+      </w:r>
+      <w:r>
+        <w:rPr>
+          <w:rFonts w:cs="Helvetica"/>
+          <w:shd w:val="clear" w:color="auto" w:fill="FEFEFE"/>
+        </w:rPr>
+        <w:t xml:space="preserve"> terms</w:t>
+      </w:r>
+      <w:r>
+        <w:rPr>
+          <w:rFonts w:cs="Helvetica"/>
+          <w:shd w:val="clear" w:color="auto" w:fill="FEFEFE"/>
+        </w:rPr>
+        <w:t>,</w:t>
+      </w:r>
+      <w:r>
+        <w:rPr>
+          <w:rFonts w:cs="Helvetica"/>
+          <w:shd w:val="clear" w:color="auto" w:fill="FEFEFE"/>
+        </w:rPr>
+        <w:t xml:space="preserve"> e.g. “shoes”, were effective in gaining new users. H</w:t>
+      </w:r>
+      <w:r>
+        <w:rPr>
+          <w:rFonts w:cs="Helvetica"/>
+          <w:shd w:val="clear" w:color="auto" w:fill="FEFEFE"/>
+        </w:rPr>
+        <w:t>owever</w:t>
+      </w:r>
+      <w:r>
+        <w:rPr>
+          <w:rFonts w:cs="Helvetica"/>
+          <w:shd w:val="clear" w:color="auto" w:fill="FEFEFE"/>
+        </w:rPr>
+        <w:t>,</w:t>
+      </w:r>
+      <w:r>
+        <w:rPr>
+          <w:rFonts w:cs="Helvetica"/>
+          <w:shd w:val="clear" w:color="auto" w:fill="FEFEFE"/>
+        </w:rPr>
+        <w:t xml:space="preserve"> those new user</w:t>
+      </w:r>
+      <w:r>
+        <w:rPr>
+          <w:rFonts w:cs="Helvetica"/>
+          <w:shd w:val="clear" w:color="auto" w:fill="FEFEFE"/>
+        </w:rPr>
+        <w:t>’</w:t>
+      </w:r>
+      <w:r>
+        <w:rPr>
+          <w:rFonts w:cs="Helvetica"/>
+          <w:shd w:val="clear" w:color="auto" w:fill="FEFEFE"/>
+        </w:rPr>
+        <w:t>s purchase rate</w:t>
+      </w:r>
+      <w:r>
+        <w:rPr>
+          <w:rFonts w:cs="Helvetica"/>
+          <w:shd w:val="clear" w:color="auto" w:fill="FEFEFE"/>
+        </w:rPr>
+        <w:t>s</w:t>
+      </w:r>
+      <w:r>
+        <w:rPr>
+          <w:rFonts w:cs="Helvetica"/>
+          <w:shd w:val="clear" w:color="auto" w:fill="FEFEFE"/>
+        </w:rPr>
+        <w:t xml:space="preserve"> </w:t>
+      </w:r>
+      <w:r>
+        <w:rPr>
+          <w:rFonts w:cs="Helvetica"/>
+          <w:shd w:val="clear" w:color="auto" w:fill="FEFEFE"/>
+        </w:rPr>
+        <w:t xml:space="preserve">are low, and </w:t>
+      </w:r>
+      <w:r>
+        <w:rPr>
+          <w:rFonts w:cs="Helvetica"/>
+          <w:shd w:val="clear" w:color="auto" w:fill="FEFEFE"/>
+        </w:rPr>
+        <w:t xml:space="preserve">the </w:t>
+      </w:r>
+      <w:r>
+        <w:rPr>
+          <w:rFonts w:cs="Helvetica"/>
+          <w:shd w:val="clear" w:color="auto" w:fill="FEFEFE"/>
+        </w:rPr>
+        <w:t xml:space="preserve">frequent users </w:t>
+      </w:r>
+      <w:r>
+        <w:rPr>
+          <w:rFonts w:cs="Helvetica"/>
+          <w:shd w:val="clear" w:color="auto" w:fill="FEFEFE"/>
+        </w:rPr>
+        <w:t xml:space="preserve">- </w:t>
+      </w:r>
+      <w:r>
+        <w:rPr>
+          <w:rFonts w:cs="Helvetica"/>
+          <w:shd w:val="clear" w:color="auto" w:fill="FEFEFE"/>
+        </w:rPr>
+        <w:t>who</w:t>
+      </w:r>
+      <w:r>
+        <w:rPr>
+          <w:rFonts w:cs="Helvetica"/>
+          <w:shd w:val="clear" w:color="auto" w:fill="FEFEFE"/>
+        </w:rPr>
+        <w:t xml:space="preserve"> would have come on to the website anyway -</w:t>
+      </w:r>
+      <w:r>
+        <w:rPr>
+          <w:rFonts w:cs="Helvetica"/>
+          <w:shd w:val="clear" w:color="auto" w:fill="FEFEFE"/>
+        </w:rPr>
+        <w:t xml:space="preserve"> click</w:t>
+      </w:r>
+      <w:r>
+        <w:rPr>
+          <w:rFonts w:cs="Helvetica"/>
+          <w:shd w:val="clear" w:color="auto" w:fill="FEFEFE"/>
+        </w:rPr>
+        <w:t>ing</w:t>
+      </w:r>
+      <w:r>
+        <w:rPr>
+          <w:rFonts w:cs="Helvetica"/>
+          <w:shd w:val="clear" w:color="auto" w:fill="FEFEFE"/>
+        </w:rPr>
+        <w:t xml:space="preserve"> on the links account for most of the advertising costs.</w:t>
+      </w:r>
+    </w:p>
+    <w:p>
+      <w:pPr>
+        <w:spacing w:after="240"/>
+        <w:rPr>
+          <w:rFonts w:cs="Helvetica"/>
+          <w:shd w:val="clear" w:color="auto" w:fill="FEFEFE"/>
+        </w:rPr>
+      </w:pPr>
+      <w:r>
+        <w:rPr>
+          <w:rFonts w:cs="Helvetica"/>
+          <w:shd w:val="clear" w:color="auto" w:fill="FEFEFE"/>
+        </w:rPr>
+        <w:t>Given the findings, ROI for both brand and non-brand keyword ads were estimated to be negative in the short term</w:t>
+      </w:r>
+      <w:r>
+        <w:rPr>
+          <w:rFonts w:cs="Helvetica"/>
+          <w:shd w:val="clear" w:color="auto" w:fill="FEFEFE"/>
+        </w:rPr>
+        <w:t>,</w:t>
+      </w:r>
+      <w:r>
+        <w:rPr>
+          <w:rFonts w:cs="Helvetica"/>
+          <w:shd w:val="clear" w:color="auto" w:fill="FEFEFE"/>
+        </w:rPr>
+        <w:t xml:space="preserve"> but because</w:t>
+      </w:r>
+      <w:r>
+        <w:rPr>
+          <w:rFonts w:cs="Helvetica"/>
+          <w:shd w:val="clear" w:color="auto" w:fill="FEFEFE"/>
+        </w:rPr>
+        <w:t xml:space="preserve"> it cau</w:t>
+      </w:r>
+      <w:r>
+        <w:rPr>
+          <w:rFonts w:cs="Helvetica"/>
+          <w:shd w:val="clear" w:color="auto" w:fill="FEFEFE"/>
+        </w:rPr>
+        <w:t xml:space="preserve">ses new users to visit the site and could potentially deter competitors, the </w:t>
+      </w:r>
+      <w:r>
+        <w:rPr>
+          <w:rFonts w:cs="Helvetica"/>
+          <w:shd w:val="clear" w:color="auto" w:fill="FEFEFE"/>
+        </w:rPr>
+        <w:t xml:space="preserve">effect for </w:t>
+      </w:r>
+      <w:r>
+        <w:rPr>
+          <w:rFonts w:cs="Helvetica"/>
+          <w:shd w:val="clear" w:color="auto" w:fill="FEFEFE"/>
+        </w:rPr>
+        <w:t>the longer term are unknown.</w:t>
+      </w:r>
+    </w:p>
+    <w:p>
+      <w:pPr>
+        <w:spacing w:after="240"/>
+        <w:rPr>
+          <w:u w:val="single"/>
+        </w:rPr>
+      </w:pPr>
+      <w:r>
+        <w:rPr>
+          <w:u w:val="single"/>
+        </w:rPr>
+        <w:t>(b) T</w:t>
+      </w:r>
+      <w:r>
+        <w:rPr>
+          <w:u w:val="single"/>
+        </w:rPr>
+        <w:t xml:space="preserve">he methodology they used </w:t>
+      </w:r>
+    </w:p>
+    <w:p>
+      <w:pPr>
+        <w:spacing w:after="240"/>
+        <w:rPr>
+          <w:rFonts w:eastAsiaTheme="minorEastAsia"/>
+        </w:rPr>
+      </w:pPr>
+      <w:r>
+        <w:t xml:space="preserve">Typical consumers who click on the </w:t>
+      </w:r>
+      <w:r>
+        <w:t xml:space="preserve">brand and non-brand </w:t>
+      </w:r>
+      <w:proofErr w:type="spellStart"/>
+      <w:r>
         <w:t>adlinks</w:t>
       </w:r>
       <w:proofErr w:type="spellEnd"/>
@@ -52,25 +635,18 @@
       </w:r>
       <w:proofErr w:type="spellEnd"/>
       <w:r>
-        <w:t xml:space="preserve"> website </w:t>
-      </w:r>
-      <w:r>
-        <w:t>regardless of</w:t>
-      </w:r>
-      <w:r>
-        <w:t xml:space="preserve"> adverts. </w:t>
-      </w:r>
-      <w:r>
-        <w:t>The CPC model means that ad spend increases as these consumers go to purchase, hence ad spend rises along with sales, leading to the endogeneity of the independent variable, spend. Strictly speaking this is known as</w:t>
-      </w:r>
-      <w:r>
-        <w:t xml:space="preserve"> backwards causation,</w:t>
-      </w:r>
-      <w:r>
-        <w:t xml:space="preserve"> and causes</w:t>
-      </w:r>
-      <w:r>
-        <w:t xml:space="preserve"> </w:t>
+        <w:t xml:space="preserve"> website regardless of adverts. The CPC model means that ad spend increases as these consumers go to purchase</w:t>
+      </w:r>
+      <w:r>
+        <w:t xml:space="preserve"> on </w:t>
+      </w:r>
+      <w:proofErr w:type="spellStart"/>
+      <w:r>
+        <w:t>ebay</w:t>
+      </w:r>
+      <w:proofErr w:type="spellEnd"/>
+      <w:r>
+        <w:t xml:space="preserve">, hence ad spend rises along with sales, leading to the endogeneity of the independent variable, spend. Strictly speaking this is known as backwards causation, and causes </w:t>
       </w:r>
       <w:proofErr w:type="gramStart"/>
       <w:r>
@@ -137,7 +713,18 @@
         </m:sSub>
       </m:oMath>
       <w:r>
-        <w:t xml:space="preserve">) </w:t>
+        <w:t>)</w:t>
+      </w:r>
+      <m:oMath>
+        <m:r>
+          <w:rPr>
+            <w:rFonts w:ascii="Cambria Math" w:hAnsi="Cambria Math"/>
+          </w:rPr>
+          <m:t>≠0</m:t>
+        </m:r>
+      </m:oMath>
+      <w:r>
+        <w:t xml:space="preserve"> </w:t>
       </w:r>
       <m:oMath>
         <m:r>
@@ -148,48 +735,200 @@
         </m:r>
       </m:oMath>
       <w:r>
-        <w:t xml:space="preserve">. </w:t>
-      </w:r>
-      <w:r>
-        <w:t xml:space="preserve">Naively regressing sales on ad spending </w:t>
-      </w:r>
-      <w:r>
-        <w:t xml:space="preserve">in OLS </w:t>
-      </w:r>
-      <w:r>
-        <w:t xml:space="preserve">will result in biased </w:t>
-      </w:r>
-      <w:r>
-        <w:t xml:space="preserve">estimates </w:t>
-      </w:r>
-      <w:r>
-        <w:t>of the true effect</w:t>
-      </w:r>
-      <w:r>
-        <w:t xml:space="preserve"> of ad spend.</w:t>
-      </w:r>
+        <w:t xml:space="preserve">. Naively regressing sales on ad spending </w:t>
+      </w:r>
+      <w:r>
+        <w:t>with</w:t>
+      </w:r>
+      <w:r>
+        <w:t xml:space="preserve"> OLS will result in biased estimates of the true effect</w:t>
+      </w:r>
+      <w:r>
+        <w:t xml:space="preserve"> of ad spend. T</w:t>
+      </w:r>
+      <w:r>
+        <w:rPr>
+          <w:rFonts w:eastAsiaTheme="minorEastAsia"/>
+        </w:rPr>
+        <w:t xml:space="preserve">his </w:t>
+      </w:r>
+      <w:r>
+        <w:rPr>
+          <w:rFonts w:eastAsiaTheme="minorEastAsia"/>
+        </w:rPr>
+        <w:t>endogeneity of log(spend)</w:t>
+      </w:r>
+      <w:r>
+        <w:rPr>
+          <w:rFonts w:eastAsiaTheme="minorEastAsia"/>
+        </w:rPr>
+        <w:t xml:space="preserve"> problem</w:t>
+      </w:r>
+      <w:r>
+        <w:rPr>
+          <w:rFonts w:eastAsiaTheme="minorEastAsia"/>
+        </w:rPr>
+        <w:t xml:space="preserve"> is allevi</w:t>
+      </w:r>
+      <w:r>
+        <w:rPr>
+          <w:rFonts w:eastAsiaTheme="minorEastAsia"/>
+        </w:rPr>
+        <w:t xml:space="preserve">ated by estimating it using the IV </w:t>
+      </w:r>
+      <m:oMath>
+        <m:sSub>
+          <m:sSubPr>
+            <m:ctrlPr>
+              <w:rPr>
+                <w:rFonts w:ascii="Cambria Math" w:hAnsi="Cambria Math"/>
+              </w:rPr>
+            </m:ctrlPr>
+          </m:sSubPr>
+          <m:e>
+            <m:r>
+              <w:rPr>
+                <w:rFonts w:ascii="Cambria Math" w:hAnsi="Cambria Math"/>
+              </w:rPr>
+              <m:t>AdsOn</m:t>
+            </m:r>
+          </m:e>
+          <m:sub>
+            <m:r>
+              <w:rPr>
+                <w:rFonts w:ascii="Cambria Math" w:hAnsi="Cambria Math"/>
+              </w:rPr>
+              <m:t>it</m:t>
+            </m:r>
+          </m:sub>
+        </m:sSub>
+      </m:oMath>
+      <w:r>
+        <w:rPr>
+          <w:rFonts w:eastAsiaTheme="minorEastAsia"/>
+        </w:rPr>
+        <w:t xml:space="preserve"> a dummy variable for weather ads were being paid for or not in a region (made from the interaction of </w:t>
+      </w:r>
+      <m:oMath>
+        <m:sSub>
+          <m:sSubPr>
+            <m:ctrlPr>
+              <w:rPr>
+                <w:rFonts w:ascii="Cambria Math" w:hAnsi="Cambria Math"/>
+              </w:rPr>
+            </m:ctrlPr>
+          </m:sSubPr>
+          <m:e>
+            <m:r>
+              <w:rPr>
+                <w:rFonts w:ascii="Cambria Math" w:hAnsi="Cambria Math"/>
+              </w:rPr>
+              <m:t>Post</m:t>
+            </m:r>
+          </m:e>
+          <m:sub>
+            <m:r>
+              <w:rPr>
+                <w:rFonts w:ascii="Cambria Math" w:hAnsi="Cambria Math"/>
+              </w:rPr>
+              <m:t>t</m:t>
+            </m:r>
+          </m:sub>
+        </m:sSub>
+      </m:oMath>
+      <w:r>
+        <w:rPr>
+          <w:rFonts w:eastAsiaTheme="minorEastAsia"/>
+        </w:rPr>
+        <w:t xml:space="preserve"> a dummy for whether the test was running and </w:t>
+      </w:r>
+      <m:oMath>
+        <m:sSub>
+          <m:sSubPr>
+            <m:ctrlPr>
+              <w:rPr>
+                <w:rFonts w:ascii="Cambria Math" w:hAnsi="Cambria Math"/>
+              </w:rPr>
+            </m:ctrlPr>
+          </m:sSubPr>
+          <m:e>
+            <m:r>
+              <w:rPr>
+                <w:rFonts w:ascii="Cambria Math" w:hAnsi="Cambria Math"/>
+              </w:rPr>
+              <m:t>Group</m:t>
+            </m:r>
+          </m:e>
+          <m:sub>
+            <m:r>
+              <w:rPr>
+                <w:rFonts w:ascii="Cambria Math" w:hAnsi="Cambria Math"/>
+              </w:rPr>
+              <m:t>i</m:t>
+            </m:r>
+          </m:sub>
+        </m:sSub>
+      </m:oMath>
+      <w:r>
+        <w:rPr>
+          <w:rFonts w:eastAsiaTheme="minorEastAsia"/>
+        </w:rPr>
+        <w:t xml:space="preserve"> a dummy whether that region keeping search spending on during the test).</w:t>
+      </w:r>
+      <w:r>
+        <w:rPr>
+          <w:rFonts w:eastAsiaTheme="minorEastAsia"/>
+        </w:rPr>
+        <w:t xml:space="preserve"> </w:t>
+      </w:r>
+      <w:r>
+        <w:rPr>
+          <w:rFonts w:eastAsiaTheme="minorEastAsia"/>
+        </w:rPr>
+        <w:t xml:space="preserve">Differences in Differences regression </w:t>
+      </w:r>
+      <w:r>
+        <w:rPr>
+          <w:rFonts w:eastAsiaTheme="minorEastAsia"/>
+        </w:rPr>
+        <w:t>was</w:t>
+      </w:r>
+      <w:r>
+        <w:rPr>
+          <w:rFonts w:eastAsiaTheme="minorEastAsia"/>
+        </w:rPr>
+        <w:t xml:space="preserve"> used to estimate treatmen</w:t>
+      </w:r>
+      <w:r>
+        <w:rPr>
+          <w:rFonts w:eastAsiaTheme="minorEastAsia"/>
+        </w:rPr>
+        <w:t>t effect of turning adverts on directly for m=11 different sections of consumers (by purchase frequency).</w:t>
+      </w:r>
+      <w:bookmarkStart w:id="0" w:name="_GoBack"/>
+      <w:bookmarkEnd w:id="0"/>
     </w:p>
-    <w:p/>
     <w:p>
       <w:pPr>
+        <w:spacing w:after="240"/>
         <w:rPr>
           <w:rFonts w:eastAsiaTheme="minorEastAsia"/>
         </w:rPr>
       </w:pPr>
       <w:r>
-        <w:t xml:space="preserve">OLS:                     </w:t>
-      </w:r>
-      <w:r>
-        <w:t xml:space="preserve"> </w:t>
-      </w:r>
-      <w:r>
-        <w:t xml:space="preserve">   </w:t>
-      </w:r>
-      <w:r>
-        <w:t xml:space="preserve"> </w:t>
-      </w:r>
-      <w:r>
-        <w:t xml:space="preserve">     </w:t>
+        <w:t xml:space="preserve">OLS:                       </w:t>
+      </w:r>
+      <w:r>
+        <w:t xml:space="preserve">       </w:t>
+      </w:r>
+      <w:r>
+        <w:t xml:space="preserve">    </w:t>
+      </w:r>
+      <w:r>
+        <w:t xml:space="preserve">  </w:t>
+      </w:r>
+      <w:r>
+        <w:t xml:space="preserve">    </w:t>
       </w:r>
       <m:oMath>
         <m:func>
@@ -378,9 +1117,9 @@
         </m:sSub>
       </m:oMath>
     </w:p>
-    <w:p/>
     <w:p>
       <w:pPr>
+        <w:spacing w:after="240"/>
         <w:rPr>
           <w:rFonts w:eastAsiaTheme="minorEastAsia"/>
         </w:rPr>
@@ -389,32 +1128,25 @@
         <w:rPr>
           <w:rFonts w:eastAsiaTheme="minorEastAsia"/>
         </w:rPr>
-        <w:t xml:space="preserve">IV: The endogeneity of log(spend) is alleviated by estimating it using IVs. </w:t>
-      </w:r>
-    </w:p>
-    <w:p>
-      <w:pPr>
-        <w:rPr>
-          <w:rFonts w:eastAsiaTheme="minorEastAsia"/>
-        </w:rPr>
-      </w:pPr>
-      <w:r>
-        <w:rPr>
-          <w:rFonts w:eastAsiaTheme="minorEastAsia"/>
-        </w:rPr>
-        <w:t>F</w:t>
-      </w:r>
-      <w:r>
-        <w:rPr>
-          <w:rFonts w:eastAsiaTheme="minorEastAsia"/>
-        </w:rPr>
-        <w:t>ir</w:t>
-      </w:r>
-      <w:r>
-        <w:rPr>
-          <w:rFonts w:eastAsiaTheme="minorEastAsia"/>
-        </w:rPr>
-        <w:t xml:space="preserve">st stage regression: </w:t>
+        <w:t>IV: F</w:t>
+      </w:r>
+      <w:r>
+        <w:rPr>
+          <w:rFonts w:eastAsiaTheme="minorEastAsia"/>
+        </w:rPr>
+        <w:t>irst stage regression:</w:t>
+      </w:r>
+      <w:r>
+        <w:rPr>
+          <w:rFonts w:eastAsiaTheme="minorEastAsia"/>
+        </w:rPr>
+        <w:t xml:space="preserve">  </w:t>
+      </w:r>
+      <w:r>
+        <w:rPr>
+          <w:rFonts w:eastAsiaTheme="minorEastAsia"/>
+        </w:rPr>
+        <w:t xml:space="preserve"> </w:t>
       </w:r>
       <m:oMath>
         <m:func>
@@ -621,13 +1353,7 @@
           <w:rPr>
             <w:rFonts w:ascii="Cambria Math" w:hAnsi="Cambria Math"/>
           </w:rPr>
-          <m:t>+</m:t>
-        </m:r>
-        <m:r>
-          <w:rPr>
-            <w:rFonts w:ascii="Cambria Math" w:hAnsi="Cambria Math"/>
-          </w:rPr>
-          <m:t>+</m:t>
+          <m:t>++</m:t>
         </m:r>
         <m:sSub>
           <m:sSubPr>
@@ -729,6 +1455,7 @@
     </w:p>
     <w:p>
       <w:pPr>
+        <w:spacing w:after="240"/>
         <w:rPr>
           <w:rFonts w:eastAsiaTheme="minorEastAsia"/>
         </w:rPr>
@@ -737,19 +1464,25 @@
         <w:rPr>
           <w:rFonts w:eastAsiaTheme="minorEastAsia"/>
         </w:rPr>
-        <w:t>Second stage:</w:t>
-      </w:r>
-      <w:r>
-        <w:rPr>
-          <w:rFonts w:eastAsiaTheme="minorEastAsia"/>
-        </w:rPr>
-        <w:t xml:space="preserve">              </w:t>
-      </w:r>
-      <w:r>
-        <w:rPr>
-          <w:rFonts w:eastAsiaTheme="minorEastAsia"/>
-        </w:rPr>
-        <w:t xml:space="preserve"> </w:t>
+        <w:t xml:space="preserve">IV: </w:t>
+      </w:r>
+      <w:r>
+        <w:rPr>
+          <w:rFonts w:eastAsiaTheme="minorEastAsia"/>
+        </w:rPr>
+        <w:t xml:space="preserve">Second stage:         </w:t>
+      </w:r>
+      <w:r>
+        <w:rPr>
+          <w:rFonts w:eastAsiaTheme="minorEastAsia"/>
+        </w:rPr>
+        <w:t xml:space="preserve">      </w:t>
+      </w:r>
+      <w:r>
+        <w:rPr>
+          <w:rFonts w:eastAsiaTheme="minorEastAsia"/>
+        </w:rPr>
+        <w:t xml:space="preserve">  </w:t>
       </w:r>
       <m:oMath>
         <m:func>
@@ -922,15 +1655,15 @@
           </w:rPr>
           <m:t>+</m:t>
         </m:r>
-        <m:sSub>
-          <m:sSubPr>
+        <m:sSubSup>
+          <m:sSubSupPr>
             <m:ctrlPr>
               <w:rPr>
                 <w:rFonts w:ascii="Cambria Math" w:hAnsi="Cambria Math"/>
                 <w:i/>
               </w:rPr>
             </m:ctrlPr>
-          </m:sSubPr>
+          </m:sSubSupPr>
           <m:e>
             <m:r>
               <w:rPr>
@@ -947,18 +1680,20 @@
               <m:t>it</m:t>
             </m:r>
           </m:sub>
-        </m:sSub>
+          <m:sup>
+            <m:r>
+              <w:rPr>
+                <w:rFonts w:ascii="Cambria Math" w:hAnsi="Cambria Math"/>
+              </w:rPr>
+              <m:t>IV</m:t>
+            </m:r>
+          </m:sup>
+        </m:sSubSup>
       </m:oMath>
     </w:p>
     <w:p>
       <w:pPr>
-        <w:rPr>
-          <w:rFonts w:eastAsiaTheme="minorEastAsia"/>
-        </w:rPr>
-      </w:pPr>
-    </w:p>
-    <w:p>
-      <w:pPr>
+        <w:spacing w:after="240"/>
         <w:rPr>
           <w:rFonts w:eastAsiaTheme="minorEastAsia"/>
         </w:rPr>
@@ -975,13 +1710,13 @@
         <w:rPr>
           <w:rFonts w:eastAsiaTheme="minorEastAsia"/>
         </w:rPr>
-        <w:t xml:space="preserve">: Differences in Differences regression can used to estimate the effect of the treatment effect of turning adverts on:  </w:t>
-      </w:r>
-      <w:r>
-        <w:rPr>
-          <w:rFonts w:eastAsiaTheme="minorEastAsia"/>
-        </w:rPr>
-        <w:t xml:space="preserve"> </w:t>
+        <w:t>:</w:t>
+      </w:r>
+      <w:r>
+        <w:rPr>
+          <w:rFonts w:eastAsiaTheme="minorEastAsia"/>
+        </w:rPr>
+        <w:t xml:space="preserve">                                      </w:t>
       </w:r>
       <w:r>
         <w:rPr>
@@ -1034,13 +1769,7 @@
                       <w:rPr>
                         <w:rFonts w:ascii="Cambria Math" w:hAnsi="Cambria Math"/>
                       </w:rPr>
-                      <m:t>Sa</m:t>
-                    </m:r>
-                    <m:r>
-                      <w:rPr>
-                        <w:rFonts w:ascii="Cambria Math" w:hAnsi="Cambria Math"/>
-                      </w:rPr>
-                      <m:t>les</m:t>
+                      <m:t>Sales</m:t>
                     </m:r>
                   </m:e>
                   <m:sub>
@@ -1048,19 +1777,7 @@
                       <w:rPr>
                         <w:rFonts w:ascii="Cambria Math" w:hAnsi="Cambria Math"/>
                       </w:rPr>
-                      <m:t>i</m:t>
-                    </m:r>
-                    <m:r>
-                      <w:rPr>
-                        <w:rFonts w:ascii="Cambria Math" w:hAnsi="Cambria Math"/>
-                      </w:rPr>
-                      <m:t>m</m:t>
-                    </m:r>
-                    <m:r>
-                      <w:rPr>
-                        <w:rFonts w:ascii="Cambria Math" w:hAnsi="Cambria Math"/>
-                      </w:rPr>
-                      <m:t>t</m:t>
+                      <m:t>imt</m:t>
                     </m:r>
                   </m:sub>
                 </m:sSub>
@@ -1127,19 +1844,7 @@
               <w:rPr>
                 <w:rFonts w:ascii="Cambria Math" w:hAnsi="Cambria Math"/>
               </w:rPr>
-              <m:t>i</m:t>
-            </m:r>
-            <m:r>
-              <w:rPr>
-                <w:rFonts w:ascii="Cambria Math" w:hAnsi="Cambria Math"/>
-              </w:rPr>
-              <m:t>m</m:t>
-            </m:r>
-            <m:r>
-              <w:rPr>
-                <w:rFonts w:ascii="Cambria Math" w:hAnsi="Cambria Math"/>
-              </w:rPr>
-              <m:t>t</m:t>
+              <m:t>imt</m:t>
             </m:r>
           </m:sub>
         </m:sSub>
@@ -1305,190 +2010,182 @@
         </m:sSub>
       </m:oMath>
     </w:p>
-    <w:p/>
-    <w:p/>
     <w:p>
-      <w:bookmarkStart w:id="0" w:name="_GoBack"/>
-      <w:bookmarkEnd w:id="0"/>
-    </w:p>
-    <w:p/>
-    <w:p>
-      <w:r>
-        <w:t>ROI explanation for Consumer Heterogeneity and Paid Search effectiveness</w:t>
-      </w:r>
-      <w:r>
-        <w:t>: a large scale field experiment:</w:t>
-      </w:r>
-    </w:p>
-    <w:p/>
-    <w:p>
+      <w:pPr>
+        <w:spacing w:after="240"/>
+        <w:rPr>
+          <w:rFonts w:eastAsiaTheme="minorEastAsia"/>
+        </w:rPr>
+      </w:pPr>
       <w:r>
         <w:t>ROI was calculated as:</w:t>
       </w:r>
+      <w:r>
+        <w:t xml:space="preserve">                   </w:t>
+      </w:r>
+      <m:oMath>
+        <m:r>
+          <w:rPr>
+            <w:rFonts w:ascii="Cambria Math" w:hAnsi="Cambria Math"/>
+          </w:rPr>
+          <m:t>ROI=</m:t>
+        </m:r>
+        <m:f>
+          <m:fPr>
+            <m:ctrlPr>
+              <w:rPr>
+                <w:rFonts w:ascii="Cambria Math" w:hAnsi="Cambria Math"/>
+                <w:i/>
+              </w:rPr>
+            </m:ctrlPr>
+          </m:fPr>
+          <m:num>
+            <m:sSub>
+              <m:sSubPr>
+                <m:ctrlPr>
+                  <w:rPr>
+                    <w:rFonts w:ascii="Cambria Math" w:hAnsi="Cambria Math"/>
+                    <w:i/>
+                  </w:rPr>
+                </m:ctrlPr>
+              </m:sSubPr>
+              <m:e>
+                <m:r>
+                  <w:rPr>
+                    <w:rFonts w:ascii="Cambria Math" w:hAnsi="Cambria Math"/>
+                  </w:rPr>
+                  <m:t>β</m:t>
+                </m:r>
+              </m:e>
+              <m:sub>
+                <m:r>
+                  <w:rPr>
+                    <w:rFonts w:ascii="Cambria Math" w:hAnsi="Cambria Math"/>
+                  </w:rPr>
+                  <m:t>1</m:t>
+                </m:r>
+              </m:sub>
+            </m:sSub>
+          </m:num>
+          <m:den>
+            <m:r>
+              <w:rPr>
+                <w:rFonts w:ascii="Cambria Math" w:hAnsi="Cambria Math"/>
+              </w:rPr>
+              <m:t>1+</m:t>
+            </m:r>
+            <m:sSub>
+              <m:sSubPr>
+                <m:ctrlPr>
+                  <w:rPr>
+                    <w:rFonts w:ascii="Cambria Math" w:hAnsi="Cambria Math"/>
+                    <w:i/>
+                  </w:rPr>
+                </m:ctrlPr>
+              </m:sSubPr>
+              <m:e>
+                <m:r>
+                  <w:rPr>
+                    <w:rFonts w:ascii="Cambria Math" w:hAnsi="Cambria Math"/>
+                  </w:rPr>
+                  <m:t>β</m:t>
+                </m:r>
+              </m:e>
+              <m:sub>
+                <m:r>
+                  <w:rPr>
+                    <w:rFonts w:ascii="Cambria Math" w:hAnsi="Cambria Math"/>
+                  </w:rPr>
+                  <m:t>1</m:t>
+                </m:r>
+              </m:sub>
+            </m:sSub>
+          </m:den>
+        </m:f>
+        <m:r>
+          <w:rPr>
+            <w:rFonts w:ascii="Cambria Math" w:hAnsi="Cambria Math"/>
+          </w:rPr>
+          <m:t>×</m:t>
+        </m:r>
+        <m:f>
+          <m:fPr>
+            <m:ctrlPr>
+              <w:rPr>
+                <w:rFonts w:ascii="Cambria Math" w:hAnsi="Cambria Math"/>
+                <w:i/>
+              </w:rPr>
+            </m:ctrlPr>
+          </m:fPr>
+          <m:num>
+            <m:sSub>
+              <m:sSubPr>
+                <m:ctrlPr>
+                  <w:rPr>
+                    <w:rFonts w:ascii="Cambria Math" w:hAnsi="Cambria Math"/>
+                    <w:i/>
+                  </w:rPr>
+                </m:ctrlPr>
+              </m:sSubPr>
+              <m:e>
+                <m:r>
+                  <w:rPr>
+                    <w:rFonts w:ascii="Cambria Math" w:hAnsi="Cambria Math"/>
+                  </w:rPr>
+                  <m:t>R</m:t>
+                </m:r>
+              </m:e>
+              <m:sub>
+                <m:r>
+                  <w:rPr>
+                    <w:rFonts w:ascii="Cambria Math" w:hAnsi="Cambria Math"/>
+                  </w:rPr>
+                  <m:t>1</m:t>
+                </m:r>
+              </m:sub>
+            </m:sSub>
+          </m:num>
+          <m:den>
+            <m:sSub>
+              <m:sSubPr>
+                <m:ctrlPr>
+                  <w:rPr>
+                    <w:rFonts w:ascii="Cambria Math" w:hAnsi="Cambria Math"/>
+                    <w:i/>
+                  </w:rPr>
+                </m:ctrlPr>
+              </m:sSubPr>
+              <m:e>
+                <m:r>
+                  <w:rPr>
+                    <w:rFonts w:ascii="Cambria Math" w:hAnsi="Cambria Math"/>
+                  </w:rPr>
+                  <m:t>S</m:t>
+                </m:r>
+              </m:e>
+              <m:sub>
+                <m:r>
+                  <w:rPr>
+                    <w:rFonts w:ascii="Cambria Math" w:hAnsi="Cambria Math"/>
+                  </w:rPr>
+                  <m:t>1</m:t>
+                </m:r>
+              </m:sub>
+            </m:sSub>
+          </m:den>
+        </m:f>
+        <m:r>
+          <w:rPr>
+            <w:rFonts w:ascii="Cambria Math" w:hAnsi="Cambria Math"/>
+          </w:rPr>
+          <m:t>-1</m:t>
+        </m:r>
+      </m:oMath>
     </w:p>
     <w:p>
-      <m:oMathPara>
-        <m:oMath>
-          <m:r>
-            <w:rPr>
-              <w:rFonts w:ascii="Cambria Math" w:hAnsi="Cambria Math"/>
-            </w:rPr>
-            <m:t>ROI=</m:t>
-          </m:r>
-          <m:f>
-            <m:fPr>
-              <m:ctrlPr>
-                <w:rPr>
-                  <w:rFonts w:ascii="Cambria Math" w:hAnsi="Cambria Math"/>
-                  <w:i/>
-                </w:rPr>
-              </m:ctrlPr>
-            </m:fPr>
-            <m:num>
-              <m:sSub>
-                <m:sSubPr>
-                  <m:ctrlPr>
-                    <w:rPr>
-                      <w:rFonts w:ascii="Cambria Math" w:hAnsi="Cambria Math"/>
-                      <w:i/>
-                    </w:rPr>
-                  </m:ctrlPr>
-                </m:sSubPr>
-                <m:e>
-                  <m:r>
-                    <w:rPr>
-                      <w:rFonts w:ascii="Cambria Math" w:hAnsi="Cambria Math"/>
-                    </w:rPr>
-                    <m:t>β</m:t>
-                  </m:r>
-                </m:e>
-                <m:sub>
-                  <m:r>
-                    <w:rPr>
-                      <w:rFonts w:ascii="Cambria Math" w:hAnsi="Cambria Math"/>
-                    </w:rPr>
-                    <m:t>1</m:t>
-                  </m:r>
-                </m:sub>
-              </m:sSub>
-            </m:num>
-            <m:den>
-              <m:r>
-                <w:rPr>
-                  <w:rFonts w:ascii="Cambria Math" w:hAnsi="Cambria Math"/>
-                </w:rPr>
-                <m:t>1+</m:t>
-              </m:r>
-              <m:sSub>
-                <m:sSubPr>
-                  <m:ctrlPr>
-                    <w:rPr>
-                      <w:rFonts w:ascii="Cambria Math" w:hAnsi="Cambria Math"/>
-                      <w:i/>
-                    </w:rPr>
-                  </m:ctrlPr>
-                </m:sSubPr>
-                <m:e>
-                  <m:r>
-                    <w:rPr>
-                      <w:rFonts w:ascii="Cambria Math" w:hAnsi="Cambria Math"/>
-                    </w:rPr>
-                    <m:t>β</m:t>
-                  </m:r>
-                </m:e>
-                <m:sub>
-                  <m:r>
-                    <w:rPr>
-                      <w:rFonts w:ascii="Cambria Math" w:hAnsi="Cambria Math"/>
-                    </w:rPr>
-                    <m:t>1</m:t>
-                  </m:r>
-                </m:sub>
-              </m:sSub>
-            </m:den>
-          </m:f>
-          <m:r>
-            <w:rPr>
-              <w:rFonts w:ascii="Cambria Math" w:hAnsi="Cambria Math"/>
-            </w:rPr>
-            <m:t>×</m:t>
-          </m:r>
-          <m:f>
-            <m:fPr>
-              <m:ctrlPr>
-                <w:rPr>
-                  <w:rFonts w:ascii="Cambria Math" w:hAnsi="Cambria Math"/>
-                  <w:i/>
-                </w:rPr>
-              </m:ctrlPr>
-            </m:fPr>
-            <m:num>
-              <m:sSub>
-                <m:sSubPr>
-                  <m:ctrlPr>
-                    <w:rPr>
-                      <w:rFonts w:ascii="Cambria Math" w:hAnsi="Cambria Math"/>
-                      <w:i/>
-                    </w:rPr>
-                  </m:ctrlPr>
-                </m:sSubPr>
-                <m:e>
-                  <m:r>
-                    <w:rPr>
-                      <w:rFonts w:ascii="Cambria Math" w:hAnsi="Cambria Math"/>
-                    </w:rPr>
-                    <m:t>R</m:t>
-                  </m:r>
-                </m:e>
-                <m:sub>
-                  <m:r>
-                    <w:rPr>
-                      <w:rFonts w:ascii="Cambria Math" w:hAnsi="Cambria Math"/>
-                    </w:rPr>
-                    <m:t>1</m:t>
-                  </m:r>
-                </m:sub>
-              </m:sSub>
-            </m:num>
-            <m:den>
-              <m:sSub>
-                <m:sSubPr>
-                  <m:ctrlPr>
-                    <w:rPr>
-                      <w:rFonts w:ascii="Cambria Math" w:hAnsi="Cambria Math"/>
-                      <w:i/>
-                    </w:rPr>
-                  </m:ctrlPr>
-                </m:sSubPr>
-                <m:e>
-                  <m:r>
-                    <w:rPr>
-                      <w:rFonts w:ascii="Cambria Math" w:hAnsi="Cambria Math"/>
-                    </w:rPr>
-                    <m:t>S</m:t>
-                  </m:r>
-                </m:e>
-                <m:sub>
-                  <m:r>
-                    <w:rPr>
-                      <w:rFonts w:ascii="Cambria Math" w:hAnsi="Cambria Math"/>
-                    </w:rPr>
-                    <m:t>1</m:t>
-                  </m:r>
-                </m:sub>
-              </m:sSub>
-            </m:den>
-          </m:f>
-          <m:r>
-            <w:rPr>
-              <w:rFonts w:ascii="Cambria Math" w:hAnsi="Cambria Math"/>
-            </w:rPr>
-            <m:t>-1</m:t>
-          </m:r>
-        </m:oMath>
-      </m:oMathPara>
-    </w:p>
-    <w:p>
+      <w:pPr>
+        <w:spacing w:after="240"/>
+      </w:pPr>
       <w:r>
         <w:rPr>
           <w:rFonts w:eastAsiaTheme="minorEastAsia"/>
@@ -1527,7 +2224,37 @@
         <w:rPr>
           <w:rFonts w:eastAsiaTheme="minorEastAsia"/>
         </w:rPr>
-        <w:t xml:space="preserve"> Us revenues given ad spend =$2880.64m, and </w:t>
+        <w:t xml:space="preserve"> i</w:t>
+      </w:r>
+      <w:r>
+        <w:rPr>
+          <w:rFonts w:eastAsiaTheme="minorEastAsia"/>
+        </w:rPr>
+        <w:t>s</w:t>
+      </w:r>
+      <w:r>
+        <w:rPr>
+          <w:rFonts w:eastAsiaTheme="minorEastAsia"/>
+        </w:rPr>
+        <w:t xml:space="preserve"> estimated US 2012 </w:t>
+      </w:r>
+      <w:r>
+        <w:rPr>
+          <w:rFonts w:eastAsiaTheme="minorEastAsia"/>
+        </w:rPr>
+        <w:t xml:space="preserve">revenues </w:t>
+      </w:r>
+      <w:r>
+        <w:rPr>
+          <w:rFonts w:eastAsiaTheme="minorEastAsia"/>
+        </w:rPr>
+        <w:t xml:space="preserve">given </w:t>
+      </w:r>
+      <w:r>
+        <w:rPr>
+          <w:rFonts w:eastAsiaTheme="minorEastAsia"/>
+        </w:rPr>
+        <w:t xml:space="preserve">ad spend =$2880.64m, and </w:t>
       </w:r>
       <m:oMath>
         <m:sSub>
@@ -1561,7 +2288,43 @@
         <w:rPr>
           <w:rFonts w:eastAsiaTheme="minorEastAsia"/>
         </w:rPr>
-        <w:t xml:space="preserve"> spend on Us search adds =$51m. </w:t>
+        <w:t xml:space="preserve"> </w:t>
+      </w:r>
+      <w:r>
+        <w:rPr>
+          <w:rFonts w:eastAsiaTheme="minorEastAsia"/>
+        </w:rPr>
+        <w:t xml:space="preserve">is estimated </w:t>
+      </w:r>
+      <w:r>
+        <w:rPr>
+          <w:rFonts w:eastAsiaTheme="minorEastAsia"/>
+        </w:rPr>
+        <w:t xml:space="preserve">spend on </w:t>
+      </w:r>
+      <w:r>
+        <w:rPr>
+          <w:rFonts w:eastAsiaTheme="minorEastAsia"/>
+        </w:rPr>
+        <w:t>US</w:t>
+      </w:r>
+      <w:r>
+        <w:rPr>
+          <w:rFonts w:eastAsiaTheme="minorEastAsia"/>
+        </w:rPr>
+        <w:t xml:space="preserve"> </w:t>
+      </w:r>
+      <w:r>
+        <w:rPr>
+          <w:rFonts w:eastAsiaTheme="minorEastAsia"/>
+        </w:rPr>
+        <w:t>2010 search a</w:t>
+      </w:r>
+      <w:r>
+        <w:rPr>
+          <w:rFonts w:eastAsiaTheme="minorEastAsia"/>
+        </w:rPr>
+        <w:t xml:space="preserve">ds =$51m. </w:t>
       </w:r>
       <m:oMath>
         <m:sSub>
@@ -1624,13 +2387,27 @@
         <w:rPr>
           <w:rFonts w:eastAsiaTheme="minorEastAsia"/>
         </w:rPr>
-        <w:t xml:space="preserve"> from turning on Ads, (i.e. the variable of interest in the </w:t>
+        <w:t xml:space="preserve"> from turning on Ads, (i.e. the v</w:t>
       </w:r>
       <w:proofErr w:type="spellStart"/>
       <w:r>
         <w:rPr>
           <w:rFonts w:eastAsiaTheme="minorEastAsia"/>
         </w:rPr>
+        <w:t>ariable</w:t>
+      </w:r>
+      <w:proofErr w:type="spellEnd"/>
+      <w:r>
+        <w:rPr>
+          <w:rFonts w:eastAsiaTheme="minorEastAsia"/>
+        </w:rPr>
+        <w:t xml:space="preserve"> of interest in the </w:t>
+      </w:r>
+      <w:proofErr w:type="spellStart"/>
+      <w:r>
+        <w:rPr>
+          <w:rFonts w:eastAsiaTheme="minorEastAsia"/>
+        </w:rPr>
         <w:t>DnD</w:t>
       </w:r>
       <w:proofErr w:type="spellEnd"/>
@@ -1638,25 +2415,7 @@
         <w:rPr>
           <w:rFonts w:eastAsiaTheme="minorEastAsia"/>
         </w:rPr>
-        <w:t xml:space="preserve"> regression). To obtain a comparable measure for OLS and IV</w:t>
-      </w:r>
-      <w:r>
-        <w:rPr>
-          <w:rFonts w:eastAsiaTheme="minorEastAsia"/>
-        </w:rPr>
-        <w:t>, the</w:t>
-      </w:r>
-      <w:r>
-        <w:rPr>
-          <w:rFonts w:eastAsiaTheme="minorEastAsia"/>
-        </w:rPr>
-        <w:t>ir</w:t>
-      </w:r>
-      <w:r>
-        <w:rPr>
-          <w:rFonts w:eastAsiaTheme="minorEastAsia"/>
-        </w:rPr>
-        <w:t xml:space="preserve"> </w:t>
+        <w:t xml:space="preserve"> regression). To obtain a comparable measure for OLS and IV, their </w:t>
       </w:r>
       <m:oMath>
         <m:sSub>
@@ -1690,25 +2449,13 @@
         <w:rPr>
           <w:rFonts w:eastAsiaTheme="minorEastAsia"/>
         </w:rPr>
-        <w:t>coefficient</w:t>
-      </w:r>
-      <w:r>
-        <w:rPr>
-          <w:rFonts w:eastAsiaTheme="minorEastAsia"/>
-        </w:rPr>
-        <w:t>s</w:t>
-      </w:r>
-      <w:r>
-        <w:rPr>
-          <w:rFonts w:eastAsiaTheme="minorEastAsia"/>
-        </w:rPr>
-        <w:t xml:space="preserve"> are</w:t>
-      </w:r>
-      <w:r>
-        <w:rPr>
-          <w:rFonts w:eastAsiaTheme="minorEastAsia"/>
-        </w:rPr>
-        <w:t xml:space="preserve"> multiplied by the </w:t>
+        <w:t xml:space="preserve"> </w:t>
+      </w:r>
+      <w:r>
+        <w:rPr>
+          <w:rFonts w:eastAsiaTheme="minorEastAsia"/>
+        </w:rPr>
+        <w:t xml:space="preserve">coefficients are multiplied by the </w:t>
       </w:r>
       <m:oMath>
         <m:sSub>
@@ -1755,20 +2502,37 @@
         <w:rPr>
           <w:rFonts w:eastAsiaTheme="minorEastAsia"/>
         </w:rPr>
-        <w:t>coefficient in the</w:t>
-      </w:r>
-      <w:r>
-        <w:rPr>
-          <w:rFonts w:eastAsiaTheme="minorEastAsia"/>
-        </w:rPr>
-        <w:t xml:space="preserve"> f</w:t>
-      </w:r>
-      <w:r>
-        <w:rPr>
-          <w:rFonts w:eastAsiaTheme="minorEastAsia"/>
-        </w:rPr>
-        <w:t xml:space="preserve">irst stage IV equation. </w:t>
-      </w:r>
+        <w:t xml:space="preserve">coefficient in the first stage IV equation. </w:t>
+      </w:r>
+    </w:p>
+    <w:p>
+      <w:pPr>
+        <w:spacing w:after="240"/>
+      </w:pPr>
+    </w:p>
+    <w:p>
+      <w:pPr>
+        <w:spacing w:after="240"/>
+      </w:pPr>
+      <w:r>
+        <w:lastRenderedPageBreak/>
+        <w:t xml:space="preserve">(c) based on this, how would you approach ad spending if you are working at a company. </w:t>
+      </w:r>
+    </w:p>
+    <w:p>
+      <w:pPr>
+        <w:spacing w:after="240"/>
+      </w:pPr>
+    </w:p>
+    <w:p>
+      <w:pPr>
+        <w:spacing w:after="240"/>
+      </w:pPr>
+    </w:p>
+    <w:p>
+      <w:pPr>
+        <w:spacing w:after="240"/>
+      </w:pPr>
     </w:p>
     <w:sectPr>
       <w:pgSz w:w="11906" w:h="16838"/>
@@ -1903,7 +2667,6 @@
     <w:lsdException w:name="HTML Sample" w:semiHidden="1" w:unhideWhenUsed="1"/>
     <w:lsdException w:name="HTML Typewriter" w:semiHidden="1" w:unhideWhenUsed="1"/>
     <w:lsdException w:name="HTML Variable" w:semiHidden="1" w:unhideWhenUsed="1"/>
-    <w:lsdException w:name="Normal Table" w:semiHidden="1" w:unhideWhenUsed="1"/>
     <w:lsdException w:name="annotation subject" w:semiHidden="1" w:unhideWhenUsed="1"/>
     <w:lsdException w:name="No List" w:semiHidden="1" w:unhideWhenUsed="1"/>
     <w:lsdException w:name="Outline List 1" w:semiHidden="1" w:unhideWhenUsed="1"/>
@@ -1950,10 +2713,8 @@
     <w:lsdException w:name="Table Subtle 2" w:semiHidden="1" w:unhideWhenUsed="1"/>
     <w:lsdException w:name="Table Web 1" w:semiHidden="1" w:unhideWhenUsed="1"/>
     <w:lsdException w:name="Table Web 2" w:semiHidden="1" w:unhideWhenUsed="1"/>
-    <w:lsdException w:name="Table Web 3" w:semiHidden="1" w:unhideWhenUsed="1"/>
     <w:lsdException w:name="Balloon Text" w:semiHidden="1" w:unhideWhenUsed="1"/>
     <w:lsdException w:name="Table Grid" w:uiPriority="39"/>
-    <w:lsdException w:name="Table Theme" w:semiHidden="1" w:unhideWhenUsed="1"/>
     <w:lsdException w:name="Placeholder Text" w:semiHidden="1"/>
     <w:lsdException w:name="No Spacing" w:uiPriority="1" w:qFormat="1"/>
     <w:lsdException w:name="Light Shading" w:uiPriority="60"/>
@@ -2202,12 +2963,28 @@
     <w:semiHidden/>
     <w:unhideWhenUsed/>
   </w:style>
+  <w:style w:type="paragraph" w:customStyle="1" w:styleId="Default">
+    <w:name w:val="Default"/>
+    <w:rsid w:val="00E752D0"/>
+    <w:pPr>
+      <w:autoSpaceDE w:val="0"/>
+      <w:autoSpaceDN w:val="0"/>
+      <w:adjustRightInd w:val="0"/>
+      <w:spacing w:after="0" w:line="240" w:lineRule="auto"/>
+    </w:pPr>
+    <w:rPr>
+      <w:rFonts w:ascii="Calibri" w:hAnsi="Calibri" w:cs="Calibri"/>
+      <w:color w:val="000000"/>
+      <w:sz w:val="24"/>
+      <w:szCs w:val="24"/>
+    </w:rPr>
+  </w:style>
   <w:style w:type="character" w:styleId="PlaceholderText">
     <w:name w:val="Placeholder Text"/>
     <w:basedOn w:val="DefaultParagraphFont"/>
     <w:uiPriority w:val="99"/>
     <w:semiHidden/>
-    <w:rsid w:val="00457B6A"/>
+    <w:rsid w:val="002C7BD5"/>
     <w:rPr>
       <w:color w:val="808080"/>
     </w:rPr>

</xml_diff>

<commit_message>
I've updated the part1 of the group hwk, including the text and jpeg of equations into the rmd file.
</commit_message>
<xml_diff>
--- a/jon/Consumer Heterogeneity and Paid Search effectiveness-jon.docx
+++ b/jon/Consumer Heterogeneity and Paid Search effectiveness-jon.docx
@@ -1,6 +1,6 @@
 
 <file path=word/document.xml><?xml version="1.0" encoding="utf-8"?>
-<w:document xmlns:wpc="http://schemas.microsoft.com/office/word/2010/wordprocessingCanvas" xmlns:mc="http://schemas.openxmlformats.org/markup-compatibility/2006" xmlns:o="urn:schemas-microsoft-com:office:office" xmlns:r="http://schemas.openxmlformats.org/officeDocument/2006/relationships" xmlns:m="http://schemas.openxmlformats.org/officeDocument/2006/math" xmlns:v="urn:schemas-microsoft-com:vml" xmlns:wp14="http://schemas.microsoft.com/office/word/2010/wordprocessingDrawing" xmlns:wp="http://schemas.openxmlformats.org/drawingml/2006/wordprocessingDrawing" xmlns:w10="urn:schemas-microsoft-com:office:word" xmlns:w="http://schemas.openxmlformats.org/wordprocessingml/2006/main" xmlns:w14="http://schemas.microsoft.com/office/word/2010/wordml" xmlns:w15="http://schemas.microsoft.com/office/word/2012/wordml" xmlns:wpg="http://schemas.microsoft.com/office/word/2010/wordprocessingGroup" xmlns:wpi="http://schemas.microsoft.com/office/word/2010/wordprocessingInk" xmlns:wne="http://schemas.microsoft.com/office/word/2006/wordml" xmlns:wps="http://schemas.microsoft.com/office/word/2010/wordprocessingShape" mc:Ignorable="w14 w15 wp14">
+<w:document xmlns:wpc="http://schemas.microsoft.com/office/word/2010/wordprocessingCanvas" xmlns:cx="http://schemas.microsoft.com/office/drawing/2014/chartex" xmlns:cx1="http://schemas.microsoft.com/office/drawing/2015/9/8/chartex" xmlns:cx2="http://schemas.microsoft.com/office/drawing/2015/10/21/chartex" xmlns:mc="http://schemas.openxmlformats.org/markup-compatibility/2006" xmlns:o="urn:schemas-microsoft-com:office:office" xmlns:r="http://schemas.openxmlformats.org/officeDocument/2006/relationships" xmlns:m="http://schemas.openxmlformats.org/officeDocument/2006/math" xmlns:v="urn:schemas-microsoft-com:vml" xmlns:wp14="http://schemas.microsoft.com/office/word/2010/wordprocessingDrawing" xmlns:wp="http://schemas.openxmlformats.org/drawingml/2006/wordprocessingDrawing" xmlns:w10="urn:schemas-microsoft-com:office:word" xmlns:w="http://schemas.openxmlformats.org/wordprocessingml/2006/main" xmlns:w14="http://schemas.microsoft.com/office/word/2010/wordml" xmlns:w15="http://schemas.microsoft.com/office/word/2012/wordml" xmlns:w16se="http://schemas.microsoft.com/office/word/2015/wordml/symex" xmlns:wpg="http://schemas.microsoft.com/office/word/2010/wordprocessingGroup" xmlns:wpi="http://schemas.microsoft.com/office/word/2010/wordprocessingInk" xmlns:wne="http://schemas.microsoft.com/office/word/2006/wordml" xmlns:wps="http://schemas.microsoft.com/office/word/2010/wordprocessingShape" mc:Ignorable="w14 w15 w16se wp14">
   <w:body>
     <w:p>
       <w:pPr>
@@ -9,6 +9,8 @@
         <w:rPr>
           <w:rFonts w:asciiTheme="minorHAnsi" w:hAnsiTheme="minorHAnsi"/>
           <w:color w:val="auto"/>
+          <w:sz w:val="22"/>
+          <w:szCs w:val="22"/>
         </w:rPr>
       </w:pPr>
     </w:p>
@@ -19,12 +21,16 @@
         <w:rPr>
           <w:rFonts w:asciiTheme="minorHAnsi" w:hAnsiTheme="minorHAnsi"/>
           <w:color w:val="auto"/>
+          <w:sz w:val="22"/>
+          <w:szCs w:val="22"/>
         </w:rPr>
       </w:pPr>
       <w:r>
         <w:rPr>
           <w:rFonts w:asciiTheme="minorHAnsi" w:hAnsiTheme="minorHAnsi"/>
           <w:color w:val="auto"/>
+          <w:sz w:val="22"/>
+          <w:szCs w:val="22"/>
         </w:rPr>
         <w:t xml:space="preserve"> </w:t>
       </w:r>
@@ -32,6 +38,8 @@
         <w:rPr>
           <w:rFonts w:asciiTheme="minorHAnsi" w:hAnsiTheme="minorHAnsi"/>
           <w:color w:val="auto"/>
+          <w:sz w:val="22"/>
+          <w:szCs w:val="22"/>
           <w:u w:val="single"/>
         </w:rPr>
         <w:t>(a) S</w:t>
@@ -40,9 +48,21 @@
         <w:rPr>
           <w:rFonts w:asciiTheme="minorHAnsi" w:hAnsiTheme="minorHAnsi"/>
           <w:color w:val="auto"/>
+          <w:sz w:val="22"/>
+          <w:szCs w:val="22"/>
           <w:u w:val="single"/>
         </w:rPr>
-        <w:t xml:space="preserve">ummary of the main contribution of the paper </w:t>
+        <w:t xml:space="preserve">ummary of </w:t>
+      </w:r>
+      <w:r>
+        <w:rPr>
+          <w:rFonts w:asciiTheme="minorHAnsi" w:hAnsiTheme="minorHAnsi"/>
+          <w:color w:val="auto"/>
+          <w:sz w:val="22"/>
+          <w:szCs w:val="22"/>
+          <w:u w:val="single"/>
+        </w:rPr>
+        <w:t>the paper’s main contribution</w:t>
       </w:r>
     </w:p>
     <w:p>
@@ -113,7 +133,7 @@
           <w:szCs w:val="22"/>
           <w:shd w:val="clear" w:color="auto" w:fill="FEFEFE"/>
         </w:rPr>
-        <w:t xml:space="preserve">found that paid search </w:t>
+        <w:t xml:space="preserve">found paid search </w:t>
       </w:r>
       <w:r>
         <w:rPr>
@@ -123,7 +143,7 @@
           <w:szCs w:val="22"/>
           <w:shd w:val="clear" w:color="auto" w:fill="FEFEFE"/>
         </w:rPr>
-        <w:t>advertising on</w:t>
+        <w:t xml:space="preserve">term </w:t>
       </w:r>
       <w:r>
         <w:rPr>
@@ -133,7 +153,7 @@
           <w:szCs w:val="22"/>
           <w:shd w:val="clear" w:color="auto" w:fill="FEFEFE"/>
         </w:rPr>
-        <w:t xml:space="preserve"> the brand name of a well-known brand </w:t>
+        <w:t>advertising on</w:t>
       </w:r>
       <w:r>
         <w:rPr>
@@ -143,9 +163,8 @@
           <w:szCs w:val="22"/>
           <w:shd w:val="clear" w:color="auto" w:fill="FEFEFE"/>
         </w:rPr>
-        <w:t>e.g. “</w:t>
-      </w:r>
-      <w:proofErr w:type="spellStart"/>
+        <w:t xml:space="preserve"> the brand name of a well-known brand </w:t>
+      </w:r>
       <w:r>
         <w:rPr>
           <w:rFonts w:asciiTheme="minorHAnsi" w:hAnsiTheme="minorHAnsi" w:cs="Helvetica"/>
@@ -154,9 +173,9 @@
           <w:szCs w:val="22"/>
           <w:shd w:val="clear" w:color="auto" w:fill="FEFEFE"/>
         </w:rPr>
-        <w:t>ebay</w:t>
-      </w:r>
-      <w:proofErr w:type="spellEnd"/>
+        <w:t>e.g. “</w:t>
+      </w:r>
+      <w:proofErr w:type="spellStart"/>
       <w:r>
         <w:rPr>
           <w:rFonts w:asciiTheme="minorHAnsi" w:hAnsiTheme="minorHAnsi" w:cs="Helvetica"/>
@@ -165,8 +184,9 @@
           <w:szCs w:val="22"/>
           <w:shd w:val="clear" w:color="auto" w:fill="FEFEFE"/>
         </w:rPr>
-        <w:t xml:space="preserve">” </w:t>
-      </w:r>
+        <w:t>ebay</w:t>
+      </w:r>
+      <w:proofErr w:type="spellEnd"/>
       <w:r>
         <w:rPr>
           <w:rFonts w:asciiTheme="minorHAnsi" w:hAnsiTheme="minorHAnsi" w:cs="Helvetica"/>
@@ -175,7 +195,7 @@
           <w:szCs w:val="22"/>
           <w:shd w:val="clear" w:color="auto" w:fill="FEFEFE"/>
         </w:rPr>
-        <w:t>was</w:t>
+        <w:t xml:space="preserve">” </w:t>
       </w:r>
       <w:r>
         <w:rPr>
@@ -185,7 +205,7 @@
           <w:szCs w:val="22"/>
           <w:shd w:val="clear" w:color="auto" w:fill="FEFEFE"/>
         </w:rPr>
-        <w:t xml:space="preserve"> ineffective for increasing short term revenue for </w:t>
+        <w:t>to be ineffective in</w:t>
       </w:r>
       <w:r>
         <w:rPr>
@@ -195,7 +215,27 @@
           <w:szCs w:val="22"/>
           <w:shd w:val="clear" w:color="auto" w:fill="FEFEFE"/>
         </w:rPr>
-        <w:t xml:space="preserve">customers. </w:t>
+        <w:t xml:space="preserve"> increasing short term revenue</w:t>
+      </w:r>
+      <w:r>
+        <w:rPr>
+          <w:rFonts w:asciiTheme="minorHAnsi" w:hAnsiTheme="minorHAnsi" w:cs="Helvetica"/>
+          <w:color w:val="auto"/>
+          <w:sz w:val="22"/>
+          <w:szCs w:val="22"/>
+          <w:shd w:val="clear" w:color="auto" w:fill="FEFEFE"/>
+        </w:rPr>
+        <w:t>s</w:t>
+      </w:r>
+      <w:r>
+        <w:rPr>
+          <w:rFonts w:asciiTheme="minorHAnsi" w:hAnsiTheme="minorHAnsi" w:cs="Helvetica"/>
+          <w:color w:val="auto"/>
+          <w:sz w:val="22"/>
+          <w:szCs w:val="22"/>
+          <w:shd w:val="clear" w:color="auto" w:fill="FEFEFE"/>
+        </w:rPr>
+        <w:t xml:space="preserve">. </w:t>
       </w:r>
       <w:r>
         <w:rPr>
@@ -349,13 +389,34 @@
           <w:rFonts w:cs="Helvetica"/>
           <w:shd w:val="clear" w:color="auto" w:fill="FEFEFE"/>
         </w:rPr>
-        <w:t xml:space="preserve"> e.g. “shoes”, were effective in gaining new users. H</w:t>
+        <w:t xml:space="preserve"> e.g. “shoes”, were</w:t>
       </w:r>
       <w:r>
         <w:rPr>
           <w:rFonts w:cs="Helvetica"/>
           <w:shd w:val="clear" w:color="auto" w:fill="FEFEFE"/>
         </w:rPr>
+        <w:t xml:space="preserve"> effective i</w:t>
+      </w:r>
+      <w:r>
+        <w:rPr>
+          <w:rFonts w:cs="Helvetica"/>
+          <w:shd w:val="clear" w:color="auto" w:fill="FEFEFE"/>
+        </w:rPr>
+        <w:t xml:space="preserve">n gaining new users to the site. </w:t>
+      </w:r>
+      <w:r>
+        <w:rPr>
+          <w:rFonts w:cs="Helvetica"/>
+          <w:shd w:val="clear" w:color="auto" w:fill="FEFEFE"/>
+        </w:rPr>
+        <w:t>H</w:t>
+      </w:r>
+      <w:r>
+        <w:rPr>
+          <w:rFonts w:cs="Helvetica"/>
+          <w:shd w:val="clear" w:color="auto" w:fill="FEFEFE"/>
+        </w:rPr>
         <w:t>owever</w:t>
       </w:r>
       <w:r>
@@ -405,63 +466,45 @@
           <w:rFonts w:cs="Helvetica"/>
           <w:shd w:val="clear" w:color="auto" w:fill="FEFEFE"/>
         </w:rPr>
-        <w:t xml:space="preserve">are low, and </w:t>
+        <w:t>are low. Frequent users - who would have come on to the website anyway - also clicked on these links (and accounted for most of the advertising costs) with no effect on their spending</w:t>
       </w:r>
       <w:r>
         <w:rPr>
           <w:rFonts w:cs="Helvetica"/>
           <w:shd w:val="clear" w:color="auto" w:fill="FEFEFE"/>
         </w:rPr>
-        <w:t xml:space="preserve">the </w:t>
+        <w:t>.</w:t>
       </w:r>
       <w:r>
         <w:rPr>
           <w:rFonts w:cs="Helvetica"/>
           <w:shd w:val="clear" w:color="auto" w:fill="FEFEFE"/>
         </w:rPr>
-        <w:t xml:space="preserve">frequent users </w:t>
-      </w:r>
-      <w:r>
-        <w:rPr>
-          <w:rFonts w:cs="Helvetica"/>
-          <w:shd w:val="clear" w:color="auto" w:fill="FEFEFE"/>
-        </w:rPr>
-        <w:t xml:space="preserve">- </w:t>
-      </w:r>
-      <w:r>
-        <w:rPr>
-          <w:rFonts w:cs="Helvetica"/>
-          <w:shd w:val="clear" w:color="auto" w:fill="FEFEFE"/>
-        </w:rPr>
-        <w:t>who</w:t>
-      </w:r>
-      <w:r>
-        <w:rPr>
-          <w:rFonts w:cs="Helvetica"/>
-          <w:shd w:val="clear" w:color="auto" w:fill="FEFEFE"/>
-        </w:rPr>
-        <w:t xml:space="preserve"> would have come on to the website anyway -</w:t>
-      </w:r>
-      <w:r>
-        <w:rPr>
-          <w:rFonts w:cs="Helvetica"/>
-          <w:shd w:val="clear" w:color="auto" w:fill="FEFEFE"/>
-        </w:rPr>
-        <w:t xml:space="preserve"> click</w:t>
-      </w:r>
-      <w:r>
-        <w:rPr>
-          <w:rFonts w:cs="Helvetica"/>
-          <w:shd w:val="clear" w:color="auto" w:fill="FEFEFE"/>
-        </w:rPr>
-        <w:t>ing</w:t>
-      </w:r>
-      <w:r>
-        <w:rPr>
-          <w:rFonts w:cs="Helvetica"/>
-          <w:shd w:val="clear" w:color="auto" w:fill="FEFEFE"/>
-        </w:rPr>
-        <w:t xml:space="preserve"> on the links account for most of the advertising costs.</w:t>
+        <w:t xml:space="preserve"> </w:t>
+      </w:r>
+      <w:r>
+        <w:t xml:space="preserve">This heterogeneity of customers </w:t>
+      </w:r>
+      <w:r>
+        <w:t>this is consistent with the informative view of advertising, that adverts</w:t>
+      </w:r>
+      <w:r>
+        <w:t xml:space="preserve"> only provide information on</w:t>
+      </w:r>
+      <w:r>
+        <w:t xml:space="preserve"> products</w:t>
+      </w:r>
+      <w:r>
+        <w:t>,</w:t>
+      </w:r>
+      <w:r>
+        <w:t xml:space="preserve"> </w:t>
+      </w:r>
+      <w:r>
+        <w:t xml:space="preserve">adding </w:t>
+      </w:r>
+      <w:r>
+        <w:t>very weak persuasive power.</w:t>
       </w:r>
     </w:p>
     <w:p>
@@ -484,21 +527,56 @@
           <w:rFonts w:cs="Helvetica"/>
           <w:shd w:val="clear" w:color="auto" w:fill="FEFEFE"/>
         </w:rPr>
-        <w:t>,</w:t>
+        <w:t>. However,</w:t>
       </w:r>
       <w:r>
         <w:rPr>
           <w:rFonts w:cs="Helvetica"/>
           <w:shd w:val="clear" w:color="auto" w:fill="FEFEFE"/>
         </w:rPr>
-        <w:t xml:space="preserve"> but because it causes new users to visit the site and could potentially deter competitors, the </w:t>
+        <w:t xml:space="preserve"> it causes new users to visit the site and could potentially</w:t>
       </w:r>
       <w:r>
         <w:rPr>
           <w:rFonts w:cs="Helvetica"/>
           <w:shd w:val="clear" w:color="auto" w:fill="FEFEFE"/>
         </w:rPr>
-        <w:t xml:space="preserve">effect for </w:t>
+        <w:t xml:space="preserve"> deter competitors</w:t>
+      </w:r>
+      <w:r>
+        <w:rPr>
+          <w:rFonts w:cs="Helvetica"/>
+          <w:shd w:val="clear" w:color="auto" w:fill="FEFEFE"/>
+        </w:rPr>
+        <w:t xml:space="preserve">, so </w:t>
+      </w:r>
+      <w:r>
+        <w:rPr>
+          <w:rFonts w:cs="Helvetica"/>
+          <w:shd w:val="clear" w:color="auto" w:fill="FEFEFE"/>
+        </w:rPr>
+        <w:t xml:space="preserve">the </w:t>
+      </w:r>
+      <w:r>
+        <w:rPr>
+          <w:rFonts w:cs="Helvetica"/>
+          <w:shd w:val="clear" w:color="auto" w:fill="FEFEFE"/>
+        </w:rPr>
+        <w:t>effect</w:t>
+      </w:r>
+      <w:r>
+        <w:rPr>
+          <w:rFonts w:cs="Helvetica"/>
+          <w:shd w:val="clear" w:color="auto" w:fill="FEFEFE"/>
+        </w:rPr>
+        <w:t>s</w:t>
+      </w:r>
+      <w:r>
+        <w:rPr>
+          <w:rFonts w:cs="Helvetica"/>
+          <w:shd w:val="clear" w:color="auto" w:fill="FEFEFE"/>
+        </w:rPr>
+        <w:t xml:space="preserve"> for </w:t>
       </w:r>
       <w:r>
         <w:rPr>
@@ -525,16 +603,22 @@
         <w:rPr>
           <w:u w:val="single"/>
         </w:rPr>
-        <w:t xml:space="preserve">he methodology they used </w:t>
+        <w:t xml:space="preserve">he methodology </w:t>
+      </w:r>
+      <w:r>
+        <w:rPr>
+          <w:u w:val="single"/>
+        </w:rPr>
+        <w:t>used</w:t>
+      </w:r>
+      <w:r>
+        <w:rPr>
+          <w:u w:val="single"/>
+        </w:rPr>
+        <w:t xml:space="preserve"> </w:t>
       </w:r>
     </w:p>
     <w:p>
-      <w:pPr>
-        <w:spacing w:after="240"/>
-        <w:rPr>
-          <w:rFonts w:eastAsiaTheme="minorEastAsia"/>
-        </w:rPr>
-      </w:pPr>
       <w:r>
         <w:t xml:space="preserve">Typical consumers who click on the </w:t>
       </w:r>
@@ -670,25 +754,7 @@
         <w:rPr>
           <w:rFonts w:eastAsiaTheme="minorEastAsia"/>
         </w:rPr>
-        <w:t xml:space="preserve">his </w:t>
-      </w:r>
-      <w:r>
-        <w:rPr>
-          <w:rFonts w:eastAsiaTheme="minorEastAsia"/>
-        </w:rPr>
-        <w:t>endogeneity of log(spend)</w:t>
-      </w:r>
-      <w:r>
-        <w:rPr>
-          <w:rFonts w:eastAsiaTheme="minorEastAsia"/>
-        </w:rPr>
-        <w:t xml:space="preserve"> problem</w:t>
-      </w:r>
-      <w:r>
-        <w:rPr>
-          <w:rFonts w:eastAsiaTheme="minorEastAsia"/>
-        </w:rPr>
-        <w:t xml:space="preserve"> is allevi</w:t>
+        <w:t>his endogeneity of log(spend) problem is allevi</w:t>
       </w:r>
       <w:r>
         <w:rPr>
@@ -811,20 +877,58 @@
         <w:rPr>
           <w:rFonts w:eastAsiaTheme="minorEastAsia"/>
         </w:rPr>
-        <w:t>was</w:t>
-      </w:r>
-      <w:r>
-        <w:rPr>
-          <w:rFonts w:eastAsiaTheme="minorEastAsia"/>
-        </w:rPr>
-        <w:t xml:space="preserve"> used to estimate treatmen</w:t>
-      </w:r>
-      <w:r>
-        <w:rPr>
-          <w:rFonts w:eastAsiaTheme="minorEastAsia"/>
-        </w:rPr>
-        <w:t>t effect of turning adverts on directly for m=11 different sections of consumers (by purchase frequency).</w:t>
-      </w:r>
+        <w:t xml:space="preserve">can also be </w:t>
+      </w:r>
+      <w:r>
+        <w:rPr>
+          <w:rFonts w:eastAsiaTheme="minorEastAsia"/>
+        </w:rPr>
+        <w:t xml:space="preserve">used to </w:t>
+      </w:r>
+      <w:r>
+        <w:rPr>
+          <w:rFonts w:eastAsiaTheme="minorEastAsia"/>
+        </w:rPr>
+        <w:t xml:space="preserve">directly </w:t>
+      </w:r>
+      <w:r>
+        <w:rPr>
+          <w:rFonts w:eastAsiaTheme="minorEastAsia"/>
+        </w:rPr>
+        <w:t xml:space="preserve">estimate </w:t>
+      </w:r>
+      <w:r>
+        <w:rPr>
+          <w:rFonts w:eastAsiaTheme="minorEastAsia"/>
+        </w:rPr>
+        <w:t xml:space="preserve">the </w:t>
+      </w:r>
+      <w:r>
+        <w:rPr>
+          <w:rFonts w:eastAsiaTheme="minorEastAsia"/>
+        </w:rPr>
+        <w:t>treatmen</w:t>
+      </w:r>
+      <w:r>
+        <w:rPr>
+          <w:rFonts w:eastAsiaTheme="minorEastAsia"/>
+        </w:rPr>
+        <w:t>t effect of turning adverts on for m=11 different sections of consumers (by purchase frequency</w:t>
+      </w:r>
+      <w:r>
+        <w:rPr>
+          <w:rFonts w:eastAsiaTheme="minorEastAsia"/>
+        </w:rPr>
+        <w:t>).</w:t>
+      </w:r>
+    </w:p>
+    <w:p>
+      <w:pPr>
+        <w:spacing w:after="240"/>
+        <w:rPr>
+          <w:rFonts w:eastAsiaTheme="minorEastAsia"/>
+        </w:rPr>
+      </w:pPr>
     </w:p>
     <w:p>
       <w:pPr>
@@ -1616,19 +1720,11 @@
           <w:rFonts w:eastAsiaTheme="minorEastAsia"/>
         </w:rPr>
       </w:pPr>
-      <w:proofErr w:type="spellStart"/>
-      <w:r>
-        <w:rPr>
-          <w:rFonts w:eastAsiaTheme="minorEastAsia"/>
-        </w:rPr>
-        <w:t>DnD</w:t>
-      </w:r>
-      <w:proofErr w:type="spellEnd"/>
-      <w:r>
-        <w:rPr>
-          <w:rFonts w:eastAsiaTheme="minorEastAsia"/>
-        </w:rPr>
-        <w:t>:</w:t>
+      <w:r>
+        <w:rPr>
+          <w:rFonts w:eastAsiaTheme="minorEastAsia"/>
+        </w:rPr>
+        <w:t>DnD:</w:t>
       </w:r>
       <w:r>
         <w:rPr>
@@ -2103,11 +2199,20 @@
     <w:p>
       <w:pPr>
         <w:spacing w:after="240"/>
+        <w:rPr>
+          <w:rFonts w:eastAsiaTheme="minorEastAsia"/>
+        </w:rPr>
       </w:pPr>
-      <w:r>
-        <w:rPr>
-          <w:rFonts w:eastAsiaTheme="minorEastAsia"/>
-        </w:rPr>
+    </w:p>
+    <w:p>
+      <w:pPr>
+        <w:spacing w:after="240"/>
+      </w:pPr>
+      <w:r>
+        <w:rPr>
+          <w:rFonts w:eastAsiaTheme="minorEastAsia"/>
+        </w:rPr>
+        <w:lastRenderedPageBreak/>
         <w:t xml:space="preserve">Where </w:t>
       </w:r>
       <m:oMath>
@@ -2166,7 +2271,13 @@
         <w:rPr>
           <w:rFonts w:eastAsiaTheme="minorEastAsia"/>
         </w:rPr>
-        <w:t xml:space="preserve">given </w:t>
+        <w:t>given</w:t>
+      </w:r>
+      <w:r>
+        <w:rPr>
+          <w:rFonts w:eastAsiaTheme="minorEastAsia"/>
+        </w:rPr>
+        <w:t xml:space="preserve"> </w:t>
       </w:r>
       <w:r>
         <w:rPr>
@@ -2305,21 +2416,7 @@
         <w:rPr>
           <w:rFonts w:eastAsiaTheme="minorEastAsia"/>
         </w:rPr>
-        <w:t xml:space="preserve"> from turning on Ads, (i.e. the variable of interest in the </w:t>
-      </w:r>
-      <w:proofErr w:type="spellStart"/>
-      <w:r>
-        <w:rPr>
-          <w:rFonts w:eastAsiaTheme="minorEastAsia"/>
-        </w:rPr>
-        <w:t>DnD</w:t>
-      </w:r>
-      <w:proofErr w:type="spellEnd"/>
-      <w:r>
-        <w:rPr>
-          <w:rFonts w:eastAsiaTheme="minorEastAsia"/>
-        </w:rPr>
-        <w:t xml:space="preserve"> regression). To obtain a comparable measure for OLS and IV, their </w:t>
+        <w:t xml:space="preserve"> from turning on Ads, (i.e. the variable of interest in the DnD regression). To obtain a comparable measure for OLS and IV, their </w:t>
       </w:r>
       <m:oMath>
         <m:sSub>
@@ -2409,57 +2506,579 @@
         <w:t xml:space="preserve">coefficient in the first stage IV equation. </w:t>
       </w:r>
     </w:p>
-    <w:p/>
     <w:p>
-      <w:bookmarkStart w:id="0" w:name="_GoBack"/>
-      <w:bookmarkEnd w:id="0"/>
-      <w:r>
-        <w:lastRenderedPageBreak/>
-        <w:t xml:space="preserve">For non-branded words, the organic search replacement is less obvious because for famous brands some customers might be directed to direct navigation instead and a firms’ website might no longer be on the top. However, the replacement effect but still existed. </w:t>
-      </w:r>
       <w:r>
         <w:br/>
-        <w:t xml:space="preserve">For the SEM as a whole, it used the difference to differences method to observe the difference between the two groups but no significant result was found. The samples were then further divided into different segments according to RFM and it showed that SEM had no significant effect on frequent buyers but it had positive effect on new users and non-frequent buyers. Such heterogeneity of customers appeared in other related journals such as </w:t>
-      </w:r>
-      <w:proofErr w:type="spellStart"/>
-      <w:r>
-        <w:t>Ackerbery</w:t>
-      </w:r>
-      <w:proofErr w:type="spellEnd"/>
-      <w:r>
-        <w:t xml:space="preserve"> (2001) and could be explained by the informative view of advertising (Adverts can only provide information of products with very weak persuasive power). Upon applying difference to differences methods, it is necessary to consider potential biases such as serial correlation effects of Askenfelter’s dip (transitional shocks).</w:t>
       </w:r>
     </w:p>
     <w:p>
       <w:pPr>
         <w:spacing w:after="240"/>
+        <w:rPr>
+          <w:u w:val="single"/>
+        </w:rPr>
       </w:pPr>
       <w:r>
-        <w:t xml:space="preserve">(c) </w:t>
-      </w:r>
-      <w:proofErr w:type="gramStart"/>
-      <w:r>
-        <w:t>based</w:t>
-      </w:r>
-      <w:proofErr w:type="gramEnd"/>
-      <w:r>
-        <w:t xml:space="preserve"> on this, how would you approach ad spending if you are working at a company. </w:t>
+        <w:rPr>
+          <w:u w:val="single"/>
+        </w:rPr>
+        <w:t>(c) B</w:t>
+      </w:r>
+      <w:r>
+        <w:rPr>
+          <w:u w:val="single"/>
+        </w:rPr>
+        <w:t>ased on this, how</w:t>
+      </w:r>
+      <w:r>
+        <w:rPr>
+          <w:u w:val="single"/>
+        </w:rPr>
+        <w:t xml:space="preserve"> would you approach ad spending</w:t>
+      </w:r>
+    </w:p>
+    <w:p>
+      <w:r>
+        <w:t xml:space="preserve">We </w:t>
+      </w:r>
+      <w:r>
+        <w:t>provide</w:t>
+      </w:r>
+      <w:r>
+        <w:t xml:space="preserve"> two strategies </w:t>
+      </w:r>
+      <w:r>
+        <w:t>for a</w:t>
+      </w:r>
+      <w:r>
+        <w:t xml:space="preserve"> </w:t>
+      </w:r>
+      <w:r>
+        <w:t>company to</w:t>
+      </w:r>
+      <w:r>
+        <w:t xml:space="preserve"> approach ad spending to deliver both rapid returns and sustained growth:</w:t>
+      </w:r>
+    </w:p>
+    <w:p/>
+    <w:p>
+      <w:pPr>
+        <w:pStyle w:val="ListParagraph"/>
+        <w:numPr>
+          <w:ilvl w:val="0"/>
+          <w:numId w:val="1"/>
+        </w:numPr>
+        <w:jc w:val="both"/>
+        <w:rPr>
+          <w:rFonts w:eastAsia="Times New Roman" w:cs="Times New Roman"/>
+          <w:sz w:val="22"/>
+          <w:szCs w:val="22"/>
+        </w:rPr>
+      </w:pPr>
+      <w:r>
+        <w:rPr>
+          <w:rFonts w:cs="Times New Roman"/>
+          <w:b/>
+          <w:sz w:val="22"/>
+          <w:szCs w:val="22"/>
+        </w:rPr>
+        <w:t xml:space="preserve">Shift </w:t>
+      </w:r>
+      <w:r>
+        <w:rPr>
+          <w:rFonts w:cs="Times New Roman"/>
+          <w:b/>
+          <w:sz w:val="22"/>
+          <w:szCs w:val="22"/>
+        </w:rPr>
+        <w:t>spending</w:t>
+      </w:r>
+      <w:r>
+        <w:rPr>
+          <w:rFonts w:cs="Times New Roman"/>
+          <w:b/>
+          <w:sz w:val="22"/>
+          <w:szCs w:val="22"/>
+        </w:rPr>
+        <w:t xml:space="preserve"> from paid media to owned and earned media. </w:t>
+      </w:r>
+      <w:r>
+        <w:rPr>
+          <w:rFonts w:cs="Times New Roman"/>
+          <w:sz w:val="22"/>
+          <w:szCs w:val="22"/>
+        </w:rPr>
+        <w:t>U</w:t>
+      </w:r>
+      <w:r>
+        <w:rPr>
+          <w:rFonts w:cs="Times New Roman"/>
+          <w:sz w:val="22"/>
+          <w:szCs w:val="22"/>
+        </w:rPr>
+        <w:t xml:space="preserve">sers </w:t>
+      </w:r>
+      <w:r>
+        <w:rPr>
+          <w:rFonts w:cs="Times New Roman"/>
+          <w:sz w:val="22"/>
+          <w:szCs w:val="22"/>
+        </w:rPr>
+        <w:t>substituted paid search clicks for</w:t>
+      </w:r>
+      <w:r>
+        <w:rPr>
+          <w:rFonts w:cs="Times New Roman"/>
+          <w:sz w:val="22"/>
+          <w:szCs w:val="22"/>
+        </w:rPr>
+        <w:t xml:space="preserve"> natural search clicks when querying brands. Companies</w:t>
+      </w:r>
+      <w:r>
+        <w:rPr>
+          <w:rFonts w:cs="Times New Roman"/>
+          <w:sz w:val="22"/>
+          <w:szCs w:val="22"/>
+        </w:rPr>
+        <w:t xml:space="preserve"> could reallocate spending from low-performing paid search and invest in maximizing the value from owned media (such as a company website) and earned media (such as a blogger writing about your product) to boost organic </w:t>
+      </w:r>
+      <w:r>
+        <w:rPr>
+          <w:rFonts w:cs="Times New Roman"/>
+          <w:sz w:val="22"/>
+          <w:szCs w:val="22"/>
+        </w:rPr>
+        <w:t xml:space="preserve">Search-Engine </w:t>
+      </w:r>
+      <w:proofErr w:type="spellStart"/>
+      <w:r>
+        <w:rPr>
+          <w:rFonts w:cs="Times New Roman"/>
+          <w:sz w:val="22"/>
+          <w:szCs w:val="22"/>
+        </w:rPr>
+        <w:t>Optimisation</w:t>
+      </w:r>
+      <w:proofErr w:type="spellEnd"/>
+      <w:r>
+        <w:rPr>
+          <w:rFonts w:cs="Times New Roman"/>
+          <w:sz w:val="22"/>
+          <w:szCs w:val="22"/>
+        </w:rPr>
+        <w:t>,</w:t>
+      </w:r>
+      <w:r>
+        <w:rPr>
+          <w:rFonts w:cs="Times New Roman"/>
+          <w:sz w:val="22"/>
+          <w:szCs w:val="22"/>
+        </w:rPr>
+        <w:t xml:space="preserve"> </w:t>
+      </w:r>
+      <w:r>
+        <w:rPr>
+          <w:rFonts w:cs="Times New Roman"/>
+          <w:sz w:val="22"/>
+          <w:szCs w:val="22"/>
+        </w:rPr>
+        <w:t>then</w:t>
+      </w:r>
+      <w:r>
+        <w:rPr>
+          <w:rFonts w:cs="Times New Roman"/>
+          <w:sz w:val="22"/>
+          <w:szCs w:val="22"/>
+        </w:rPr>
+        <w:t xml:space="preserve"> conduct </w:t>
+      </w:r>
+      <w:r>
+        <w:rPr>
+          <w:rFonts w:cs="Times New Roman"/>
+          <w:sz w:val="22"/>
+          <w:szCs w:val="22"/>
+        </w:rPr>
+        <w:t>a thorough technical site audit</w:t>
+      </w:r>
+      <w:r>
+        <w:rPr>
+          <w:rFonts w:cs="Times New Roman"/>
+          <w:sz w:val="22"/>
+          <w:szCs w:val="22"/>
+        </w:rPr>
+        <w:t xml:space="preserve"> which aims to drive higher value </w:t>
+      </w:r>
+      <w:r>
+        <w:rPr>
+          <w:rFonts w:cs="Times New Roman"/>
+          <w:sz w:val="22"/>
+          <w:szCs w:val="22"/>
+        </w:rPr>
+        <w:t>for the corporate brand. Note</w:t>
+      </w:r>
+      <w:r>
+        <w:rPr>
+          <w:rFonts w:cs="Times New Roman"/>
+          <w:sz w:val="22"/>
+          <w:szCs w:val="22"/>
+        </w:rPr>
+        <w:t>, paid search for brand queries could be still</w:t>
+      </w:r>
+      <w:r>
+        <w:rPr>
+          <w:rFonts w:cs="Times New Roman"/>
+          <w:sz w:val="22"/>
+          <w:szCs w:val="22"/>
+        </w:rPr>
+        <w:t xml:space="preserve"> effective for small/</w:t>
+      </w:r>
+      <w:r>
+        <w:rPr>
+          <w:rFonts w:cs="Times New Roman"/>
+          <w:sz w:val="22"/>
+          <w:szCs w:val="22"/>
+        </w:rPr>
+        <w:t>new entities that have no brand recognition.</w:t>
       </w:r>
     </w:p>
     <w:p>
       <w:pPr>
-        <w:spacing w:after="240"/>
+        <w:pStyle w:val="ListParagraph"/>
+        <w:widowControl w:val="0"/>
+        <w:numPr>
+          <w:ilvl w:val="0"/>
+          <w:numId w:val="1"/>
+        </w:numPr>
+        <w:autoSpaceDE w:val="0"/>
+        <w:autoSpaceDN w:val="0"/>
+        <w:adjustRightInd w:val="0"/>
+        <w:jc w:val="both"/>
+        <w:rPr>
+          <w:rFonts w:cs="Times New Roman"/>
+          <w:sz w:val="22"/>
+          <w:szCs w:val="22"/>
+        </w:rPr>
+      </w:pPr>
+      <w:r>
+        <w:rPr>
+          <w:rFonts w:cs="Times New Roman"/>
+          <w:b/>
+          <w:sz w:val="22"/>
+          <w:szCs w:val="22"/>
+        </w:rPr>
+        <w:t xml:space="preserve">Measure impact of paid media for non-brand keywords on granular level. </w:t>
+      </w:r>
+      <w:r>
+        <w:rPr>
+          <w:rFonts w:cs="Times New Roman"/>
+          <w:sz w:val="22"/>
+          <w:szCs w:val="22"/>
+        </w:rPr>
+        <w:t>The</w:t>
+      </w:r>
+      <w:r>
+        <w:rPr>
+          <w:rFonts w:cs="Times New Roman"/>
+          <w:sz w:val="22"/>
+          <w:szCs w:val="22"/>
+        </w:rPr>
+        <w:t xml:space="preserve"> majority of paid </w:t>
+      </w:r>
+      <w:r>
+        <w:rPr>
+          <w:rFonts w:cs="Times New Roman"/>
+          <w:sz w:val="22"/>
+          <w:szCs w:val="22"/>
+        </w:rPr>
+        <w:t xml:space="preserve">non-brand </w:t>
+      </w:r>
+      <w:r>
+        <w:rPr>
+          <w:rFonts w:cs="Times New Roman"/>
+          <w:sz w:val="22"/>
+          <w:szCs w:val="22"/>
+        </w:rPr>
+        <w:t>cl</w:t>
+      </w:r>
+      <w:r>
+        <w:rPr>
+          <w:rFonts w:cs="Times New Roman"/>
+          <w:sz w:val="22"/>
+          <w:szCs w:val="22"/>
+        </w:rPr>
+        <w:t xml:space="preserve">icks may not directly result in </w:t>
+      </w:r>
+      <w:r>
+        <w:rPr>
+          <w:rFonts w:cs="Times New Roman"/>
+          <w:sz w:val="22"/>
+          <w:szCs w:val="22"/>
+        </w:rPr>
+        <w:t xml:space="preserve">incremental </w:t>
+      </w:r>
+      <w:r>
+        <w:rPr>
+          <w:rFonts w:cs="Times New Roman"/>
+          <w:sz w:val="22"/>
+          <w:szCs w:val="22"/>
+        </w:rPr>
+        <w:t>sales;</w:t>
+      </w:r>
+      <w:r>
+        <w:rPr>
+          <w:rFonts w:cs="Times New Roman"/>
+          <w:sz w:val="22"/>
+          <w:szCs w:val="22"/>
+        </w:rPr>
+        <w:t xml:space="preserve"> </w:t>
+      </w:r>
+      <w:r>
+        <w:rPr>
+          <w:rFonts w:cs="Times New Roman"/>
+          <w:sz w:val="22"/>
+          <w:szCs w:val="22"/>
+        </w:rPr>
+        <w:t>new/</w:t>
+      </w:r>
+      <w:r>
+        <w:rPr>
+          <w:rFonts w:cs="Times New Roman"/>
+          <w:sz w:val="22"/>
+          <w:szCs w:val="22"/>
+        </w:rPr>
+        <w:t>infreque</w:t>
+      </w:r>
+      <w:r>
+        <w:rPr>
+          <w:rFonts w:cs="Times New Roman"/>
+          <w:sz w:val="22"/>
+          <w:szCs w:val="22"/>
+        </w:rPr>
+        <w:t>nt users were</w:t>
+      </w:r>
+      <w:r>
+        <w:rPr>
+          <w:rFonts w:cs="Times New Roman"/>
+          <w:sz w:val="22"/>
+          <w:szCs w:val="22"/>
+        </w:rPr>
+        <w:t xml:space="preserve"> positively in</w:t>
+      </w:r>
+      <w:r>
+        <w:rPr>
+          <w:rFonts w:cs="Times New Roman"/>
+          <w:sz w:val="22"/>
+          <w:szCs w:val="22"/>
+        </w:rPr>
+        <w:t>fluence</w:t>
+      </w:r>
+      <w:r>
+        <w:rPr>
+          <w:rFonts w:cs="Times New Roman"/>
+          <w:sz w:val="22"/>
+          <w:szCs w:val="22"/>
+        </w:rPr>
+        <w:t>d by ads</w:t>
+      </w:r>
+      <w:r>
+        <w:rPr>
+          <w:rFonts w:cs="Times New Roman"/>
+          <w:sz w:val="22"/>
+          <w:szCs w:val="22"/>
+        </w:rPr>
+        <w:t>,</w:t>
+      </w:r>
+      <w:r>
+        <w:rPr>
+          <w:rFonts w:cs="Times New Roman"/>
+          <w:sz w:val="22"/>
+          <w:szCs w:val="22"/>
+        </w:rPr>
+        <w:t xml:space="preserve"> but frequent users whose </w:t>
+      </w:r>
+      <w:r>
+        <w:rPr>
+          <w:rFonts w:cs="Times New Roman"/>
+          <w:sz w:val="22"/>
+          <w:szCs w:val="22"/>
+        </w:rPr>
+        <w:t>buying</w:t>
+      </w:r>
+      <w:r>
+        <w:rPr>
+          <w:rFonts w:cs="Times New Roman"/>
+          <w:sz w:val="22"/>
+          <w:szCs w:val="22"/>
+        </w:rPr>
+        <w:t xml:space="preserve"> behavior was</w:t>
+      </w:r>
+      <w:r>
+        <w:rPr>
+          <w:rFonts w:cs="Times New Roman"/>
+          <w:sz w:val="22"/>
+          <w:szCs w:val="22"/>
+        </w:rPr>
+        <w:t xml:space="preserve"> not influenced</w:t>
+      </w:r>
+      <w:r>
+        <w:rPr>
+          <w:rFonts w:cs="Times New Roman"/>
+          <w:sz w:val="22"/>
+          <w:szCs w:val="22"/>
+        </w:rPr>
+        <w:t xml:space="preserve"> by ads account</w:t>
+      </w:r>
+      <w:r>
+        <w:rPr>
+          <w:rFonts w:cs="Times New Roman"/>
+          <w:sz w:val="22"/>
+          <w:szCs w:val="22"/>
+        </w:rPr>
+        <w:t>ed</w:t>
+      </w:r>
+      <w:r>
+        <w:rPr>
+          <w:rFonts w:cs="Times New Roman"/>
+          <w:sz w:val="22"/>
+          <w:szCs w:val="22"/>
+        </w:rPr>
+        <w:t xml:space="preserve"> for</w:t>
+      </w:r>
+      <w:r>
+        <w:rPr>
+          <w:rFonts w:cs="Times New Roman"/>
+          <w:sz w:val="22"/>
+          <w:szCs w:val="22"/>
+        </w:rPr>
+        <w:t xml:space="preserve"> most of the</w:t>
+      </w:r>
+      <w:r>
+        <w:rPr>
+          <w:rFonts w:cs="Times New Roman"/>
+          <w:sz w:val="22"/>
+          <w:szCs w:val="22"/>
+        </w:rPr>
+        <w:t xml:space="preserve"> expenses. A company’s digital buy can </w:t>
+      </w:r>
+      <w:r>
+        <w:rPr>
+          <w:rFonts w:cs="Times New Roman"/>
+          <w:sz w:val="22"/>
+          <w:szCs w:val="22"/>
+        </w:rPr>
+        <w:t>have</w:t>
+      </w:r>
+      <w:r>
+        <w:rPr>
+          <w:rFonts w:cs="Times New Roman"/>
+          <w:sz w:val="22"/>
+          <w:szCs w:val="22"/>
+        </w:rPr>
+        <w:t xml:space="preserve"> many keywords and display ads by size, type, and placement, each with </w:t>
+      </w:r>
+      <w:r>
+        <w:rPr>
+          <w:rFonts w:cs="Times New Roman"/>
+          <w:sz w:val="22"/>
+          <w:szCs w:val="22"/>
+        </w:rPr>
+        <w:t xml:space="preserve">their own </w:t>
+      </w:r>
+      <w:r>
+        <w:rPr>
+          <w:rFonts w:cs="Times New Roman"/>
+          <w:sz w:val="22"/>
+          <w:szCs w:val="22"/>
+        </w:rPr>
+        <w:t>individual performance information. In such a data-rich envir</w:t>
+      </w:r>
+      <w:r>
+        <w:rPr>
+          <w:rFonts w:cs="Times New Roman"/>
+          <w:sz w:val="22"/>
+          <w:szCs w:val="22"/>
+        </w:rPr>
+        <w:t>onment,</w:t>
+      </w:r>
+      <w:r>
+        <w:rPr>
+          <w:rFonts w:cs="Times New Roman"/>
+          <w:sz w:val="22"/>
+          <w:szCs w:val="22"/>
+        </w:rPr>
+        <w:t xml:space="preserve"> granular level </w:t>
+      </w:r>
+      <w:r>
+        <w:rPr>
+          <w:rFonts w:cs="Times New Roman"/>
+          <w:sz w:val="22"/>
+          <w:szCs w:val="22"/>
+        </w:rPr>
+        <w:t xml:space="preserve">analysis will </w:t>
+      </w:r>
+      <w:r>
+        <w:rPr>
+          <w:rFonts w:cs="Times New Roman"/>
+          <w:sz w:val="22"/>
+          <w:szCs w:val="22"/>
+        </w:rPr>
+        <w:t xml:space="preserve">identify significantly more value than reliance on misleading averages. </w:t>
+      </w:r>
+    </w:p>
+    <w:p>
+      <w:pPr>
+        <w:pStyle w:val="ListParagraph"/>
+        <w:widowControl w:val="0"/>
+        <w:autoSpaceDE w:val="0"/>
+        <w:autoSpaceDN w:val="0"/>
+        <w:adjustRightInd w:val="0"/>
+        <w:jc w:val="both"/>
+        <w:rPr>
+          <w:rFonts w:cs="Times New Roman"/>
+          <w:sz w:val="22"/>
+          <w:szCs w:val="22"/>
+        </w:rPr>
+      </w:pPr>
+    </w:p>
+    <w:p>
+      <w:pPr>
+        <w:widowControl w:val="0"/>
+        <w:autoSpaceDE w:val="0"/>
+        <w:autoSpaceDN w:val="0"/>
+        <w:adjustRightInd w:val="0"/>
+        <w:jc w:val="both"/>
+        <w:rPr>
+          <w:rFonts w:cs="Times New Roman"/>
+        </w:rPr>
+      </w:pPr>
+      <w:r>
+        <w:t>Overall, companies</w:t>
+      </w:r>
+      <w:r>
+        <w:t xml:space="preserve"> should stop paying for the majority of the poor-performing keywords, only keeping important ones for strategic reasons.</w:t>
+      </w:r>
+    </w:p>
+    <w:p>
+      <w:pPr>
+        <w:pStyle w:val="ListParagraph"/>
+        <w:widowControl w:val="0"/>
+        <w:autoSpaceDE w:val="0"/>
+        <w:autoSpaceDN w:val="0"/>
+        <w:adjustRightInd w:val="0"/>
+        <w:rPr>
+          <w:rFonts w:cs="Times New Roman"/>
+          <w:color w:val="000064"/>
+          <w:sz w:val="22"/>
+          <w:szCs w:val="22"/>
+        </w:rPr>
       </w:pPr>
     </w:p>
     <w:p>
       <w:pPr>
         <w:spacing w:after="240"/>
       </w:pPr>
-    </w:p>
-    <w:p>
-      <w:pPr>
-        <w:spacing w:after="240"/>
-      </w:pPr>
+      <w:bookmarkStart w:id="0" w:name="_GoBack"/>
+      <w:bookmarkEnd w:id="0"/>
     </w:p>
     <w:sectPr>
       <w:pgSz w:w="11906" w:h="16838"/>
@@ -2471,8 +3090,129 @@
 </w:document>
 </file>
 
+<file path=word/numbering.xml><?xml version="1.0" encoding="utf-8"?>
+<w:numbering xmlns:wpc="http://schemas.microsoft.com/office/word/2010/wordprocessingCanvas" xmlns:cx="http://schemas.microsoft.com/office/drawing/2014/chartex" xmlns:cx1="http://schemas.microsoft.com/office/drawing/2015/9/8/chartex" xmlns:cx2="http://schemas.microsoft.com/office/drawing/2015/10/21/chartex" xmlns:mc="http://schemas.openxmlformats.org/markup-compatibility/2006" xmlns:o="urn:schemas-microsoft-com:office:office" xmlns:r="http://schemas.openxmlformats.org/officeDocument/2006/relationships" xmlns:m="http://schemas.openxmlformats.org/officeDocument/2006/math" xmlns:v="urn:schemas-microsoft-com:vml" xmlns:wp14="http://schemas.microsoft.com/office/word/2010/wordprocessingDrawing" xmlns:wp="http://schemas.openxmlformats.org/drawingml/2006/wordprocessingDrawing" xmlns:w10="urn:schemas-microsoft-com:office:word" xmlns:w="http://schemas.openxmlformats.org/wordprocessingml/2006/main" xmlns:w14="http://schemas.microsoft.com/office/word/2010/wordml" xmlns:w15="http://schemas.microsoft.com/office/word/2012/wordml" xmlns:w16se="http://schemas.microsoft.com/office/word/2015/wordml/symex" xmlns:wpg="http://schemas.microsoft.com/office/word/2010/wordprocessingGroup" xmlns:wpi="http://schemas.microsoft.com/office/word/2010/wordprocessingInk" xmlns:wne="http://schemas.microsoft.com/office/word/2006/wordml" xmlns:wps="http://schemas.microsoft.com/office/word/2010/wordprocessingShape" mc:Ignorable="w14 w15 w16se wp14">
+  <w:abstractNum w:abstractNumId="0" w15:restartNumberingAfterBreak="0">
+    <w:nsid w:val="239B33FE"/>
+    <w:multiLevelType w:val="hybridMultilevel"/>
+    <w:tmpl w:val="E38280AE"/>
+    <w:lvl w:ilvl="0" w:tplc="04090001">
+      <w:start w:val="1"/>
+      <w:numFmt w:val="bullet"/>
+      <w:lvlText w:val=""/>
+      <w:lvlJc w:val="left"/>
+      <w:pPr>
+        <w:ind w:left="720" w:hanging="360"/>
+      </w:pPr>
+      <w:rPr>
+        <w:rFonts w:ascii="Symbol" w:hAnsi="Symbol" w:hint="default"/>
+      </w:rPr>
+    </w:lvl>
+    <w:lvl w:ilvl="1" w:tplc="04090003">
+      <w:start w:val="1"/>
+      <w:numFmt w:val="bullet"/>
+      <w:lvlText w:val="o"/>
+      <w:lvlJc w:val="left"/>
+      <w:pPr>
+        <w:ind w:left="1440" w:hanging="360"/>
+      </w:pPr>
+      <w:rPr>
+        <w:rFonts w:ascii="Courier New" w:hAnsi="Courier New" w:cs="Courier New" w:hint="default"/>
+      </w:rPr>
+    </w:lvl>
+    <w:lvl w:ilvl="2" w:tplc="04090005">
+      <w:start w:val="1"/>
+      <w:numFmt w:val="bullet"/>
+      <w:lvlText w:val=""/>
+      <w:lvlJc w:val="left"/>
+      <w:pPr>
+        <w:ind w:left="2160" w:hanging="360"/>
+      </w:pPr>
+      <w:rPr>
+        <w:rFonts w:ascii="Wingdings" w:hAnsi="Wingdings" w:hint="default"/>
+      </w:rPr>
+    </w:lvl>
+    <w:lvl w:ilvl="3" w:tplc="04090001">
+      <w:start w:val="1"/>
+      <w:numFmt w:val="bullet"/>
+      <w:lvlText w:val=""/>
+      <w:lvlJc w:val="left"/>
+      <w:pPr>
+        <w:ind w:left="2880" w:hanging="360"/>
+      </w:pPr>
+      <w:rPr>
+        <w:rFonts w:ascii="Symbol" w:hAnsi="Symbol" w:hint="default"/>
+      </w:rPr>
+    </w:lvl>
+    <w:lvl w:ilvl="4" w:tplc="04090003">
+      <w:start w:val="1"/>
+      <w:numFmt w:val="bullet"/>
+      <w:lvlText w:val="o"/>
+      <w:lvlJc w:val="left"/>
+      <w:pPr>
+        <w:ind w:left="3600" w:hanging="360"/>
+      </w:pPr>
+      <w:rPr>
+        <w:rFonts w:ascii="Courier New" w:hAnsi="Courier New" w:cs="Courier New" w:hint="default"/>
+      </w:rPr>
+    </w:lvl>
+    <w:lvl w:ilvl="5" w:tplc="04090005">
+      <w:start w:val="1"/>
+      <w:numFmt w:val="bullet"/>
+      <w:lvlText w:val=""/>
+      <w:lvlJc w:val="left"/>
+      <w:pPr>
+        <w:ind w:left="4320" w:hanging="360"/>
+      </w:pPr>
+      <w:rPr>
+        <w:rFonts w:ascii="Wingdings" w:hAnsi="Wingdings" w:hint="default"/>
+      </w:rPr>
+    </w:lvl>
+    <w:lvl w:ilvl="6" w:tplc="04090001">
+      <w:start w:val="1"/>
+      <w:numFmt w:val="bullet"/>
+      <w:lvlText w:val=""/>
+      <w:lvlJc w:val="left"/>
+      <w:pPr>
+        <w:ind w:left="5040" w:hanging="360"/>
+      </w:pPr>
+      <w:rPr>
+        <w:rFonts w:ascii="Symbol" w:hAnsi="Symbol" w:hint="default"/>
+      </w:rPr>
+    </w:lvl>
+    <w:lvl w:ilvl="7" w:tplc="04090003">
+      <w:start w:val="1"/>
+      <w:numFmt w:val="bullet"/>
+      <w:lvlText w:val="o"/>
+      <w:lvlJc w:val="left"/>
+      <w:pPr>
+        <w:ind w:left="5760" w:hanging="360"/>
+      </w:pPr>
+      <w:rPr>
+        <w:rFonts w:ascii="Courier New" w:hAnsi="Courier New" w:cs="Courier New" w:hint="default"/>
+      </w:rPr>
+    </w:lvl>
+    <w:lvl w:ilvl="8" w:tplc="04090005">
+      <w:start w:val="1"/>
+      <w:numFmt w:val="bullet"/>
+      <w:lvlText w:val=""/>
+      <w:lvlJc w:val="left"/>
+      <w:pPr>
+        <w:ind w:left="6480" w:hanging="360"/>
+      </w:pPr>
+      <w:rPr>
+        <w:rFonts w:ascii="Wingdings" w:hAnsi="Wingdings" w:hint="default"/>
+      </w:rPr>
+    </w:lvl>
+  </w:abstractNum>
+  <w:num w:numId="1">
+    <w:abstractNumId w:val="0"/>
+  </w:num>
+</w:numbering>
+</file>
+
 <file path=word/styles.xml><?xml version="1.0" encoding="utf-8"?>
-<w:styles xmlns:mc="http://schemas.openxmlformats.org/markup-compatibility/2006" xmlns:r="http://schemas.openxmlformats.org/officeDocument/2006/relationships" xmlns:w="http://schemas.openxmlformats.org/wordprocessingml/2006/main" xmlns:w14="http://schemas.microsoft.com/office/word/2010/wordml" xmlns:w15="http://schemas.microsoft.com/office/word/2012/wordml" mc:Ignorable="w14 w15">
+<w:styles xmlns:mc="http://schemas.openxmlformats.org/markup-compatibility/2006" xmlns:r="http://schemas.openxmlformats.org/officeDocument/2006/relationships" xmlns:w="http://schemas.openxmlformats.org/wordprocessingml/2006/main" xmlns:w14="http://schemas.microsoft.com/office/word/2010/wordml" xmlns:w15="http://schemas.microsoft.com/office/word/2012/wordml" xmlns:w16se="http://schemas.microsoft.com/office/word/2015/wordml/symex" mc:Ignorable="w14 w15 w16se">
   <w:docDefaults>
     <w:rPrDefault>
       <w:rPr>
@@ -2488,7 +3228,7 @@
       </w:pPr>
     </w:pPrDefault>
   </w:docDefaults>
-  <w:latentStyles w:defLockedState="0" w:defUIPriority="99" w:defSemiHidden="0" w:defUnhideWhenUsed="0" w:defQFormat="0" w:count="371">
+  <w:latentStyles w:defLockedState="0" w:defUIPriority="99" w:defSemiHidden="0" w:defUnhideWhenUsed="0" w:defQFormat="0" w:count="372">
     <w:lsdException w:name="Normal" w:uiPriority="0" w:qFormat="1"/>
     <w:lsdException w:name="heading 1" w:uiPriority="9" w:qFormat="1"/>
     <w:lsdException w:name="heading 2" w:semiHidden="1" w:uiPriority="9" w:unhideWhenUsed="1" w:qFormat="1"/>
@@ -2860,6 +3600,7 @@
     <w:lsdException w:name="List Table 5 Dark Accent 6" w:uiPriority="50"/>
     <w:lsdException w:name="List Table 6 Colorful Accent 6" w:uiPriority="51"/>
     <w:lsdException w:name="List Table 7 Colorful Accent 6" w:uiPriority="52"/>
+    <w:lsdException w:name="Mention" w:semiHidden="1" w:unhideWhenUsed="1"/>
   </w:latentStyles>
   <w:style w:type="paragraph" w:default="1" w:styleId="Normal">
     <w:name w:val="Normal"/>
@@ -2916,6 +3657,24 @@
     <w:rsid w:val="002C7BD5"/>
     <w:rPr>
       <w:color w:val="808080"/>
+    </w:rPr>
+  </w:style>
+  <w:style w:type="paragraph" w:styleId="ListParagraph">
+    <w:name w:val="List Paragraph"/>
+    <w:basedOn w:val="Normal"/>
+    <w:uiPriority w:val="34"/>
+    <w:qFormat/>
+    <w:rsid w:val="00BB14B9"/>
+    <w:pPr>
+      <w:spacing w:after="0" w:line="240" w:lineRule="auto"/>
+      <w:ind w:left="720"/>
+      <w:contextualSpacing/>
+    </w:pPr>
+    <w:rPr>
+      <w:rFonts w:eastAsiaTheme="minorEastAsia"/>
+      <w:sz w:val="24"/>
+      <w:szCs w:val="24"/>
+      <w:lang w:val="en-US" w:eastAsia="zh-CN"/>
     </w:rPr>
   </w:style>
 </w:styles>

</xml_diff>

<commit_message>
I've changed by section on the method used.
</commit_message>
<xml_diff>
--- a/jon/Consumer Heterogeneity and Paid Search effectiveness-jon.docx
+++ b/jon/Consumer Heterogeneity and Paid Search effectiveness-jon.docx
@@ -619,19 +619,28 @@
       </w:r>
     </w:p>
     <w:p>
-      <w:r>
-        <w:t xml:space="preserve">Typical consumers who click on the </w:t>
-      </w:r>
-      <w:r>
-        <w:t xml:space="preserve">brand and non-brand </w:t>
+      <w:pPr>
+        <w:spacing w:after="240"/>
+      </w:pPr>
+      <w:r>
+        <w:t>To test the hypothesis for brand search terms</w:t>
+      </w:r>
+      <w:r>
+        <w:t xml:space="preserve">, </w:t>
       </w:r>
       <w:proofErr w:type="spellStart"/>
       <w:r>
-        <w:t>adlinks</w:t>
+        <w:t>ebay</w:t>
       </w:r>
       <w:proofErr w:type="spellEnd"/>
       <w:r>
-        <w:t xml:space="preserve"> had purchase intentions so would have found a way to the </w:t>
+        <w:t xml:space="preserve"> turn</w:t>
+      </w:r>
+      <w:r>
+        <w:t>ed</w:t>
+      </w:r>
+      <w:r>
+        <w:t xml:space="preserve"> off paid advertising that contain the word ‘</w:t>
       </w:r>
       <w:proofErr w:type="spellStart"/>
       <w:r>
@@ -639,31 +648,133 @@
       </w:r>
       <w:proofErr w:type="spellEnd"/>
       <w:r>
-        <w:t xml:space="preserve"> website regardless of adverts. The CPC model means that ad spend increases as these consumers go to purchase</w:t>
-      </w:r>
-      <w:r>
-        <w:t xml:space="preserve"> on </w:t>
-      </w:r>
-      <w:proofErr w:type="spellStart"/>
-      <w:r>
-        <w:t>ebay</w:t>
-      </w:r>
-      <w:proofErr w:type="spellEnd"/>
-      <w:r>
-        <w:t xml:space="preserve">, hence ad spend rises along with sales, leading to the endogeneity of the independent variable, spend. Strictly speaking this is known as backwards causation, and causes </w:t>
-      </w:r>
-      <w:proofErr w:type="gramStart"/>
-      <w:r>
-        <w:t>E(</w:t>
-      </w:r>
-      <w:proofErr w:type="gramEnd"/>
+        <w:t xml:space="preserve">’ on </w:t>
+      </w:r>
+      <w:r>
+        <w:t xml:space="preserve">MSN/Bing in March </w:t>
+      </w:r>
+      <w:r>
+        <w:t>2012</w:t>
+      </w:r>
+      <w:r>
+        <w:t>.</w:t>
+      </w:r>
+      <w:r>
+        <w:t xml:space="preserve"> After using clicks from google to control for seasonal factors</w:t>
+      </w:r>
+      <w:r>
+        <w:t xml:space="preserve"> 99.5% of the foregone traffic was found</w:t>
+      </w:r>
+      <w:r>
+        <w:t xml:space="preserve"> to come though natural search.</w:t>
+      </w:r>
+    </w:p>
+    <w:p>
+      <w:pPr>
+        <w:spacing w:after="240"/>
+        <w:rPr>
+          <w:rFonts w:eastAsiaTheme="minorEastAsia"/>
+        </w:rPr>
+      </w:pPr>
+      <w:r>
+        <w:t>For the non-brand</w:t>
+      </w:r>
+      <w:r>
+        <w:t xml:space="preserve"> </w:t>
+      </w:r>
+      <w:r>
+        <w:t>experiment, U.S buyers were separated into 210 geographic Design Market Areas</w:t>
+      </w:r>
+      <w:r>
+        <w:t xml:space="preserve"> </w:t>
+      </w:r>
+      <w:r>
+        <w:t xml:space="preserve">DMAs. </w:t>
+      </w:r>
+      <w:r>
+        <w:t xml:space="preserve">In May 2012 </w:t>
+      </w:r>
+      <w:r>
+        <w:t xml:space="preserve">Ads were turned off in 30% of </w:t>
+      </w:r>
+      <w:r>
+        <w:t>DMAs,</w:t>
+      </w:r>
+      <w:r>
+        <w:t xml:space="preserve"> </w:t>
+      </w:r>
+      <w:r>
+        <w:t xml:space="preserve">other DMAs were used as a control group. Users </w:t>
+      </w:r>
+      <w:r>
+        <w:t>were</w:t>
+      </w:r>
+      <w:r>
+        <w:t xml:space="preserve"> separated into 11 segments by purchase frequency, where m=0 indexes a new buyer and m=1 indexes the user having purchased once, etc. </w:t>
+      </w:r>
+      <w:r>
+        <w:rPr>
+          <w:rFonts w:eastAsiaTheme="minorEastAsia"/>
+        </w:rPr>
+        <w:t xml:space="preserve">Differences in Differences regression </w:t>
+      </w:r>
+      <w:r>
+        <w:rPr>
+          <w:rFonts w:eastAsiaTheme="minorEastAsia"/>
+        </w:rPr>
+        <w:t>was then</w:t>
+      </w:r>
+      <w:r>
+        <w:rPr>
+          <w:rFonts w:eastAsiaTheme="minorEastAsia"/>
+        </w:rPr>
+        <w:t xml:space="preserve"> used to estimate </w:t>
+      </w:r>
+      <w:r>
+        <w:rPr>
+          <w:rFonts w:eastAsiaTheme="minorEastAsia"/>
+        </w:rPr>
+        <w:t>eleven</w:t>
+      </w:r>
+      <w:r>
+        <w:rPr>
+          <w:rFonts w:eastAsiaTheme="minorEastAsia"/>
+        </w:rPr>
+        <w:t xml:space="preserve"> treatment effect</w:t>
+      </w:r>
+      <w:r>
+        <w:rPr>
+          <w:rFonts w:eastAsiaTheme="minorEastAsia"/>
+        </w:rPr>
+        <w:t>s</w:t>
+      </w:r>
+      <w:r>
+        <w:rPr>
+          <w:rFonts w:eastAsiaTheme="minorEastAsia"/>
+        </w:rPr>
+        <w:t xml:space="preserve"> of turning adverts on.</w:t>
+      </w:r>
+      <w:r>
+        <w:rPr>
+          <w:rFonts w:eastAsiaTheme="minorEastAsia"/>
+        </w:rPr>
+        <w:t xml:space="preserve"> </w:t>
+      </w:r>
+      <w:r>
+        <w:rPr>
+          <w:rFonts w:eastAsiaTheme="minorEastAsia"/>
+        </w:rPr>
+        <w:t xml:space="preserve">Note that </w:t>
+      </w:r>
+      <w:r>
+        <w:t xml:space="preserve">sales were attributed by each segment, and </w:t>
+      </w:r>
       <m:oMath>
         <m:sSub>
           <m:sSubPr>
             <m:ctrlPr>
               <w:rPr>
                 <w:rFonts w:ascii="Cambria Math" w:hAnsi="Cambria Math"/>
-                <w:i/>
               </w:rPr>
             </m:ctrlPr>
           </m:sSubPr>
@@ -672,7 +783,7 @@
               <w:rPr>
                 <w:rFonts w:ascii="Cambria Math" w:hAnsi="Cambria Math"/>
               </w:rPr>
-              <m:t>x</m:t>
+              <m:t>AdsOn</m:t>
             </m:r>
           </m:e>
           <m:sub>
@@ -680,624 +791,7 @@
               <w:rPr>
                 <w:rFonts w:ascii="Cambria Math" w:hAnsi="Cambria Math"/>
               </w:rPr>
-              <m:t>it</m:t>
-            </m:r>
-          </m:sub>
-        </m:sSub>
-      </m:oMath>
-      <w:r>
-        <w:t>|</w:t>
-      </w:r>
-      <m:oMath>
-        <m:sSub>
-          <m:sSubPr>
-            <m:ctrlPr>
-              <w:rPr>
-                <w:rFonts w:ascii="Cambria Math" w:hAnsi="Cambria Math"/>
-                <w:i/>
-              </w:rPr>
-            </m:ctrlPr>
-          </m:sSubPr>
-          <m:e>
-            <m:r>
-              <w:rPr>
-                <w:rFonts w:ascii="Cambria Math" w:hAnsi="Cambria Math"/>
-              </w:rPr>
-              <m:t>u</m:t>
-            </m:r>
-          </m:e>
-          <m:sub>
-            <m:r>
-              <w:rPr>
-                <w:rFonts w:ascii="Cambria Math" w:hAnsi="Cambria Math"/>
-              </w:rPr>
-              <m:t>it</m:t>
-            </m:r>
-          </m:sub>
-        </m:sSub>
-      </m:oMath>
-      <w:r>
-        <w:t>)</w:t>
-      </w:r>
-      <m:oMath>
-        <m:r>
-          <w:rPr>
-            <w:rFonts w:ascii="Cambria Math" w:hAnsi="Cambria Math"/>
-          </w:rPr>
-          <m:t>≠0</m:t>
-        </m:r>
-      </m:oMath>
-      <w:r>
-        <w:t xml:space="preserve"> </w:t>
-      </w:r>
-      <m:oMath>
-        <m:r>
-          <w:rPr>
-            <w:rFonts w:ascii="Cambria Math" w:hAnsi="Cambria Math"/>
-          </w:rPr>
-          <m:t>∀ i,t</m:t>
-        </m:r>
-      </m:oMath>
-      <w:r>
-        <w:t xml:space="preserve">. Naively regressing sales on ad spending </w:t>
-      </w:r>
-      <w:r>
-        <w:t>with</w:t>
-      </w:r>
-      <w:r>
-        <w:t xml:space="preserve"> OLS will result in biased estimates of the true effect</w:t>
-      </w:r>
-      <w:r>
-        <w:t xml:space="preserve"> of ad spend. T</w:t>
-      </w:r>
-      <w:r>
-        <w:rPr>
-          <w:rFonts w:eastAsiaTheme="minorEastAsia"/>
-        </w:rPr>
-        <w:t>his endogeneity of log(spend) problem is allevi</w:t>
-      </w:r>
-      <w:r>
-        <w:rPr>
-          <w:rFonts w:eastAsiaTheme="minorEastAsia"/>
-        </w:rPr>
-        <w:t xml:space="preserve">ated by estimating it using the IV </w:t>
-      </w:r>
-      <m:oMath>
-        <m:sSub>
-          <m:sSubPr>
-            <m:ctrlPr>
-              <w:rPr>
-                <w:rFonts w:ascii="Cambria Math" w:hAnsi="Cambria Math"/>
-              </w:rPr>
-            </m:ctrlPr>
-          </m:sSubPr>
-          <m:e>
-            <m:r>
-              <w:rPr>
-                <w:rFonts w:ascii="Cambria Math" w:hAnsi="Cambria Math"/>
-              </w:rPr>
-              <m:t>AdsOn</m:t>
-            </m:r>
-          </m:e>
-          <m:sub>
-            <m:r>
-              <w:rPr>
-                <w:rFonts w:ascii="Cambria Math" w:hAnsi="Cambria Math"/>
-              </w:rPr>
-              <m:t>it</m:t>
-            </m:r>
-          </m:sub>
-        </m:sSub>
-      </m:oMath>
-      <w:r>
-        <w:rPr>
-          <w:rFonts w:eastAsiaTheme="minorEastAsia"/>
-        </w:rPr>
-        <w:t xml:space="preserve"> a dummy variable for weather ads were being paid for or not in a region (made from the interaction of </w:t>
-      </w:r>
-      <m:oMath>
-        <m:sSub>
-          <m:sSubPr>
-            <m:ctrlPr>
-              <w:rPr>
-                <w:rFonts w:ascii="Cambria Math" w:hAnsi="Cambria Math"/>
-              </w:rPr>
-            </m:ctrlPr>
-          </m:sSubPr>
-          <m:e>
-            <m:r>
-              <w:rPr>
-                <w:rFonts w:ascii="Cambria Math" w:hAnsi="Cambria Math"/>
-              </w:rPr>
-              <m:t>Post</m:t>
-            </m:r>
-          </m:e>
-          <m:sub>
-            <m:r>
-              <w:rPr>
-                <w:rFonts w:ascii="Cambria Math" w:hAnsi="Cambria Math"/>
-              </w:rPr>
-              <m:t>t</m:t>
-            </m:r>
-          </m:sub>
-        </m:sSub>
-      </m:oMath>
-      <w:r>
-        <w:rPr>
-          <w:rFonts w:eastAsiaTheme="minorEastAsia"/>
-        </w:rPr>
-        <w:t xml:space="preserve"> a dummy for whether the test was running and </w:t>
-      </w:r>
-      <m:oMath>
-        <m:sSub>
-          <m:sSubPr>
-            <m:ctrlPr>
-              <w:rPr>
-                <w:rFonts w:ascii="Cambria Math" w:hAnsi="Cambria Math"/>
-              </w:rPr>
-            </m:ctrlPr>
-          </m:sSubPr>
-          <m:e>
-            <m:r>
-              <w:rPr>
-                <w:rFonts w:ascii="Cambria Math" w:hAnsi="Cambria Math"/>
-              </w:rPr>
-              <m:t>Group</m:t>
-            </m:r>
-          </m:e>
-          <m:sub>
-            <m:r>
-              <w:rPr>
-                <w:rFonts w:ascii="Cambria Math" w:hAnsi="Cambria Math"/>
-              </w:rPr>
-              <m:t>i</m:t>
-            </m:r>
-          </m:sub>
-        </m:sSub>
-      </m:oMath>
-      <w:r>
-        <w:rPr>
-          <w:rFonts w:eastAsiaTheme="minorEastAsia"/>
-        </w:rPr>
-        <w:t xml:space="preserve"> a dummy whether that region keeping search spending on during the test).</w:t>
-      </w:r>
-      <w:r>
-        <w:rPr>
-          <w:rFonts w:eastAsiaTheme="minorEastAsia"/>
-        </w:rPr>
-        <w:t xml:space="preserve"> </w:t>
-      </w:r>
-      <w:r>
-        <w:rPr>
-          <w:rFonts w:eastAsiaTheme="minorEastAsia"/>
-        </w:rPr>
-        <w:t xml:space="preserve">Differences in Differences regression </w:t>
-      </w:r>
-      <w:r>
-        <w:rPr>
-          <w:rFonts w:eastAsiaTheme="minorEastAsia"/>
-        </w:rPr>
-        <w:t xml:space="preserve">can also be </w:t>
-      </w:r>
-      <w:r>
-        <w:rPr>
-          <w:rFonts w:eastAsiaTheme="minorEastAsia"/>
-        </w:rPr>
-        <w:t xml:space="preserve">used to </w:t>
-      </w:r>
-      <w:r>
-        <w:rPr>
-          <w:rFonts w:eastAsiaTheme="minorEastAsia"/>
-        </w:rPr>
-        <w:t xml:space="preserve">directly </w:t>
-      </w:r>
-      <w:r>
-        <w:rPr>
-          <w:rFonts w:eastAsiaTheme="minorEastAsia"/>
-        </w:rPr>
-        <w:t xml:space="preserve">estimate </w:t>
-      </w:r>
-      <w:r>
-        <w:rPr>
-          <w:rFonts w:eastAsiaTheme="minorEastAsia"/>
-        </w:rPr>
-        <w:t xml:space="preserve">the </w:t>
-      </w:r>
-      <w:r>
-        <w:rPr>
-          <w:rFonts w:eastAsiaTheme="minorEastAsia"/>
-        </w:rPr>
-        <w:t>treatmen</w:t>
-      </w:r>
-      <w:r>
-        <w:rPr>
-          <w:rFonts w:eastAsiaTheme="minorEastAsia"/>
-        </w:rPr>
-        <w:t>t effect of turning adverts on for m=11 different sections of consumers (by purchase frequency</w:t>
-      </w:r>
-      <w:r>
-        <w:rPr>
-          <w:rFonts w:eastAsiaTheme="minorEastAsia"/>
-        </w:rPr>
-        <w:t>).</w:t>
-      </w:r>
-    </w:p>
-    <w:p>
-      <w:pPr>
-        <w:spacing w:after="240"/>
-        <w:rPr>
-          <w:rFonts w:eastAsiaTheme="minorEastAsia"/>
-        </w:rPr>
-      </w:pPr>
-    </w:p>
-    <w:p>
-      <w:pPr>
-        <w:spacing w:after="240"/>
-        <w:rPr>
-          <w:rFonts w:eastAsiaTheme="minorEastAsia"/>
-        </w:rPr>
-      </w:pPr>
-      <w:r>
-        <w:t xml:space="preserve">OLS:                       </w:t>
-      </w:r>
-      <w:r>
-        <w:t xml:space="preserve">       </w:t>
-      </w:r>
-      <w:r>
-        <w:t xml:space="preserve">    </w:t>
-      </w:r>
-      <w:r>
-        <w:t xml:space="preserve">  </w:t>
-      </w:r>
-      <w:r>
-        <w:t xml:space="preserve">    </w:t>
-      </w:r>
-      <m:oMath>
-        <m:func>
-          <m:funcPr>
-            <m:ctrlPr>
-              <w:rPr>
-                <w:rFonts w:ascii="Cambria Math" w:hAnsi="Cambria Math"/>
-              </w:rPr>
-            </m:ctrlPr>
-          </m:funcPr>
-          <m:fName>
-            <m:r>
-              <m:rPr>
-                <m:sty m:val="p"/>
-              </m:rPr>
-              <w:rPr>
-                <w:rFonts w:ascii="Cambria Math" w:hAnsi="Cambria Math"/>
-              </w:rPr>
-              <m:t>ln</m:t>
-            </m:r>
-          </m:fName>
-          <m:e>
-            <m:d>
-              <m:dPr>
-                <m:ctrlPr>
-                  <w:rPr>
-                    <w:rFonts w:ascii="Cambria Math" w:hAnsi="Cambria Math"/>
-                    <w:i/>
-                  </w:rPr>
-                </m:ctrlPr>
-              </m:dPr>
-              <m:e>
-                <m:sSub>
-                  <m:sSubPr>
-                    <m:ctrlPr>
-                      <w:rPr>
-                        <w:rFonts w:ascii="Cambria Math" w:hAnsi="Cambria Math"/>
-                        <w:i/>
-                      </w:rPr>
-                    </m:ctrlPr>
-                  </m:sSubPr>
-                  <m:e>
-                    <m:r>
-                      <w:rPr>
-                        <w:rFonts w:ascii="Cambria Math" w:hAnsi="Cambria Math"/>
-                      </w:rPr>
-                      <m:t>Sales</m:t>
-                    </m:r>
-                  </m:e>
-                  <m:sub>
-                    <m:r>
-                      <w:rPr>
-                        <w:rFonts w:ascii="Cambria Math" w:hAnsi="Cambria Math"/>
-                      </w:rPr>
-                      <m:t>it</m:t>
-                    </m:r>
-                  </m:sub>
-                </m:sSub>
-              </m:e>
-            </m:d>
-          </m:e>
-        </m:func>
-        <m:r>
-          <w:rPr>
-            <w:rFonts w:ascii="Cambria Math" w:hAnsi="Cambria Math"/>
-          </w:rPr>
-          <m:t>=</m:t>
-        </m:r>
-        <m:sSub>
-          <m:sSubPr>
-            <m:ctrlPr>
-              <w:rPr>
-                <w:rFonts w:ascii="Cambria Math" w:hAnsi="Cambria Math"/>
-                <w:i/>
-              </w:rPr>
-            </m:ctrlPr>
-          </m:sSubPr>
-          <m:e>
-            <m:r>
-              <w:rPr>
-                <w:rFonts w:ascii="Cambria Math" w:hAnsi="Cambria Math"/>
-              </w:rPr>
-              <m:t>α</m:t>
-            </m:r>
-          </m:e>
-          <m:sub>
-            <m:r>
-              <w:rPr>
-                <w:rFonts w:ascii="Cambria Math" w:hAnsi="Cambria Math"/>
-              </w:rPr>
-              <m:t>1</m:t>
-            </m:r>
-          </m:sub>
-        </m:sSub>
-        <m:func>
-          <m:funcPr>
-            <m:ctrlPr>
-              <w:rPr>
-                <w:rFonts w:ascii="Cambria Math" w:hAnsi="Cambria Math"/>
-              </w:rPr>
-            </m:ctrlPr>
-          </m:funcPr>
-          <m:fName>
-            <m:r>
-              <m:rPr>
-                <m:sty m:val="p"/>
-              </m:rPr>
-              <w:rPr>
-                <w:rFonts w:ascii="Cambria Math" w:hAnsi="Cambria Math"/>
-              </w:rPr>
-              <m:t>ln</m:t>
-            </m:r>
-          </m:fName>
-          <m:e>
-            <m:d>
-              <m:dPr>
-                <m:ctrlPr>
-                  <w:rPr>
-                    <w:rFonts w:ascii="Cambria Math" w:hAnsi="Cambria Math"/>
-                    <w:i/>
-                  </w:rPr>
-                </m:ctrlPr>
-              </m:dPr>
-              <m:e>
-                <m:sSub>
-                  <m:sSubPr>
-                    <m:ctrlPr>
-                      <w:rPr>
-                        <w:rFonts w:ascii="Cambria Math" w:hAnsi="Cambria Math"/>
-                        <w:i/>
-                      </w:rPr>
-                    </m:ctrlPr>
-                  </m:sSubPr>
-                  <m:e>
-                    <m:r>
-                      <w:rPr>
-                        <w:rFonts w:ascii="Cambria Math" w:hAnsi="Cambria Math"/>
-                      </w:rPr>
-                      <m:t>Spend</m:t>
-                    </m:r>
-                  </m:e>
-                  <m:sub>
-                    <m:r>
-                      <w:rPr>
-                        <w:rFonts w:ascii="Cambria Math" w:hAnsi="Cambria Math"/>
-                      </w:rPr>
-                      <m:t>it</m:t>
-                    </m:r>
-                  </m:sub>
-                </m:sSub>
-              </m:e>
-            </m:d>
-          </m:e>
-        </m:func>
-        <m:r>
-          <w:rPr>
-            <w:rFonts w:ascii="Cambria Math" w:hAnsi="Cambria Math"/>
-          </w:rPr>
-          <m:t>+</m:t>
-        </m:r>
-        <m:sSub>
-          <m:sSubPr>
-            <m:ctrlPr>
-              <w:rPr>
-                <w:rFonts w:ascii="Cambria Math" w:hAnsi="Cambria Math"/>
-                <w:i/>
-              </w:rPr>
-            </m:ctrlPr>
-          </m:sSubPr>
-          <m:e>
-            <m:r>
-              <w:rPr>
-                <w:rFonts w:ascii="Cambria Math" w:hAnsi="Cambria Math"/>
-              </w:rPr>
-              <m:t>ε</m:t>
-            </m:r>
-          </m:e>
-          <m:sub>
-            <m:r>
-              <w:rPr>
-                <w:rFonts w:ascii="Cambria Math" w:hAnsi="Cambria Math"/>
-              </w:rPr>
-              <m:t>it</m:t>
-            </m:r>
-          </m:sub>
-        </m:sSub>
-      </m:oMath>
-    </w:p>
-    <w:p>
-      <w:pPr>
-        <w:spacing w:after="240"/>
-        <w:rPr>
-          <w:rFonts w:eastAsiaTheme="minorEastAsia"/>
-        </w:rPr>
-      </w:pPr>
-      <w:r>
-        <w:rPr>
-          <w:rFonts w:eastAsiaTheme="minorEastAsia"/>
-        </w:rPr>
-        <w:t>IV: F</w:t>
-      </w:r>
-      <w:r>
-        <w:rPr>
-          <w:rFonts w:eastAsiaTheme="minorEastAsia"/>
-        </w:rPr>
-        <w:t>irst stage regression:</w:t>
-      </w:r>
-      <w:r>
-        <w:rPr>
-          <w:rFonts w:eastAsiaTheme="minorEastAsia"/>
-        </w:rPr>
-        <w:t xml:space="preserve">  </w:t>
-      </w:r>
-      <w:r>
-        <w:rPr>
-          <w:rFonts w:eastAsiaTheme="minorEastAsia"/>
-        </w:rPr>
-        <w:t xml:space="preserve"> </w:t>
-      </w:r>
-      <m:oMath>
-        <m:func>
-          <m:funcPr>
-            <m:ctrlPr>
-              <w:rPr>
-                <w:rFonts w:ascii="Cambria Math" w:hAnsi="Cambria Math"/>
-              </w:rPr>
-            </m:ctrlPr>
-          </m:funcPr>
-          <m:fName>
-            <m:r>
-              <m:rPr>
-                <m:sty m:val="p"/>
-              </m:rPr>
-              <w:rPr>
-                <w:rFonts w:ascii="Cambria Math" w:hAnsi="Cambria Math"/>
-              </w:rPr>
-              <m:t>ln</m:t>
-            </m:r>
-          </m:fName>
-          <m:e>
-            <m:d>
-              <m:dPr>
-                <m:ctrlPr>
-                  <w:rPr>
-                    <w:rFonts w:ascii="Cambria Math" w:hAnsi="Cambria Math"/>
-                    <w:i/>
-                  </w:rPr>
-                </m:ctrlPr>
-              </m:dPr>
-              <m:e>
-                <m:sSub>
-                  <m:sSubPr>
-                    <m:ctrlPr>
-                      <w:rPr>
-                        <w:rFonts w:ascii="Cambria Math" w:hAnsi="Cambria Math"/>
-                        <w:i/>
-                      </w:rPr>
-                    </m:ctrlPr>
-                  </m:sSubPr>
-                  <m:e>
-                    <m:r>
-                      <w:rPr>
-                        <w:rFonts w:ascii="Cambria Math" w:hAnsi="Cambria Math"/>
-                      </w:rPr>
-                      <m:t>Spend</m:t>
-                    </m:r>
-                  </m:e>
-                  <m:sub>
-                    <m:r>
-                      <w:rPr>
-                        <w:rFonts w:ascii="Cambria Math" w:hAnsi="Cambria Math"/>
-                      </w:rPr>
-                      <m:t>it</m:t>
-                    </m:r>
-                  </m:sub>
-                </m:sSub>
-              </m:e>
-            </m:d>
-          </m:e>
-        </m:func>
-        <m:r>
-          <w:rPr>
-            <w:rFonts w:ascii="Cambria Math" w:hAnsi="Cambria Math"/>
-          </w:rPr>
-          <m:t>=</m:t>
-        </m:r>
-        <m:sSub>
-          <m:sSubPr>
-            <m:ctrlPr>
-              <w:rPr>
-                <w:rFonts w:ascii="Cambria Math" w:eastAsiaTheme="minorEastAsia" w:hAnsi="Cambria Math"/>
-                <w:i/>
-              </w:rPr>
-            </m:ctrlPr>
-          </m:sSubPr>
-          <m:e>
-            <m:acc>
-              <m:accPr>
-                <m:chr m:val="̃"/>
-                <m:ctrlPr>
-                  <w:rPr>
-                    <w:rFonts w:ascii="Cambria Math" w:eastAsiaTheme="minorEastAsia" w:hAnsi="Cambria Math"/>
-                    <w:i/>
-                  </w:rPr>
-                </m:ctrlPr>
-              </m:accPr>
-              <m:e>
-                <m:r>
-                  <w:rPr>
-                    <w:rFonts w:ascii="Cambria Math" w:eastAsiaTheme="minorEastAsia" w:hAnsi="Cambria Math"/>
-                  </w:rPr>
-                  <m:t>α</m:t>
-                </m:r>
-              </m:e>
-            </m:acc>
-          </m:e>
-          <m:sub>
-            <m:r>
-              <w:rPr>
-                <w:rFonts w:ascii="Cambria Math" w:eastAsiaTheme="minorEastAsia" w:hAnsi="Cambria Math"/>
-              </w:rPr>
-              <m:t>1</m:t>
-            </m:r>
-          </m:sub>
-        </m:sSub>
-        <m:sSub>
-          <m:sSubPr>
-            <m:ctrlPr>
-              <w:rPr>
-                <w:rFonts w:ascii="Cambria Math" w:hAnsi="Cambria Math"/>
-              </w:rPr>
-            </m:ctrlPr>
-          </m:sSubPr>
-          <m:e>
-            <m:r>
-              <w:rPr>
-                <w:rFonts w:ascii="Cambria Math" w:hAnsi="Cambria Math"/>
-              </w:rPr>
-              <m:t>AdsOn</m:t>
-            </m:r>
-          </m:e>
-          <m:sub>
-            <m:r>
-              <w:rPr>
-                <w:rFonts w:ascii="Cambria Math" w:hAnsi="Cambria Math"/>
-              </w:rPr>
-              <m:t>it</m:t>
+              <m:t>imt</m:t>
             </m:r>
           </m:sub>
         </m:sSub>
@@ -1305,8 +799,16 @@
           <w:rPr>
             <w:rFonts w:ascii="Cambria Math" w:hAnsi="Cambria Math"/>
           </w:rPr>
-          <m:t>+</m:t>
+          <m:t>,</m:t>
         </m:r>
+      </m:oMath>
+      <w:r>
+        <w:rPr>
+          <w:rFonts w:eastAsiaTheme="minorEastAsia"/>
+        </w:rPr>
+        <w:t xml:space="preserve"> </w:t>
+      </w:r>
+      <m:oMath>
         <m:sSub>
           <m:sSubPr>
             <m:ctrlPr>
@@ -1317,55 +819,17 @@
             </m:ctrlPr>
           </m:sSubPr>
           <m:e>
-            <m:acc>
-              <m:accPr>
-                <m:chr m:val="̃"/>
-                <m:ctrlPr>
-                  <w:rPr>
-                    <w:rFonts w:ascii="Cambria Math" w:eastAsiaTheme="minorEastAsia" w:hAnsi="Cambria Math"/>
-                    <w:i/>
-                  </w:rPr>
-                </m:ctrlPr>
-              </m:accPr>
-              <m:e>
-                <m:r>
-                  <w:rPr>
-                    <w:rFonts w:ascii="Cambria Math" w:eastAsiaTheme="minorEastAsia" w:hAnsi="Cambria Math"/>
-                  </w:rPr>
-                  <m:t>α</m:t>
-                </m:r>
-              </m:e>
-            </m:acc>
+            <m:r>
+              <w:rPr>
+                <w:rFonts w:ascii="Cambria Math" w:eastAsiaTheme="minorEastAsia" w:hAnsi="Cambria Math"/>
+              </w:rPr>
+              <m:t>δ</m:t>
+            </m:r>
           </m:e>
           <m:sub>
             <m:r>
               <w:rPr>
                 <w:rFonts w:ascii="Cambria Math" w:eastAsiaTheme="minorEastAsia" w:hAnsi="Cambria Math"/>
-              </w:rPr>
-              <m:t>2</m:t>
-            </m:r>
-          </m:sub>
-        </m:sSub>
-        <m:sSub>
-          <m:sSubPr>
-            <m:ctrlPr>
-              <w:rPr>
-                <w:rFonts w:ascii="Cambria Math" w:hAnsi="Cambria Math"/>
-              </w:rPr>
-            </m:ctrlPr>
-          </m:sSubPr>
-          <m:e>
-            <m:r>
-              <w:rPr>
-                <w:rFonts w:ascii="Cambria Math" w:hAnsi="Cambria Math"/>
-              </w:rPr>
-              <m:t>Post</m:t>
-            </m:r>
-          </m:e>
-          <m:sub>
-            <m:r>
-              <w:rPr>
-                <w:rFonts w:ascii="Cambria Math" w:hAnsi="Cambria Math"/>
               </w:rPr>
               <m:t>t</m:t>
             </m:r>
@@ -1375,7 +839,7 @@
           <w:rPr>
             <w:rFonts w:ascii="Cambria Math" w:hAnsi="Cambria Math"/>
           </w:rPr>
-          <m:t>++</m:t>
+          <m:t xml:space="preserve">, </m:t>
         </m:r>
         <m:sSub>
           <m:sSubPr>
@@ -1387,55 +851,17 @@
             </m:ctrlPr>
           </m:sSubPr>
           <m:e>
-            <m:acc>
-              <m:accPr>
-                <m:chr m:val="̃"/>
-                <m:ctrlPr>
-                  <w:rPr>
-                    <w:rFonts w:ascii="Cambria Math" w:eastAsiaTheme="minorEastAsia" w:hAnsi="Cambria Math"/>
-                    <w:i/>
-                  </w:rPr>
-                </m:ctrlPr>
-              </m:accPr>
-              <m:e>
-                <m:r>
-                  <w:rPr>
-                    <w:rFonts w:ascii="Cambria Math" w:eastAsiaTheme="minorEastAsia" w:hAnsi="Cambria Math"/>
-                  </w:rPr>
-                  <m:t>α</m:t>
-                </m:r>
-              </m:e>
-            </m:acc>
+            <m:r>
+              <w:rPr>
+                <w:rFonts w:ascii="Cambria Math" w:eastAsiaTheme="minorEastAsia" w:hAnsi="Cambria Math"/>
+              </w:rPr>
+              <m:t>γ</m:t>
+            </m:r>
           </m:e>
           <m:sub>
             <m:r>
               <w:rPr>
                 <w:rFonts w:ascii="Cambria Math" w:eastAsiaTheme="minorEastAsia" w:hAnsi="Cambria Math"/>
-              </w:rPr>
-              <m:t>3</m:t>
-            </m:r>
-          </m:sub>
-        </m:sSub>
-        <m:sSub>
-          <m:sSubPr>
-            <m:ctrlPr>
-              <w:rPr>
-                <w:rFonts w:ascii="Cambria Math" w:hAnsi="Cambria Math"/>
-              </w:rPr>
-            </m:ctrlPr>
-          </m:sSubPr>
-          <m:e>
-            <m:r>
-              <w:rPr>
-                <w:rFonts w:ascii="Cambria Math" w:hAnsi="Cambria Math"/>
-              </w:rPr>
-              <m:t>Group</m:t>
-            </m:r>
-          </m:e>
-          <m:sub>
-            <m:r>
-              <w:rPr>
-                <w:rFonts w:ascii="Cambria Math" w:hAnsi="Cambria Math"/>
               </w:rPr>
               <m:t>i</m:t>
             </m:r>
@@ -1445,7 +871,7 @@
           <w:rPr>
             <w:rFonts w:ascii="Cambria Math" w:hAnsi="Cambria Math"/>
           </w:rPr>
-          <m:t>+</m:t>
+          <m:t xml:space="preserve">, </m:t>
         </m:r>
         <m:sSub>
           <m:sSubPr>
@@ -1461,7 +887,7 @@
               <w:rPr>
                 <w:rFonts w:ascii="Cambria Math" w:hAnsi="Cambria Math"/>
               </w:rPr>
-              <m:t>ε</m:t>
+              <m:t>θ</m:t>
             </m:r>
           </m:e>
           <m:sub>
@@ -1469,11 +895,17 @@
               <w:rPr>
                 <w:rFonts w:ascii="Cambria Math" w:hAnsi="Cambria Math"/>
               </w:rPr>
-              <m:t>it</m:t>
+              <m:t>m</m:t>
             </m:r>
           </m:sub>
         </m:sSub>
       </m:oMath>
+      <w:r>
+        <w:rPr>
+          <w:rFonts w:eastAsiaTheme="minorEastAsia"/>
+        </w:rPr>
+        <w:t xml:space="preserve"> are dummies for Ads being on, time, DMA and segment.</w:t>
+      </w:r>
     </w:p>
     <w:p>
       <w:pPr>
@@ -1482,236 +914,6 @@
           <w:rFonts w:eastAsiaTheme="minorEastAsia"/>
         </w:rPr>
       </w:pPr>
-      <w:r>
-        <w:rPr>
-          <w:rFonts w:eastAsiaTheme="minorEastAsia"/>
-        </w:rPr>
-        <w:t xml:space="preserve">IV: </w:t>
-      </w:r>
-      <w:r>
-        <w:rPr>
-          <w:rFonts w:eastAsiaTheme="minorEastAsia"/>
-        </w:rPr>
-        <w:t xml:space="preserve">Second stage:         </w:t>
-      </w:r>
-      <w:r>
-        <w:rPr>
-          <w:rFonts w:eastAsiaTheme="minorEastAsia"/>
-        </w:rPr>
-        <w:t xml:space="preserve">      </w:t>
-      </w:r>
-      <w:r>
-        <w:rPr>
-          <w:rFonts w:eastAsiaTheme="minorEastAsia"/>
-        </w:rPr>
-        <w:t xml:space="preserve">  </w:t>
-      </w:r>
-      <m:oMath>
-        <m:func>
-          <m:funcPr>
-            <m:ctrlPr>
-              <w:rPr>
-                <w:rFonts w:ascii="Cambria Math" w:hAnsi="Cambria Math"/>
-              </w:rPr>
-            </m:ctrlPr>
-          </m:funcPr>
-          <m:fName>
-            <m:r>
-              <m:rPr>
-                <m:sty m:val="p"/>
-              </m:rPr>
-              <w:rPr>
-                <w:rFonts w:ascii="Cambria Math" w:hAnsi="Cambria Math"/>
-              </w:rPr>
-              <m:t>ln</m:t>
-            </m:r>
-          </m:fName>
-          <m:e>
-            <m:d>
-              <m:dPr>
-                <m:ctrlPr>
-                  <w:rPr>
-                    <w:rFonts w:ascii="Cambria Math" w:hAnsi="Cambria Math"/>
-                    <w:i/>
-                  </w:rPr>
-                </m:ctrlPr>
-              </m:dPr>
-              <m:e>
-                <m:sSub>
-                  <m:sSubPr>
-                    <m:ctrlPr>
-                      <w:rPr>
-                        <w:rFonts w:ascii="Cambria Math" w:hAnsi="Cambria Math"/>
-                        <w:i/>
-                      </w:rPr>
-                    </m:ctrlPr>
-                  </m:sSubPr>
-                  <m:e>
-                    <m:r>
-                      <w:rPr>
-                        <w:rFonts w:ascii="Cambria Math" w:hAnsi="Cambria Math"/>
-                      </w:rPr>
-                      <m:t>Sales</m:t>
-                    </m:r>
-                  </m:e>
-                  <m:sub>
-                    <m:r>
-                      <w:rPr>
-                        <w:rFonts w:ascii="Cambria Math" w:hAnsi="Cambria Math"/>
-                      </w:rPr>
-                      <m:t>it</m:t>
-                    </m:r>
-                  </m:sub>
-                </m:sSub>
-              </m:e>
-            </m:d>
-          </m:e>
-        </m:func>
-        <m:r>
-          <w:rPr>
-            <w:rFonts w:ascii="Cambria Math" w:hAnsi="Cambria Math"/>
-          </w:rPr>
-          <m:t>=</m:t>
-        </m:r>
-        <m:sSub>
-          <m:sSubPr>
-            <m:ctrlPr>
-              <w:rPr>
-                <w:rFonts w:ascii="Cambria Math" w:hAnsi="Cambria Math"/>
-                <w:i/>
-              </w:rPr>
-            </m:ctrlPr>
-          </m:sSubPr>
-          <m:e>
-            <m:r>
-              <w:rPr>
-                <w:rFonts w:ascii="Cambria Math" w:hAnsi="Cambria Math"/>
-              </w:rPr>
-              <m:t>α</m:t>
-            </m:r>
-          </m:e>
-          <m:sub>
-            <m:r>
-              <w:rPr>
-                <w:rFonts w:ascii="Cambria Math" w:hAnsi="Cambria Math"/>
-              </w:rPr>
-              <m:t>1</m:t>
-            </m:r>
-          </m:sub>
-        </m:sSub>
-        <m:func>
-          <m:funcPr>
-            <m:ctrlPr>
-              <w:rPr>
-                <w:rFonts w:ascii="Cambria Math" w:hAnsi="Cambria Math"/>
-              </w:rPr>
-            </m:ctrlPr>
-          </m:funcPr>
-          <m:fName>
-            <m:r>
-              <m:rPr>
-                <m:sty m:val="p"/>
-              </m:rPr>
-              <w:rPr>
-                <w:rFonts w:ascii="Cambria Math" w:hAnsi="Cambria Math"/>
-              </w:rPr>
-              <m:t>ln</m:t>
-            </m:r>
-          </m:fName>
-          <m:e>
-            <m:d>
-              <m:dPr>
-                <m:ctrlPr>
-                  <w:rPr>
-                    <w:rFonts w:ascii="Cambria Math" w:hAnsi="Cambria Math"/>
-                    <w:i/>
-                  </w:rPr>
-                </m:ctrlPr>
-              </m:dPr>
-              <m:e>
-                <m:sSub>
-                  <m:sSubPr>
-                    <m:ctrlPr>
-                      <w:rPr>
-                        <w:rFonts w:ascii="Cambria Math" w:hAnsi="Cambria Math"/>
-                        <w:i/>
-                      </w:rPr>
-                    </m:ctrlPr>
-                  </m:sSubPr>
-                  <m:e>
-                    <m:acc>
-                      <m:accPr>
-                        <m:ctrlPr>
-                          <w:rPr>
-                            <w:rFonts w:ascii="Cambria Math" w:hAnsi="Cambria Math"/>
-                            <w:i/>
-                          </w:rPr>
-                        </m:ctrlPr>
-                      </m:accPr>
-                      <m:e>
-                        <m:r>
-                          <w:rPr>
-                            <w:rFonts w:ascii="Cambria Math" w:hAnsi="Cambria Math"/>
-                          </w:rPr>
-                          <m:t>Spend</m:t>
-                        </m:r>
-                      </m:e>
-                    </m:acc>
-                  </m:e>
-                  <m:sub>
-                    <m:r>
-                      <w:rPr>
-                        <w:rFonts w:ascii="Cambria Math" w:hAnsi="Cambria Math"/>
-                      </w:rPr>
-                      <m:t>it</m:t>
-                    </m:r>
-                  </m:sub>
-                </m:sSub>
-              </m:e>
-            </m:d>
-          </m:e>
-        </m:func>
-        <m:r>
-          <w:rPr>
-            <w:rFonts w:ascii="Cambria Math" w:hAnsi="Cambria Math"/>
-          </w:rPr>
-          <m:t>+</m:t>
-        </m:r>
-        <m:sSubSup>
-          <m:sSubSupPr>
-            <m:ctrlPr>
-              <w:rPr>
-                <w:rFonts w:ascii="Cambria Math" w:hAnsi="Cambria Math"/>
-                <w:i/>
-              </w:rPr>
-            </m:ctrlPr>
-          </m:sSubSupPr>
-          <m:e>
-            <m:r>
-              <w:rPr>
-                <w:rFonts w:ascii="Cambria Math" w:hAnsi="Cambria Math"/>
-              </w:rPr>
-              <m:t>ε</m:t>
-            </m:r>
-          </m:e>
-          <m:sub>
-            <m:r>
-              <w:rPr>
-                <w:rFonts w:ascii="Cambria Math" w:hAnsi="Cambria Math"/>
-              </w:rPr>
-              <m:t>it</m:t>
-            </m:r>
-          </m:sub>
-          <m:sup>
-            <m:r>
-              <w:rPr>
-                <w:rFonts w:ascii="Cambria Math" w:hAnsi="Cambria Math"/>
-              </w:rPr>
-              <m:t>IV</m:t>
-            </m:r>
-          </m:sup>
-        </m:sSubSup>
-      </m:oMath>
     </w:p>
     <w:p>
       <w:pPr>
@@ -2212,7 +1414,6 @@
         <w:rPr>
           <w:rFonts w:eastAsiaTheme="minorEastAsia"/>
         </w:rPr>
-        <w:lastRenderedPageBreak/>
         <w:t xml:space="preserve">Where </w:t>
       </w:r>
       <m:oMath>
@@ -2265,7 +1466,13 @@
         <w:rPr>
           <w:rFonts w:eastAsiaTheme="minorEastAsia"/>
         </w:rPr>
-        <w:t xml:space="preserve">revenues </w:t>
+        <w:t>Sale</w:t>
+      </w:r>
+      <w:r>
+        <w:rPr>
+          <w:rFonts w:eastAsiaTheme="minorEastAsia"/>
+        </w:rPr>
+        <w:t xml:space="preserve">s </w:t>
       </w:r>
       <w:r>
         <w:rPr>
@@ -2387,15 +1594,21 @@
         <w:rPr>
           <w:rFonts w:eastAsiaTheme="minorEastAsia"/>
         </w:rPr>
-        <w:t xml:space="preserve"> is the estimate of </w:t>
+        <w:t xml:space="preserve"> is the estimate of</w:t>
+      </w:r>
+      <w:r>
+        <w:rPr>
+          <w:rFonts w:eastAsiaTheme="minorEastAsia"/>
+        </w:rPr>
+        <w:t xml:space="preserve"> change of</w:t>
+      </w:r>
+      <w:r>
+        <w:rPr>
+          <w:rFonts w:eastAsiaTheme="minorEastAsia"/>
+        </w:rPr>
+        <w:t xml:space="preserve"> </w:t>
       </w:r>
       <m:oMath>
-        <m:r>
-          <w:rPr>
-            <w:rFonts w:ascii="Cambria Math" w:hAnsi="Cambria Math"/>
-          </w:rPr>
-          <m:t>∆</m:t>
-        </m:r>
         <m:r>
           <m:rPr>
             <m:sty m:val="p"/>
@@ -2409,39 +1622,702 @@
           <w:rPr>
             <w:rFonts w:ascii="Cambria Math" w:hAnsi="Cambria Math"/>
           </w:rPr>
-          <m:t>(Revenue)</m:t>
+          <m:t>(Sales)</m:t>
         </m:r>
       </m:oMath>
       <w:r>
         <w:rPr>
           <w:rFonts w:eastAsiaTheme="minorEastAsia"/>
         </w:rPr>
-        <w:t xml:space="preserve"> from turning on Ads, (i.e. the variable of interest in the DnD regression). To obtain a comparable measure for OLS and IV, their </w:t>
+        <w:t xml:space="preserve"> from turning on Ads, (i.e. a weighted average of the</w:t>
+      </w:r>
+      <w:r>
+        <w:rPr>
+          <w:rFonts w:eastAsiaTheme="minorEastAsia"/>
+        </w:rPr>
+        <w:t xml:space="preserve"> variable</w:t>
+      </w:r>
+      <w:r>
+        <w:rPr>
+          <w:rFonts w:eastAsiaTheme="minorEastAsia"/>
+        </w:rPr>
+        <w:t>s</w:t>
+      </w:r>
+      <w:r>
+        <w:rPr>
+          <w:rFonts w:eastAsiaTheme="minorEastAsia"/>
+        </w:rPr>
+        <w:t xml:space="preserve"> of interest in the DnD </w:t>
+      </w:r>
+      <w:r>
+        <w:rPr>
+          <w:rFonts w:eastAsiaTheme="minorEastAsia"/>
+        </w:rPr>
+        <w:t>regression</w:t>
+      </w:r>
+      <w:r>
+        <w:rPr>
+          <w:rFonts w:eastAsiaTheme="minorEastAsia"/>
+        </w:rPr>
+        <w:t xml:space="preserve">). </w:t>
+      </w:r>
+    </w:p>
+    <w:p/>
+    <w:p>
+      <w:bookmarkStart w:id="0" w:name="_GoBack"/>
+      <w:bookmarkEnd w:id="0"/>
+      <w:r>
+        <w:br/>
+      </w:r>
+    </w:p>
+    <w:p>
+      <w:pPr>
+        <w:spacing w:after="240"/>
+        <w:rPr>
+          <w:u w:val="single"/>
+        </w:rPr>
+      </w:pPr>
+      <w:r>
+        <w:rPr>
+          <w:u w:val="single"/>
+        </w:rPr>
+        <w:lastRenderedPageBreak/>
+        <w:t>(c) B</w:t>
+      </w:r>
+      <w:r>
+        <w:rPr>
+          <w:u w:val="single"/>
+        </w:rPr>
+        <w:t>ased on this, how</w:t>
+      </w:r>
+      <w:r>
+        <w:rPr>
+          <w:u w:val="single"/>
+        </w:rPr>
+        <w:t xml:space="preserve"> would you approach ad spending</w:t>
+      </w:r>
+    </w:p>
+    <w:p>
+      <w:r>
+        <w:t xml:space="preserve">We </w:t>
+      </w:r>
+      <w:r>
+        <w:t>provide</w:t>
+      </w:r>
+      <w:r>
+        <w:t xml:space="preserve"> two strategies </w:t>
+      </w:r>
+      <w:r>
+        <w:t>for a</w:t>
+      </w:r>
+      <w:r>
+        <w:t xml:space="preserve"> </w:t>
+      </w:r>
+      <w:r>
+        <w:t>company to</w:t>
+      </w:r>
+      <w:r>
+        <w:t xml:space="preserve"> approach ad spending to deliver both rapid returns and sustained growth:</w:t>
+      </w:r>
+    </w:p>
+    <w:p/>
+    <w:p>
+      <w:pPr>
+        <w:pStyle w:val="ListParagraph"/>
+        <w:numPr>
+          <w:ilvl w:val="0"/>
+          <w:numId w:val="1"/>
+        </w:numPr>
+        <w:jc w:val="both"/>
+        <w:rPr>
+          <w:rFonts w:eastAsia="Times New Roman" w:cs="Times New Roman"/>
+          <w:sz w:val="22"/>
+          <w:szCs w:val="22"/>
+        </w:rPr>
+      </w:pPr>
+      <w:r>
+        <w:rPr>
+          <w:rFonts w:cs="Times New Roman"/>
+          <w:b/>
+          <w:sz w:val="22"/>
+          <w:szCs w:val="22"/>
+        </w:rPr>
+        <w:t xml:space="preserve">Shift </w:t>
+      </w:r>
+      <w:r>
+        <w:rPr>
+          <w:rFonts w:cs="Times New Roman"/>
+          <w:b/>
+          <w:sz w:val="22"/>
+          <w:szCs w:val="22"/>
+        </w:rPr>
+        <w:t>spending</w:t>
+      </w:r>
+      <w:r>
+        <w:rPr>
+          <w:rFonts w:cs="Times New Roman"/>
+          <w:b/>
+          <w:sz w:val="22"/>
+          <w:szCs w:val="22"/>
+        </w:rPr>
+        <w:t xml:space="preserve"> from paid media to owned and earned media. </w:t>
+      </w:r>
+      <w:r>
+        <w:rPr>
+          <w:rFonts w:cs="Times New Roman"/>
+          <w:sz w:val="22"/>
+          <w:szCs w:val="22"/>
+        </w:rPr>
+        <w:t>U</w:t>
+      </w:r>
+      <w:r>
+        <w:rPr>
+          <w:rFonts w:cs="Times New Roman"/>
+          <w:sz w:val="22"/>
+          <w:szCs w:val="22"/>
+        </w:rPr>
+        <w:t xml:space="preserve">sers </w:t>
+      </w:r>
+      <w:r>
+        <w:rPr>
+          <w:rFonts w:cs="Times New Roman"/>
+          <w:sz w:val="22"/>
+          <w:szCs w:val="22"/>
+        </w:rPr>
+        <w:t>substituted paid search clicks for</w:t>
+      </w:r>
+      <w:r>
+        <w:rPr>
+          <w:rFonts w:cs="Times New Roman"/>
+          <w:sz w:val="22"/>
+          <w:szCs w:val="22"/>
+        </w:rPr>
+        <w:t xml:space="preserve"> natural search clicks when querying brands. Companies</w:t>
+      </w:r>
+      <w:r>
+        <w:rPr>
+          <w:rFonts w:cs="Times New Roman"/>
+          <w:sz w:val="22"/>
+          <w:szCs w:val="22"/>
+        </w:rPr>
+        <w:t xml:space="preserve"> could reallocate spending from low-performing paid search and invest in maximizing the value from owned media (such as a company website) and earned media (such as a blogger writing about your product) to boost organic </w:t>
+      </w:r>
+      <w:r>
+        <w:rPr>
+          <w:rFonts w:cs="Times New Roman"/>
+          <w:sz w:val="22"/>
+          <w:szCs w:val="22"/>
+        </w:rPr>
+        <w:t xml:space="preserve">Search-Engine </w:t>
+      </w:r>
+      <w:proofErr w:type="spellStart"/>
+      <w:r>
+        <w:rPr>
+          <w:rFonts w:cs="Times New Roman"/>
+          <w:sz w:val="22"/>
+          <w:szCs w:val="22"/>
+        </w:rPr>
+        <w:t>Optimisation</w:t>
+      </w:r>
+      <w:proofErr w:type="spellEnd"/>
+      <w:r>
+        <w:rPr>
+          <w:rFonts w:cs="Times New Roman"/>
+          <w:sz w:val="22"/>
+          <w:szCs w:val="22"/>
+        </w:rPr>
+        <w:t>,</w:t>
+      </w:r>
+      <w:r>
+        <w:rPr>
+          <w:rFonts w:cs="Times New Roman"/>
+          <w:sz w:val="22"/>
+          <w:szCs w:val="22"/>
+        </w:rPr>
+        <w:t xml:space="preserve"> </w:t>
+      </w:r>
+      <w:r>
+        <w:rPr>
+          <w:rFonts w:cs="Times New Roman"/>
+          <w:sz w:val="22"/>
+          <w:szCs w:val="22"/>
+        </w:rPr>
+        <w:t>then</w:t>
+      </w:r>
+      <w:r>
+        <w:rPr>
+          <w:rFonts w:cs="Times New Roman"/>
+          <w:sz w:val="22"/>
+          <w:szCs w:val="22"/>
+        </w:rPr>
+        <w:t xml:space="preserve"> conduct </w:t>
+      </w:r>
+      <w:r>
+        <w:rPr>
+          <w:rFonts w:cs="Times New Roman"/>
+          <w:sz w:val="22"/>
+          <w:szCs w:val="22"/>
+        </w:rPr>
+        <w:t>a thorough technical site audit</w:t>
+      </w:r>
+      <w:r>
+        <w:rPr>
+          <w:rFonts w:cs="Times New Roman"/>
+          <w:sz w:val="22"/>
+          <w:szCs w:val="22"/>
+        </w:rPr>
+        <w:t xml:space="preserve"> which aims to drive higher value </w:t>
+      </w:r>
+      <w:r>
+        <w:rPr>
+          <w:rFonts w:cs="Times New Roman"/>
+          <w:sz w:val="22"/>
+          <w:szCs w:val="22"/>
+        </w:rPr>
+        <w:t>for the corporate brand. Note</w:t>
+      </w:r>
+      <w:r>
+        <w:rPr>
+          <w:rFonts w:cs="Times New Roman"/>
+          <w:sz w:val="22"/>
+          <w:szCs w:val="22"/>
+        </w:rPr>
+        <w:t>, paid search for brand queries could be still</w:t>
+      </w:r>
+      <w:r>
+        <w:rPr>
+          <w:rFonts w:cs="Times New Roman"/>
+          <w:sz w:val="22"/>
+          <w:szCs w:val="22"/>
+        </w:rPr>
+        <w:t xml:space="preserve"> effective for small/</w:t>
+      </w:r>
+      <w:r>
+        <w:rPr>
+          <w:rFonts w:cs="Times New Roman"/>
+          <w:sz w:val="22"/>
+          <w:szCs w:val="22"/>
+        </w:rPr>
+        <w:t>new entities that have no brand recognition.</w:t>
+      </w:r>
+    </w:p>
+    <w:p>
+      <w:pPr>
+        <w:pStyle w:val="ListParagraph"/>
+        <w:widowControl w:val="0"/>
+        <w:numPr>
+          <w:ilvl w:val="0"/>
+          <w:numId w:val="1"/>
+        </w:numPr>
+        <w:autoSpaceDE w:val="0"/>
+        <w:autoSpaceDN w:val="0"/>
+        <w:adjustRightInd w:val="0"/>
+        <w:jc w:val="both"/>
+        <w:rPr>
+          <w:rFonts w:cs="Times New Roman"/>
+          <w:sz w:val="22"/>
+          <w:szCs w:val="22"/>
+        </w:rPr>
+      </w:pPr>
+      <w:r>
+        <w:rPr>
+          <w:rFonts w:cs="Times New Roman"/>
+          <w:b/>
+          <w:sz w:val="22"/>
+          <w:szCs w:val="22"/>
+        </w:rPr>
+        <w:t xml:space="preserve">Measure impact of paid media for non-brand keywords on granular level. </w:t>
+      </w:r>
+      <w:r>
+        <w:rPr>
+          <w:rFonts w:cs="Times New Roman"/>
+          <w:sz w:val="22"/>
+          <w:szCs w:val="22"/>
+        </w:rPr>
+        <w:t>The</w:t>
+      </w:r>
+      <w:r>
+        <w:rPr>
+          <w:rFonts w:cs="Times New Roman"/>
+          <w:sz w:val="22"/>
+          <w:szCs w:val="22"/>
+        </w:rPr>
+        <w:t xml:space="preserve"> majority of paid </w:t>
+      </w:r>
+      <w:r>
+        <w:rPr>
+          <w:rFonts w:cs="Times New Roman"/>
+          <w:sz w:val="22"/>
+          <w:szCs w:val="22"/>
+        </w:rPr>
+        <w:t xml:space="preserve">non-brand </w:t>
+      </w:r>
+      <w:r>
+        <w:rPr>
+          <w:rFonts w:cs="Times New Roman"/>
+          <w:sz w:val="22"/>
+          <w:szCs w:val="22"/>
+        </w:rPr>
+        <w:t>cl</w:t>
+      </w:r>
+      <w:r>
+        <w:rPr>
+          <w:rFonts w:cs="Times New Roman"/>
+          <w:sz w:val="22"/>
+          <w:szCs w:val="22"/>
+        </w:rPr>
+        <w:t xml:space="preserve">icks may not directly result in </w:t>
+      </w:r>
+      <w:r>
+        <w:rPr>
+          <w:rFonts w:cs="Times New Roman"/>
+          <w:sz w:val="22"/>
+          <w:szCs w:val="22"/>
+        </w:rPr>
+        <w:t xml:space="preserve">incremental </w:t>
+      </w:r>
+      <w:r>
+        <w:rPr>
+          <w:rFonts w:cs="Times New Roman"/>
+          <w:sz w:val="22"/>
+          <w:szCs w:val="22"/>
+        </w:rPr>
+        <w:t>sales;</w:t>
+      </w:r>
+      <w:r>
+        <w:rPr>
+          <w:rFonts w:cs="Times New Roman"/>
+          <w:sz w:val="22"/>
+          <w:szCs w:val="22"/>
+        </w:rPr>
+        <w:t xml:space="preserve"> </w:t>
+      </w:r>
+      <w:r>
+        <w:rPr>
+          <w:rFonts w:cs="Times New Roman"/>
+          <w:sz w:val="22"/>
+          <w:szCs w:val="22"/>
+        </w:rPr>
+        <w:t>new/</w:t>
+      </w:r>
+      <w:r>
+        <w:rPr>
+          <w:rFonts w:cs="Times New Roman"/>
+          <w:sz w:val="22"/>
+          <w:szCs w:val="22"/>
+        </w:rPr>
+        <w:t>infreque</w:t>
+      </w:r>
+      <w:r>
+        <w:rPr>
+          <w:rFonts w:cs="Times New Roman"/>
+          <w:sz w:val="22"/>
+          <w:szCs w:val="22"/>
+        </w:rPr>
+        <w:t>nt users were</w:t>
+      </w:r>
+      <w:r>
+        <w:rPr>
+          <w:rFonts w:cs="Times New Roman"/>
+          <w:sz w:val="22"/>
+          <w:szCs w:val="22"/>
+        </w:rPr>
+        <w:t xml:space="preserve"> positively in</w:t>
+      </w:r>
+      <w:r>
+        <w:rPr>
+          <w:rFonts w:cs="Times New Roman"/>
+          <w:sz w:val="22"/>
+          <w:szCs w:val="22"/>
+        </w:rPr>
+        <w:t>fluence</w:t>
+      </w:r>
+      <w:r>
+        <w:rPr>
+          <w:rFonts w:cs="Times New Roman"/>
+          <w:sz w:val="22"/>
+          <w:szCs w:val="22"/>
+        </w:rPr>
+        <w:t>d by ads</w:t>
+      </w:r>
+      <w:r>
+        <w:rPr>
+          <w:rFonts w:cs="Times New Roman"/>
+          <w:sz w:val="22"/>
+          <w:szCs w:val="22"/>
+        </w:rPr>
+        <w:t>,</w:t>
+      </w:r>
+      <w:r>
+        <w:rPr>
+          <w:rFonts w:cs="Times New Roman"/>
+          <w:sz w:val="22"/>
+          <w:szCs w:val="22"/>
+        </w:rPr>
+        <w:t xml:space="preserve"> but frequent users whose </w:t>
+      </w:r>
+      <w:r>
+        <w:rPr>
+          <w:rFonts w:cs="Times New Roman"/>
+          <w:sz w:val="22"/>
+          <w:szCs w:val="22"/>
+        </w:rPr>
+        <w:t>buying</w:t>
+      </w:r>
+      <w:r>
+        <w:rPr>
+          <w:rFonts w:cs="Times New Roman"/>
+          <w:sz w:val="22"/>
+          <w:szCs w:val="22"/>
+        </w:rPr>
+        <w:t xml:space="preserve"> behavior was</w:t>
+      </w:r>
+      <w:r>
+        <w:rPr>
+          <w:rFonts w:cs="Times New Roman"/>
+          <w:sz w:val="22"/>
+          <w:szCs w:val="22"/>
+        </w:rPr>
+        <w:t xml:space="preserve"> not influenced</w:t>
+      </w:r>
+      <w:r>
+        <w:rPr>
+          <w:rFonts w:cs="Times New Roman"/>
+          <w:sz w:val="22"/>
+          <w:szCs w:val="22"/>
+        </w:rPr>
+        <w:t xml:space="preserve"> by ads account</w:t>
+      </w:r>
+      <w:r>
+        <w:rPr>
+          <w:rFonts w:cs="Times New Roman"/>
+          <w:sz w:val="22"/>
+          <w:szCs w:val="22"/>
+        </w:rPr>
+        <w:t>ed</w:t>
+      </w:r>
+      <w:r>
+        <w:rPr>
+          <w:rFonts w:cs="Times New Roman"/>
+          <w:sz w:val="22"/>
+          <w:szCs w:val="22"/>
+        </w:rPr>
+        <w:t xml:space="preserve"> for</w:t>
+      </w:r>
+      <w:r>
+        <w:rPr>
+          <w:rFonts w:cs="Times New Roman"/>
+          <w:sz w:val="22"/>
+          <w:szCs w:val="22"/>
+        </w:rPr>
+        <w:t xml:space="preserve"> most of the</w:t>
+      </w:r>
+      <w:r>
+        <w:rPr>
+          <w:rFonts w:cs="Times New Roman"/>
+          <w:sz w:val="22"/>
+          <w:szCs w:val="22"/>
+        </w:rPr>
+        <w:t xml:space="preserve"> expenses. A company’s digital buy can </w:t>
+      </w:r>
+      <w:r>
+        <w:rPr>
+          <w:rFonts w:cs="Times New Roman"/>
+          <w:sz w:val="22"/>
+          <w:szCs w:val="22"/>
+        </w:rPr>
+        <w:t>have</w:t>
+      </w:r>
+      <w:r>
+        <w:rPr>
+          <w:rFonts w:cs="Times New Roman"/>
+          <w:sz w:val="22"/>
+          <w:szCs w:val="22"/>
+        </w:rPr>
+        <w:t xml:space="preserve"> many keywords and display ads by size, type, and placement, each with </w:t>
+      </w:r>
+      <w:r>
+        <w:rPr>
+          <w:rFonts w:cs="Times New Roman"/>
+          <w:sz w:val="22"/>
+          <w:szCs w:val="22"/>
+        </w:rPr>
+        <w:t xml:space="preserve">their own </w:t>
+      </w:r>
+      <w:r>
+        <w:rPr>
+          <w:rFonts w:cs="Times New Roman"/>
+          <w:sz w:val="22"/>
+          <w:szCs w:val="22"/>
+        </w:rPr>
+        <w:t>individual performance information. In such a data-rich envir</w:t>
+      </w:r>
+      <w:r>
+        <w:rPr>
+          <w:rFonts w:cs="Times New Roman"/>
+          <w:sz w:val="22"/>
+          <w:szCs w:val="22"/>
+        </w:rPr>
+        <w:t>onment,</w:t>
+      </w:r>
+      <w:r>
+        <w:rPr>
+          <w:rFonts w:cs="Times New Roman"/>
+          <w:sz w:val="22"/>
+          <w:szCs w:val="22"/>
+        </w:rPr>
+        <w:t xml:space="preserve"> granular level </w:t>
+      </w:r>
+      <w:r>
+        <w:rPr>
+          <w:rFonts w:cs="Times New Roman"/>
+          <w:sz w:val="22"/>
+          <w:szCs w:val="22"/>
+        </w:rPr>
+        <w:t xml:space="preserve">analysis will </w:t>
+      </w:r>
+      <w:r>
+        <w:rPr>
+          <w:rFonts w:cs="Times New Roman"/>
+          <w:sz w:val="22"/>
+          <w:szCs w:val="22"/>
+        </w:rPr>
+        <w:t xml:space="preserve">identify significantly more value than reliance on misleading averages. </w:t>
+      </w:r>
+    </w:p>
+    <w:p>
+      <w:pPr>
+        <w:pStyle w:val="ListParagraph"/>
+        <w:widowControl w:val="0"/>
+        <w:autoSpaceDE w:val="0"/>
+        <w:autoSpaceDN w:val="0"/>
+        <w:adjustRightInd w:val="0"/>
+        <w:jc w:val="both"/>
+        <w:rPr>
+          <w:rFonts w:cs="Times New Roman"/>
+          <w:sz w:val="22"/>
+          <w:szCs w:val="22"/>
+        </w:rPr>
+      </w:pPr>
+    </w:p>
+    <w:p>
+      <w:pPr>
+        <w:widowControl w:val="0"/>
+        <w:autoSpaceDE w:val="0"/>
+        <w:autoSpaceDN w:val="0"/>
+        <w:adjustRightInd w:val="0"/>
+        <w:jc w:val="both"/>
+        <w:rPr>
+          <w:rFonts w:cs="Times New Roman"/>
+        </w:rPr>
+      </w:pPr>
+      <w:r>
+        <w:t>Overall, companies</w:t>
+      </w:r>
+      <w:r>
+        <w:t xml:space="preserve"> should stop paying for the majority of the poor-performing keywords, only keeping important ones for strategic reasons.</w:t>
+      </w:r>
+    </w:p>
+    <w:p>
+      <w:pPr>
+        <w:pStyle w:val="ListParagraph"/>
+        <w:widowControl w:val="0"/>
+        <w:autoSpaceDE w:val="0"/>
+        <w:autoSpaceDN w:val="0"/>
+        <w:adjustRightInd w:val="0"/>
+        <w:rPr>
+          <w:rFonts w:cs="Times New Roman"/>
+          <w:color w:val="000064"/>
+          <w:sz w:val="22"/>
+          <w:szCs w:val="22"/>
+          <w:u w:val="single"/>
+        </w:rPr>
+      </w:pPr>
+    </w:p>
+    <w:p>
+      <w:pPr>
+        <w:spacing w:after="240"/>
+        <w:rPr>
+          <w:u w:val="single"/>
+        </w:rPr>
+      </w:pPr>
+      <w:r>
+        <w:rPr>
+          <w:u w:val="single"/>
+        </w:rPr>
+        <w:t>Extra</w:t>
+      </w:r>
+    </w:p>
+    <w:p>
+      <w:r>
+        <w:t>Since t</w:t>
+      </w:r>
+      <w:r>
+        <w:t xml:space="preserve">he CPC model means </w:t>
+      </w:r>
+      <w:r>
+        <w:t>that ad spend increases as</w:t>
+      </w:r>
+      <w:r>
+        <w:t xml:space="preserve"> consumers </w:t>
+      </w:r>
+      <w:r>
+        <w:t xml:space="preserve">with purchase intensions go </w:t>
+      </w:r>
+      <w:r>
+        <w:t xml:space="preserve">on </w:t>
+      </w:r>
+      <w:proofErr w:type="spellStart"/>
+      <w:r>
+        <w:t>ebay</w:t>
+      </w:r>
+      <w:proofErr w:type="spellEnd"/>
+      <w:r>
+        <w:t xml:space="preserve">, </w:t>
+      </w:r>
+      <w:r>
+        <w:t xml:space="preserve">ad spend </w:t>
+      </w:r>
+      <w:r>
+        <w:t>will rise</w:t>
+      </w:r>
+      <w:r>
+        <w:t xml:space="preserve"> along with sales, leading to the endogeneity of the independent variable, spend. Naively regressing sales on ad spending with OLS will result in biased estimates of the true effect of ad spend.</w:t>
+      </w:r>
+    </w:p>
+    <w:p>
+      <w:r>
+        <w:t>T</w:t>
+      </w:r>
+      <w:r>
+        <w:rPr>
+          <w:rFonts w:eastAsiaTheme="minorEastAsia"/>
+        </w:rPr>
+        <w:t xml:space="preserve">his endogeneity of log(spend) problem is alleviated by estimating it using the IV </w:t>
       </w:r>
       <m:oMath>
         <m:sSub>
           <m:sSubPr>
             <m:ctrlPr>
               <w:rPr>
-                <w:rFonts w:ascii="Cambria Math" w:eastAsiaTheme="minorEastAsia" w:hAnsi="Cambria Math"/>
-                <w:i/>
+                <w:rFonts w:ascii="Cambria Math" w:hAnsi="Cambria Math"/>
               </w:rPr>
             </m:ctrlPr>
           </m:sSubPr>
           <m:e>
             <m:r>
               <w:rPr>
-                <w:rFonts w:ascii="Cambria Math" w:eastAsiaTheme="minorEastAsia" w:hAnsi="Cambria Math"/>
-              </w:rPr>
-              <m:t>α</m:t>
+                <w:rFonts w:ascii="Cambria Math" w:hAnsi="Cambria Math"/>
+              </w:rPr>
+              <m:t>AdsOn</m:t>
             </m:r>
           </m:e>
           <m:sub>
             <m:r>
               <w:rPr>
-                <w:rFonts w:ascii="Cambria Math" w:eastAsiaTheme="minorEastAsia" w:hAnsi="Cambria Math"/>
-              </w:rPr>
-              <m:t>1</m:t>
+                <w:rFonts w:ascii="Cambria Math" w:hAnsi="Cambria Math"/>
+              </w:rPr>
+              <m:t>it</m:t>
             </m:r>
           </m:sub>
         </m:sSub>
@@ -2450,15 +2326,360 @@
         <w:rPr>
           <w:rFonts w:eastAsiaTheme="minorEastAsia"/>
         </w:rPr>
-        <w:t xml:space="preserve"> </w:t>
-      </w:r>
-      <w:r>
-        <w:rPr>
-          <w:rFonts w:eastAsiaTheme="minorEastAsia"/>
-        </w:rPr>
-        <w:t xml:space="preserve">coefficients are multiplied by the </w:t>
+        <w:t xml:space="preserve"> a dummy variable for weather ads were being paid for or not in a region (made from the interaction of </w:t>
       </w:r>
       <m:oMath>
+        <m:sSub>
+          <m:sSubPr>
+            <m:ctrlPr>
+              <w:rPr>
+                <w:rFonts w:ascii="Cambria Math" w:hAnsi="Cambria Math"/>
+              </w:rPr>
+            </m:ctrlPr>
+          </m:sSubPr>
+          <m:e>
+            <m:r>
+              <w:rPr>
+                <w:rFonts w:ascii="Cambria Math" w:hAnsi="Cambria Math"/>
+              </w:rPr>
+              <m:t>Post</m:t>
+            </m:r>
+          </m:e>
+          <m:sub>
+            <m:r>
+              <w:rPr>
+                <w:rFonts w:ascii="Cambria Math" w:hAnsi="Cambria Math"/>
+              </w:rPr>
+              <m:t>t</m:t>
+            </m:r>
+          </m:sub>
+        </m:sSub>
+      </m:oMath>
+      <w:r>
+        <w:rPr>
+          <w:rFonts w:eastAsiaTheme="minorEastAsia"/>
+        </w:rPr>
+        <w:t xml:space="preserve"> a dummy for whether the test was running and </w:t>
+      </w:r>
+      <m:oMath>
+        <m:sSub>
+          <m:sSubPr>
+            <m:ctrlPr>
+              <w:rPr>
+                <w:rFonts w:ascii="Cambria Math" w:hAnsi="Cambria Math"/>
+              </w:rPr>
+            </m:ctrlPr>
+          </m:sSubPr>
+          <m:e>
+            <m:r>
+              <w:rPr>
+                <w:rFonts w:ascii="Cambria Math" w:hAnsi="Cambria Math"/>
+              </w:rPr>
+              <m:t>Group</m:t>
+            </m:r>
+          </m:e>
+          <m:sub>
+            <m:r>
+              <w:rPr>
+                <w:rFonts w:ascii="Cambria Math" w:hAnsi="Cambria Math"/>
+              </w:rPr>
+              <m:t>i</m:t>
+            </m:r>
+          </m:sub>
+        </m:sSub>
+      </m:oMath>
+      <w:r>
+        <w:rPr>
+          <w:rFonts w:eastAsiaTheme="minorEastAsia"/>
+        </w:rPr>
+        <w:t xml:space="preserve"> a dummy whether that region keeping search spending on during the test). </w:t>
+      </w:r>
+    </w:p>
+    <w:p>
+      <w:pPr>
+        <w:spacing w:after="240"/>
+        <w:rPr>
+          <w:rFonts w:eastAsiaTheme="minorEastAsia"/>
+        </w:rPr>
+      </w:pPr>
+    </w:p>
+    <w:p>
+      <w:pPr>
+        <w:spacing w:after="240"/>
+        <w:rPr>
+          <w:rFonts w:eastAsiaTheme="minorEastAsia"/>
+        </w:rPr>
+      </w:pPr>
+      <w:r>
+        <w:t xml:space="preserve">OLS:                                        </w:t>
+      </w:r>
+      <m:oMath>
+        <m:func>
+          <m:funcPr>
+            <m:ctrlPr>
+              <w:rPr>
+                <w:rFonts w:ascii="Cambria Math" w:hAnsi="Cambria Math"/>
+              </w:rPr>
+            </m:ctrlPr>
+          </m:funcPr>
+          <m:fName>
+            <m:r>
+              <m:rPr>
+                <m:sty m:val="p"/>
+              </m:rPr>
+              <w:rPr>
+                <w:rFonts w:ascii="Cambria Math" w:hAnsi="Cambria Math"/>
+              </w:rPr>
+              <m:t>ln</m:t>
+            </m:r>
+          </m:fName>
+          <m:e>
+            <m:d>
+              <m:dPr>
+                <m:ctrlPr>
+                  <w:rPr>
+                    <w:rFonts w:ascii="Cambria Math" w:hAnsi="Cambria Math"/>
+                    <w:i/>
+                  </w:rPr>
+                </m:ctrlPr>
+              </m:dPr>
+              <m:e>
+                <m:sSub>
+                  <m:sSubPr>
+                    <m:ctrlPr>
+                      <w:rPr>
+                        <w:rFonts w:ascii="Cambria Math" w:hAnsi="Cambria Math"/>
+                        <w:i/>
+                      </w:rPr>
+                    </m:ctrlPr>
+                  </m:sSubPr>
+                  <m:e>
+                    <m:r>
+                      <w:rPr>
+                        <w:rFonts w:ascii="Cambria Math" w:hAnsi="Cambria Math"/>
+                      </w:rPr>
+                      <m:t>Sales</m:t>
+                    </m:r>
+                  </m:e>
+                  <m:sub>
+                    <m:r>
+                      <w:rPr>
+                        <w:rFonts w:ascii="Cambria Math" w:hAnsi="Cambria Math"/>
+                      </w:rPr>
+                      <m:t>it</m:t>
+                    </m:r>
+                  </m:sub>
+                </m:sSub>
+              </m:e>
+            </m:d>
+          </m:e>
+        </m:func>
+        <m:r>
+          <w:rPr>
+            <w:rFonts w:ascii="Cambria Math" w:hAnsi="Cambria Math"/>
+          </w:rPr>
+          <m:t>=</m:t>
+        </m:r>
+        <m:sSub>
+          <m:sSubPr>
+            <m:ctrlPr>
+              <w:rPr>
+                <w:rFonts w:ascii="Cambria Math" w:hAnsi="Cambria Math"/>
+                <w:i/>
+              </w:rPr>
+            </m:ctrlPr>
+          </m:sSubPr>
+          <m:e>
+            <m:r>
+              <w:rPr>
+                <w:rFonts w:ascii="Cambria Math" w:hAnsi="Cambria Math"/>
+              </w:rPr>
+              <m:t>α</m:t>
+            </m:r>
+          </m:e>
+          <m:sub>
+            <m:r>
+              <w:rPr>
+                <w:rFonts w:ascii="Cambria Math" w:hAnsi="Cambria Math"/>
+              </w:rPr>
+              <m:t>1</m:t>
+            </m:r>
+          </m:sub>
+        </m:sSub>
+        <m:func>
+          <m:funcPr>
+            <m:ctrlPr>
+              <w:rPr>
+                <w:rFonts w:ascii="Cambria Math" w:hAnsi="Cambria Math"/>
+              </w:rPr>
+            </m:ctrlPr>
+          </m:funcPr>
+          <m:fName>
+            <m:r>
+              <m:rPr>
+                <m:sty m:val="p"/>
+              </m:rPr>
+              <w:rPr>
+                <w:rFonts w:ascii="Cambria Math" w:hAnsi="Cambria Math"/>
+              </w:rPr>
+              <m:t>ln</m:t>
+            </m:r>
+          </m:fName>
+          <m:e>
+            <m:d>
+              <m:dPr>
+                <m:ctrlPr>
+                  <w:rPr>
+                    <w:rFonts w:ascii="Cambria Math" w:hAnsi="Cambria Math"/>
+                    <w:i/>
+                  </w:rPr>
+                </m:ctrlPr>
+              </m:dPr>
+              <m:e>
+                <m:sSub>
+                  <m:sSubPr>
+                    <m:ctrlPr>
+                      <w:rPr>
+                        <w:rFonts w:ascii="Cambria Math" w:hAnsi="Cambria Math"/>
+                        <w:i/>
+                      </w:rPr>
+                    </m:ctrlPr>
+                  </m:sSubPr>
+                  <m:e>
+                    <m:r>
+                      <w:rPr>
+                        <w:rFonts w:ascii="Cambria Math" w:hAnsi="Cambria Math"/>
+                      </w:rPr>
+                      <m:t>Spend</m:t>
+                    </m:r>
+                  </m:e>
+                  <m:sub>
+                    <m:r>
+                      <w:rPr>
+                        <w:rFonts w:ascii="Cambria Math" w:hAnsi="Cambria Math"/>
+                      </w:rPr>
+                      <m:t>it</m:t>
+                    </m:r>
+                  </m:sub>
+                </m:sSub>
+              </m:e>
+            </m:d>
+          </m:e>
+        </m:func>
+        <m:r>
+          <w:rPr>
+            <w:rFonts w:ascii="Cambria Math" w:hAnsi="Cambria Math"/>
+          </w:rPr>
+          <m:t>+</m:t>
+        </m:r>
+        <m:sSub>
+          <m:sSubPr>
+            <m:ctrlPr>
+              <w:rPr>
+                <w:rFonts w:ascii="Cambria Math" w:hAnsi="Cambria Math"/>
+                <w:i/>
+              </w:rPr>
+            </m:ctrlPr>
+          </m:sSubPr>
+          <m:e>
+            <m:r>
+              <w:rPr>
+                <w:rFonts w:ascii="Cambria Math" w:hAnsi="Cambria Math"/>
+              </w:rPr>
+              <m:t>ε</m:t>
+            </m:r>
+          </m:e>
+          <m:sub>
+            <m:r>
+              <w:rPr>
+                <w:rFonts w:ascii="Cambria Math" w:hAnsi="Cambria Math"/>
+              </w:rPr>
+              <m:t>it</m:t>
+            </m:r>
+          </m:sub>
+        </m:sSub>
+      </m:oMath>
+    </w:p>
+    <w:p>
+      <w:pPr>
+        <w:spacing w:after="240"/>
+        <w:rPr>
+          <w:rFonts w:eastAsiaTheme="minorEastAsia"/>
+        </w:rPr>
+      </w:pPr>
+      <w:r>
+        <w:rPr>
+          <w:rFonts w:eastAsiaTheme="minorEastAsia"/>
+        </w:rPr>
+        <w:t xml:space="preserve">IV: First stage regression:   </w:t>
+      </w:r>
+      <m:oMath>
+        <m:func>
+          <m:funcPr>
+            <m:ctrlPr>
+              <w:rPr>
+                <w:rFonts w:ascii="Cambria Math" w:hAnsi="Cambria Math"/>
+              </w:rPr>
+            </m:ctrlPr>
+          </m:funcPr>
+          <m:fName>
+            <m:r>
+              <m:rPr>
+                <m:sty m:val="p"/>
+              </m:rPr>
+              <w:rPr>
+                <w:rFonts w:ascii="Cambria Math" w:hAnsi="Cambria Math"/>
+              </w:rPr>
+              <m:t>ln</m:t>
+            </m:r>
+          </m:fName>
+          <m:e>
+            <m:d>
+              <m:dPr>
+                <m:ctrlPr>
+                  <w:rPr>
+                    <w:rFonts w:ascii="Cambria Math" w:hAnsi="Cambria Math"/>
+                    <w:i/>
+                  </w:rPr>
+                </m:ctrlPr>
+              </m:dPr>
+              <m:e>
+                <m:sSub>
+                  <m:sSubPr>
+                    <m:ctrlPr>
+                      <w:rPr>
+                        <w:rFonts w:ascii="Cambria Math" w:hAnsi="Cambria Math"/>
+                        <w:i/>
+                      </w:rPr>
+                    </m:ctrlPr>
+                  </m:sSubPr>
+                  <m:e>
+                    <m:r>
+                      <w:rPr>
+                        <w:rFonts w:ascii="Cambria Math" w:hAnsi="Cambria Math"/>
+                      </w:rPr>
+                      <m:t>Spend</m:t>
+                    </m:r>
+                  </m:e>
+                  <m:sub>
+                    <m:r>
+                      <w:rPr>
+                        <w:rFonts w:ascii="Cambria Math" w:hAnsi="Cambria Math"/>
+                      </w:rPr>
+                      <m:t>it</m:t>
+                    </m:r>
+                  </m:sub>
+                </m:sSub>
+              </m:e>
+            </m:d>
+          </m:e>
+        </m:func>
+        <m:r>
+          <w:rPr>
+            <w:rFonts w:ascii="Cambria Math" w:hAnsi="Cambria Math"/>
+          </w:rPr>
+          <m:t>=</m:t>
+        </m:r>
         <m:sSub>
           <m:sSubPr>
             <m:ctrlPr>
@@ -2498,587 +2719,526 @@
             </m:r>
           </m:sub>
         </m:sSub>
+        <m:sSub>
+          <m:sSubPr>
+            <m:ctrlPr>
+              <w:rPr>
+                <w:rFonts w:ascii="Cambria Math" w:hAnsi="Cambria Math"/>
+              </w:rPr>
+            </m:ctrlPr>
+          </m:sSubPr>
+          <m:e>
+            <m:r>
+              <w:rPr>
+                <w:rFonts w:ascii="Cambria Math" w:hAnsi="Cambria Math"/>
+              </w:rPr>
+              <m:t>AdsOn</m:t>
+            </m:r>
+          </m:e>
+          <m:sub>
+            <m:r>
+              <w:rPr>
+                <w:rFonts w:ascii="Cambria Math" w:hAnsi="Cambria Math"/>
+              </w:rPr>
+              <m:t>it</m:t>
+            </m:r>
+          </m:sub>
+        </m:sSub>
+        <m:r>
+          <w:rPr>
+            <w:rFonts w:ascii="Cambria Math" w:hAnsi="Cambria Math"/>
+          </w:rPr>
+          <m:t>+</m:t>
+        </m:r>
+        <m:sSub>
+          <m:sSubPr>
+            <m:ctrlPr>
+              <w:rPr>
+                <w:rFonts w:ascii="Cambria Math" w:eastAsiaTheme="minorEastAsia" w:hAnsi="Cambria Math"/>
+                <w:i/>
+              </w:rPr>
+            </m:ctrlPr>
+          </m:sSubPr>
+          <m:e>
+            <m:acc>
+              <m:accPr>
+                <m:chr m:val="̃"/>
+                <m:ctrlPr>
+                  <w:rPr>
+                    <w:rFonts w:ascii="Cambria Math" w:eastAsiaTheme="minorEastAsia" w:hAnsi="Cambria Math"/>
+                    <w:i/>
+                  </w:rPr>
+                </m:ctrlPr>
+              </m:accPr>
+              <m:e>
+                <m:r>
+                  <w:rPr>
+                    <w:rFonts w:ascii="Cambria Math" w:eastAsiaTheme="minorEastAsia" w:hAnsi="Cambria Math"/>
+                  </w:rPr>
+                  <m:t>α</m:t>
+                </m:r>
+              </m:e>
+            </m:acc>
+          </m:e>
+          <m:sub>
+            <m:r>
+              <w:rPr>
+                <w:rFonts w:ascii="Cambria Math" w:eastAsiaTheme="minorEastAsia" w:hAnsi="Cambria Math"/>
+              </w:rPr>
+              <m:t>2</m:t>
+            </m:r>
+          </m:sub>
+        </m:sSub>
+        <m:sSub>
+          <m:sSubPr>
+            <m:ctrlPr>
+              <w:rPr>
+                <w:rFonts w:ascii="Cambria Math" w:hAnsi="Cambria Math"/>
+              </w:rPr>
+            </m:ctrlPr>
+          </m:sSubPr>
+          <m:e>
+            <m:r>
+              <w:rPr>
+                <w:rFonts w:ascii="Cambria Math" w:hAnsi="Cambria Math"/>
+              </w:rPr>
+              <m:t>Post</m:t>
+            </m:r>
+          </m:e>
+          <m:sub>
+            <m:r>
+              <w:rPr>
+                <w:rFonts w:ascii="Cambria Math" w:hAnsi="Cambria Math"/>
+              </w:rPr>
+              <m:t>t</m:t>
+            </m:r>
+          </m:sub>
+        </m:sSub>
+        <m:r>
+          <w:rPr>
+            <w:rFonts w:ascii="Cambria Math" w:hAnsi="Cambria Math"/>
+          </w:rPr>
+          <m:t>++</m:t>
+        </m:r>
+        <m:sSub>
+          <m:sSubPr>
+            <m:ctrlPr>
+              <w:rPr>
+                <w:rFonts w:ascii="Cambria Math" w:eastAsiaTheme="minorEastAsia" w:hAnsi="Cambria Math"/>
+                <w:i/>
+              </w:rPr>
+            </m:ctrlPr>
+          </m:sSubPr>
+          <m:e>
+            <m:acc>
+              <m:accPr>
+                <m:chr m:val="̃"/>
+                <m:ctrlPr>
+                  <w:rPr>
+                    <w:rFonts w:ascii="Cambria Math" w:eastAsiaTheme="minorEastAsia" w:hAnsi="Cambria Math"/>
+                    <w:i/>
+                  </w:rPr>
+                </m:ctrlPr>
+              </m:accPr>
+              <m:e>
+                <m:r>
+                  <w:rPr>
+                    <w:rFonts w:ascii="Cambria Math" w:eastAsiaTheme="minorEastAsia" w:hAnsi="Cambria Math"/>
+                  </w:rPr>
+                  <m:t>α</m:t>
+                </m:r>
+              </m:e>
+            </m:acc>
+          </m:e>
+          <m:sub>
+            <m:r>
+              <w:rPr>
+                <w:rFonts w:ascii="Cambria Math" w:eastAsiaTheme="minorEastAsia" w:hAnsi="Cambria Math"/>
+              </w:rPr>
+              <m:t>3</m:t>
+            </m:r>
+          </m:sub>
+        </m:sSub>
+        <m:sSub>
+          <m:sSubPr>
+            <m:ctrlPr>
+              <w:rPr>
+                <w:rFonts w:ascii="Cambria Math" w:hAnsi="Cambria Math"/>
+              </w:rPr>
+            </m:ctrlPr>
+          </m:sSubPr>
+          <m:e>
+            <m:r>
+              <w:rPr>
+                <w:rFonts w:ascii="Cambria Math" w:hAnsi="Cambria Math"/>
+              </w:rPr>
+              <m:t>Group</m:t>
+            </m:r>
+          </m:e>
+          <m:sub>
+            <m:r>
+              <w:rPr>
+                <w:rFonts w:ascii="Cambria Math" w:hAnsi="Cambria Math"/>
+              </w:rPr>
+              <m:t>i</m:t>
+            </m:r>
+          </m:sub>
+        </m:sSub>
+        <m:r>
+          <w:rPr>
+            <w:rFonts w:ascii="Cambria Math" w:hAnsi="Cambria Math"/>
+          </w:rPr>
+          <m:t>+</m:t>
+        </m:r>
+        <m:sSub>
+          <m:sSubPr>
+            <m:ctrlPr>
+              <w:rPr>
+                <w:rFonts w:ascii="Cambria Math" w:hAnsi="Cambria Math"/>
+                <w:i/>
+              </w:rPr>
+            </m:ctrlPr>
+          </m:sSubPr>
+          <m:e>
+            <m:r>
+              <w:rPr>
+                <w:rFonts w:ascii="Cambria Math" w:hAnsi="Cambria Math"/>
+              </w:rPr>
+              <m:t>ε</m:t>
+            </m:r>
+          </m:e>
+          <m:sub>
+            <m:r>
+              <w:rPr>
+                <w:rFonts w:ascii="Cambria Math" w:hAnsi="Cambria Math"/>
+              </w:rPr>
+              <m:t>it</m:t>
+            </m:r>
+          </m:sub>
+        </m:sSub>
       </m:oMath>
-      <w:r>
-        <w:rPr>
-          <w:rFonts w:eastAsiaTheme="minorEastAsia"/>
-        </w:rPr>
-        <w:t xml:space="preserve">coefficient in the first stage IV equation. </w:t>
-      </w:r>
-    </w:p>
-    <w:p>
-      <w:r>
-        <w:br/>
-      </w:r>
     </w:p>
     <w:p>
       <w:pPr>
         <w:spacing w:after="240"/>
         <w:rPr>
-          <w:u w:val="single"/>
+          <w:rFonts w:eastAsiaTheme="minorEastAsia"/>
         </w:rPr>
       </w:pPr>
       <w:r>
         <w:rPr>
-          <w:u w:val="single"/>
-        </w:rPr>
-        <w:t>(c) B</w:t>
-      </w:r>
-      <w:r>
-        <w:rPr>
-          <w:u w:val="single"/>
-        </w:rPr>
-        <w:t>ased on this, how</w:t>
-      </w:r>
-      <w:r>
-        <w:rPr>
-          <w:u w:val="single"/>
-        </w:rPr>
-        <w:t xml:space="preserve"> would you approach ad spending</w:t>
-      </w:r>
-    </w:p>
-    <w:p>
-      <w:r>
-        <w:t xml:space="preserve">We </w:t>
-      </w:r>
-      <w:r>
-        <w:t>provide</w:t>
-      </w:r>
-      <w:r>
-        <w:t xml:space="preserve"> two strategies </w:t>
-      </w:r>
-      <w:r>
-        <w:t>for a</w:t>
-      </w:r>
-      <w:r>
-        <w:t xml:space="preserve"> </w:t>
-      </w:r>
-      <w:r>
-        <w:t>company to</w:t>
-      </w:r>
-      <w:r>
-        <w:t xml:space="preserve"> approach ad spending to deliver both rapid returns and sustained growth:</w:t>
-      </w:r>
-    </w:p>
-    <w:p/>
-    <w:p>
-      <w:pPr>
-        <w:pStyle w:val="ListParagraph"/>
-        <w:numPr>
-          <w:ilvl w:val="0"/>
-          <w:numId w:val="1"/>
-        </w:numPr>
-        <w:jc w:val="both"/>
-        <w:rPr>
-          <w:rFonts w:eastAsia="Times New Roman" w:cs="Times New Roman"/>
-          <w:sz w:val="22"/>
-          <w:szCs w:val="22"/>
-        </w:rPr>
-      </w:pPr>
-      <w:r>
-        <w:rPr>
-          <w:rFonts w:cs="Times New Roman"/>
-          <w:b/>
-          <w:sz w:val="22"/>
-          <w:szCs w:val="22"/>
-        </w:rPr>
-        <w:t xml:space="preserve">Shift </w:t>
-      </w:r>
-      <w:r>
-        <w:rPr>
-          <w:rFonts w:cs="Times New Roman"/>
-          <w:b/>
-          <w:sz w:val="22"/>
-          <w:szCs w:val="22"/>
-        </w:rPr>
-        <w:t>spending</w:t>
-      </w:r>
-      <w:r>
-        <w:rPr>
-          <w:rFonts w:cs="Times New Roman"/>
-          <w:b/>
-          <w:sz w:val="22"/>
-          <w:szCs w:val="22"/>
-        </w:rPr>
-        <w:t xml:space="preserve"> from paid media to owned and earned media. </w:t>
-      </w:r>
-      <w:r>
-        <w:rPr>
-          <w:rFonts w:cs="Times New Roman"/>
-          <w:sz w:val="22"/>
-          <w:szCs w:val="22"/>
-        </w:rPr>
-        <w:t>U</w:t>
-      </w:r>
-      <w:r>
-        <w:rPr>
-          <w:rFonts w:cs="Times New Roman"/>
-          <w:sz w:val="22"/>
-          <w:szCs w:val="22"/>
-        </w:rPr>
-        <w:t xml:space="preserve">sers </w:t>
-      </w:r>
-      <w:r>
-        <w:rPr>
-          <w:rFonts w:cs="Times New Roman"/>
-          <w:sz w:val="22"/>
-          <w:szCs w:val="22"/>
-        </w:rPr>
-        <w:t>substituted paid search clicks for</w:t>
-      </w:r>
-      <w:r>
-        <w:rPr>
-          <w:rFonts w:cs="Times New Roman"/>
-          <w:sz w:val="22"/>
-          <w:szCs w:val="22"/>
-        </w:rPr>
-        <w:t xml:space="preserve"> natural search clicks when querying brands. Companies</w:t>
-      </w:r>
-      <w:r>
-        <w:rPr>
-          <w:rFonts w:cs="Times New Roman"/>
-          <w:sz w:val="22"/>
-          <w:szCs w:val="22"/>
-        </w:rPr>
-        <w:t xml:space="preserve"> could reallocate spending from low-performing paid search and invest in maximizing the value from owned media (such as a company website) and earned media (such as a blogger writing about your product) to boost organic </w:t>
-      </w:r>
-      <w:r>
-        <w:rPr>
-          <w:rFonts w:cs="Times New Roman"/>
-          <w:sz w:val="22"/>
-          <w:szCs w:val="22"/>
-        </w:rPr>
-        <w:t xml:space="preserve">Search-Engine </w:t>
-      </w:r>
-      <w:proofErr w:type="spellStart"/>
-      <w:r>
-        <w:rPr>
-          <w:rFonts w:cs="Times New Roman"/>
-          <w:sz w:val="22"/>
-          <w:szCs w:val="22"/>
-        </w:rPr>
-        <w:t>Optimisation</w:t>
-      </w:r>
-      <w:proofErr w:type="spellEnd"/>
-      <w:r>
-        <w:rPr>
-          <w:rFonts w:cs="Times New Roman"/>
-          <w:sz w:val="22"/>
-          <w:szCs w:val="22"/>
-        </w:rPr>
-        <w:t>,</w:t>
-      </w:r>
-      <w:r>
-        <w:rPr>
-          <w:rFonts w:cs="Times New Roman"/>
-          <w:sz w:val="22"/>
-          <w:szCs w:val="22"/>
-        </w:rPr>
-        <w:t xml:space="preserve"> </w:t>
-      </w:r>
-      <w:r>
-        <w:rPr>
-          <w:rFonts w:cs="Times New Roman"/>
-          <w:sz w:val="22"/>
-          <w:szCs w:val="22"/>
-        </w:rPr>
-        <w:t>then</w:t>
-      </w:r>
-      <w:r>
-        <w:rPr>
-          <w:rFonts w:cs="Times New Roman"/>
-          <w:sz w:val="22"/>
-          <w:szCs w:val="22"/>
-        </w:rPr>
-        <w:t xml:space="preserve"> conduct </w:t>
-      </w:r>
-      <w:r>
-        <w:rPr>
-          <w:rFonts w:cs="Times New Roman"/>
-          <w:sz w:val="22"/>
-          <w:szCs w:val="22"/>
-        </w:rPr>
-        <w:t>a thorough technical site audit</w:t>
-      </w:r>
-      <w:r>
-        <w:rPr>
-          <w:rFonts w:cs="Times New Roman"/>
-          <w:sz w:val="22"/>
-          <w:szCs w:val="22"/>
-        </w:rPr>
-        <w:t xml:space="preserve"> which aims to drive higher value </w:t>
-      </w:r>
-      <w:r>
-        <w:rPr>
-          <w:rFonts w:cs="Times New Roman"/>
-          <w:sz w:val="22"/>
-          <w:szCs w:val="22"/>
-        </w:rPr>
-        <w:t>for the corporate brand. Note</w:t>
-      </w:r>
-      <w:r>
-        <w:rPr>
-          <w:rFonts w:cs="Times New Roman"/>
-          <w:sz w:val="22"/>
-          <w:szCs w:val="22"/>
-        </w:rPr>
-        <w:t>, paid search for brand queries could be still</w:t>
-      </w:r>
-      <w:r>
-        <w:rPr>
-          <w:rFonts w:cs="Times New Roman"/>
-          <w:sz w:val="22"/>
-          <w:szCs w:val="22"/>
-        </w:rPr>
-        <w:t xml:space="preserve"> effective for small/</w:t>
-      </w:r>
-      <w:r>
-        <w:rPr>
-          <w:rFonts w:cs="Times New Roman"/>
-          <w:sz w:val="22"/>
-          <w:szCs w:val="22"/>
-        </w:rPr>
-        <w:t>new entities that have no brand recognition.</w:t>
-      </w:r>
+          <w:rFonts w:eastAsiaTheme="minorEastAsia"/>
+        </w:rPr>
+        <w:t xml:space="preserve">IV: Second stage:                 </w:t>
+      </w:r>
+      <m:oMath>
+        <m:func>
+          <m:funcPr>
+            <m:ctrlPr>
+              <w:rPr>
+                <w:rFonts w:ascii="Cambria Math" w:hAnsi="Cambria Math"/>
+              </w:rPr>
+            </m:ctrlPr>
+          </m:funcPr>
+          <m:fName>
+            <m:r>
+              <m:rPr>
+                <m:sty m:val="p"/>
+              </m:rPr>
+              <w:rPr>
+                <w:rFonts w:ascii="Cambria Math" w:hAnsi="Cambria Math"/>
+              </w:rPr>
+              <m:t>ln</m:t>
+            </m:r>
+          </m:fName>
+          <m:e>
+            <m:d>
+              <m:dPr>
+                <m:ctrlPr>
+                  <w:rPr>
+                    <w:rFonts w:ascii="Cambria Math" w:hAnsi="Cambria Math"/>
+                    <w:i/>
+                  </w:rPr>
+                </m:ctrlPr>
+              </m:dPr>
+              <m:e>
+                <m:sSub>
+                  <m:sSubPr>
+                    <m:ctrlPr>
+                      <w:rPr>
+                        <w:rFonts w:ascii="Cambria Math" w:hAnsi="Cambria Math"/>
+                        <w:i/>
+                      </w:rPr>
+                    </m:ctrlPr>
+                  </m:sSubPr>
+                  <m:e>
+                    <m:r>
+                      <w:rPr>
+                        <w:rFonts w:ascii="Cambria Math" w:hAnsi="Cambria Math"/>
+                      </w:rPr>
+                      <m:t>Sales</m:t>
+                    </m:r>
+                  </m:e>
+                  <m:sub>
+                    <m:r>
+                      <w:rPr>
+                        <w:rFonts w:ascii="Cambria Math" w:hAnsi="Cambria Math"/>
+                      </w:rPr>
+                      <m:t>it</m:t>
+                    </m:r>
+                  </m:sub>
+                </m:sSub>
+              </m:e>
+            </m:d>
+          </m:e>
+        </m:func>
+        <m:r>
+          <w:rPr>
+            <w:rFonts w:ascii="Cambria Math" w:hAnsi="Cambria Math"/>
+          </w:rPr>
+          <m:t>=</m:t>
+        </m:r>
+        <m:sSub>
+          <m:sSubPr>
+            <m:ctrlPr>
+              <w:rPr>
+                <w:rFonts w:ascii="Cambria Math" w:hAnsi="Cambria Math"/>
+                <w:i/>
+              </w:rPr>
+            </m:ctrlPr>
+          </m:sSubPr>
+          <m:e>
+            <m:r>
+              <w:rPr>
+                <w:rFonts w:ascii="Cambria Math" w:hAnsi="Cambria Math"/>
+              </w:rPr>
+              <m:t>α</m:t>
+            </m:r>
+          </m:e>
+          <m:sub>
+            <m:r>
+              <w:rPr>
+                <w:rFonts w:ascii="Cambria Math" w:hAnsi="Cambria Math"/>
+              </w:rPr>
+              <m:t>1</m:t>
+            </m:r>
+          </m:sub>
+        </m:sSub>
+        <m:func>
+          <m:funcPr>
+            <m:ctrlPr>
+              <w:rPr>
+                <w:rFonts w:ascii="Cambria Math" w:hAnsi="Cambria Math"/>
+              </w:rPr>
+            </m:ctrlPr>
+          </m:funcPr>
+          <m:fName>
+            <m:r>
+              <m:rPr>
+                <m:sty m:val="p"/>
+              </m:rPr>
+              <w:rPr>
+                <w:rFonts w:ascii="Cambria Math" w:hAnsi="Cambria Math"/>
+              </w:rPr>
+              <m:t>ln</m:t>
+            </m:r>
+          </m:fName>
+          <m:e>
+            <m:d>
+              <m:dPr>
+                <m:ctrlPr>
+                  <w:rPr>
+                    <w:rFonts w:ascii="Cambria Math" w:hAnsi="Cambria Math"/>
+                    <w:i/>
+                  </w:rPr>
+                </m:ctrlPr>
+              </m:dPr>
+              <m:e>
+                <m:sSub>
+                  <m:sSubPr>
+                    <m:ctrlPr>
+                      <w:rPr>
+                        <w:rFonts w:ascii="Cambria Math" w:hAnsi="Cambria Math"/>
+                        <w:i/>
+                      </w:rPr>
+                    </m:ctrlPr>
+                  </m:sSubPr>
+                  <m:e>
+                    <m:acc>
+                      <m:accPr>
+                        <m:ctrlPr>
+                          <w:rPr>
+                            <w:rFonts w:ascii="Cambria Math" w:hAnsi="Cambria Math"/>
+                            <w:i/>
+                          </w:rPr>
+                        </m:ctrlPr>
+                      </m:accPr>
+                      <m:e>
+                        <m:r>
+                          <w:rPr>
+                            <w:rFonts w:ascii="Cambria Math" w:hAnsi="Cambria Math"/>
+                          </w:rPr>
+                          <m:t>Spend</m:t>
+                        </m:r>
+                      </m:e>
+                    </m:acc>
+                  </m:e>
+                  <m:sub>
+                    <m:r>
+                      <w:rPr>
+                        <w:rFonts w:ascii="Cambria Math" w:hAnsi="Cambria Math"/>
+                      </w:rPr>
+                      <m:t>it</m:t>
+                    </m:r>
+                  </m:sub>
+                </m:sSub>
+              </m:e>
+            </m:d>
+          </m:e>
+        </m:func>
+        <m:r>
+          <w:rPr>
+            <w:rFonts w:ascii="Cambria Math" w:hAnsi="Cambria Math"/>
+          </w:rPr>
+          <m:t>+</m:t>
+        </m:r>
+        <m:sSubSup>
+          <m:sSubSupPr>
+            <m:ctrlPr>
+              <w:rPr>
+                <w:rFonts w:ascii="Cambria Math" w:hAnsi="Cambria Math"/>
+                <w:i/>
+              </w:rPr>
+            </m:ctrlPr>
+          </m:sSubSupPr>
+          <m:e>
+            <m:r>
+              <w:rPr>
+                <w:rFonts w:ascii="Cambria Math" w:hAnsi="Cambria Math"/>
+              </w:rPr>
+              <m:t>ε</m:t>
+            </m:r>
+          </m:e>
+          <m:sub>
+            <m:r>
+              <w:rPr>
+                <w:rFonts w:ascii="Cambria Math" w:hAnsi="Cambria Math"/>
+              </w:rPr>
+              <m:t>it</m:t>
+            </m:r>
+          </m:sub>
+          <m:sup>
+            <m:r>
+              <w:rPr>
+                <w:rFonts w:ascii="Cambria Math" w:hAnsi="Cambria Math"/>
+              </w:rPr>
+              <m:t>IV</m:t>
+            </m:r>
+          </m:sup>
+        </m:sSubSup>
+      </m:oMath>
     </w:p>
     <w:p>
       <w:pPr>
-        <w:pStyle w:val="ListParagraph"/>
-        <w:widowControl w:val="0"/>
-        <w:numPr>
-          <w:ilvl w:val="0"/>
-          <w:numId w:val="1"/>
-        </w:numPr>
-        <w:autoSpaceDE w:val="0"/>
-        <w:autoSpaceDN w:val="0"/>
-        <w:adjustRightInd w:val="0"/>
-        <w:jc w:val="both"/>
-        <w:rPr>
-          <w:rFonts w:cs="Times New Roman"/>
-          <w:sz w:val="22"/>
-          <w:szCs w:val="22"/>
-        </w:rPr>
-      </w:pPr>
-      <w:r>
-        <w:rPr>
-          <w:rFonts w:cs="Times New Roman"/>
-          <w:b/>
-          <w:sz w:val="22"/>
-          <w:szCs w:val="22"/>
-        </w:rPr>
-        <w:t xml:space="preserve">Measure impact of paid media for non-brand keywords on granular level. </w:t>
-      </w:r>
-      <w:r>
-        <w:rPr>
-          <w:rFonts w:cs="Times New Roman"/>
-          <w:sz w:val="22"/>
-          <w:szCs w:val="22"/>
-        </w:rPr>
-        <w:t>The</w:t>
-      </w:r>
-      <w:r>
-        <w:rPr>
-          <w:rFonts w:cs="Times New Roman"/>
-          <w:sz w:val="22"/>
-          <w:szCs w:val="22"/>
-        </w:rPr>
-        <w:t xml:space="preserve"> majority of paid </w:t>
-      </w:r>
-      <w:r>
-        <w:rPr>
-          <w:rFonts w:cs="Times New Roman"/>
-          <w:sz w:val="22"/>
-          <w:szCs w:val="22"/>
-        </w:rPr>
-        <w:t xml:space="preserve">non-brand </w:t>
-      </w:r>
-      <w:r>
-        <w:rPr>
-          <w:rFonts w:cs="Times New Roman"/>
-          <w:sz w:val="22"/>
-          <w:szCs w:val="22"/>
-        </w:rPr>
-        <w:t>cl</w:t>
-      </w:r>
-      <w:r>
-        <w:rPr>
-          <w:rFonts w:cs="Times New Roman"/>
-          <w:sz w:val="22"/>
-          <w:szCs w:val="22"/>
-        </w:rPr>
-        <w:t xml:space="preserve">icks may not directly result in </w:t>
-      </w:r>
-      <w:r>
-        <w:rPr>
-          <w:rFonts w:cs="Times New Roman"/>
-          <w:sz w:val="22"/>
-          <w:szCs w:val="22"/>
-        </w:rPr>
-        <w:t xml:space="preserve">incremental </w:t>
-      </w:r>
-      <w:r>
-        <w:rPr>
-          <w:rFonts w:cs="Times New Roman"/>
-          <w:sz w:val="22"/>
-          <w:szCs w:val="22"/>
-        </w:rPr>
-        <w:t>sales;</w:t>
-      </w:r>
-      <w:r>
-        <w:rPr>
-          <w:rFonts w:cs="Times New Roman"/>
-          <w:sz w:val="22"/>
-          <w:szCs w:val="22"/>
-        </w:rPr>
-        <w:t xml:space="preserve"> </w:t>
-      </w:r>
-      <w:r>
-        <w:rPr>
-          <w:rFonts w:cs="Times New Roman"/>
-          <w:sz w:val="22"/>
-          <w:szCs w:val="22"/>
-        </w:rPr>
-        <w:t>new/</w:t>
-      </w:r>
-      <w:r>
-        <w:rPr>
-          <w:rFonts w:cs="Times New Roman"/>
-          <w:sz w:val="22"/>
-          <w:szCs w:val="22"/>
-        </w:rPr>
-        <w:t>infreque</w:t>
-      </w:r>
-      <w:r>
-        <w:rPr>
-          <w:rFonts w:cs="Times New Roman"/>
-          <w:sz w:val="22"/>
-          <w:szCs w:val="22"/>
-        </w:rPr>
-        <w:t>nt users were</w:t>
-      </w:r>
-      <w:r>
-        <w:rPr>
-          <w:rFonts w:cs="Times New Roman"/>
-          <w:sz w:val="22"/>
-          <w:szCs w:val="22"/>
-        </w:rPr>
-        <w:t xml:space="preserve"> positively in</w:t>
-      </w:r>
-      <w:r>
-        <w:rPr>
-          <w:rFonts w:cs="Times New Roman"/>
-          <w:sz w:val="22"/>
-          <w:szCs w:val="22"/>
-        </w:rPr>
-        <w:t>fluence</w:t>
-      </w:r>
-      <w:r>
-        <w:rPr>
-          <w:rFonts w:cs="Times New Roman"/>
-          <w:sz w:val="22"/>
-          <w:szCs w:val="22"/>
-        </w:rPr>
-        <w:t>d by ads</w:t>
-      </w:r>
-      <w:r>
-        <w:rPr>
-          <w:rFonts w:cs="Times New Roman"/>
-          <w:sz w:val="22"/>
-          <w:szCs w:val="22"/>
-        </w:rPr>
-        <w:t>,</w:t>
-      </w:r>
-      <w:r>
-        <w:rPr>
-          <w:rFonts w:cs="Times New Roman"/>
-          <w:sz w:val="22"/>
-          <w:szCs w:val="22"/>
-        </w:rPr>
-        <w:t xml:space="preserve"> but frequent users whose </w:t>
-      </w:r>
-      <w:r>
-        <w:rPr>
-          <w:rFonts w:cs="Times New Roman"/>
-          <w:sz w:val="22"/>
-          <w:szCs w:val="22"/>
-        </w:rPr>
-        <w:t>buying</w:t>
-      </w:r>
-      <w:r>
-        <w:rPr>
-          <w:rFonts w:cs="Times New Roman"/>
-          <w:sz w:val="22"/>
-          <w:szCs w:val="22"/>
-        </w:rPr>
-        <w:t xml:space="preserve"> behavior was</w:t>
-      </w:r>
-      <w:r>
-        <w:rPr>
-          <w:rFonts w:cs="Times New Roman"/>
-          <w:sz w:val="22"/>
-          <w:szCs w:val="22"/>
-        </w:rPr>
-        <w:t xml:space="preserve"> not influenced</w:t>
-      </w:r>
-      <w:r>
-        <w:rPr>
-          <w:rFonts w:cs="Times New Roman"/>
-          <w:sz w:val="22"/>
-          <w:szCs w:val="22"/>
-        </w:rPr>
-        <w:t xml:space="preserve"> by ads account</w:t>
-      </w:r>
-      <w:r>
-        <w:rPr>
-          <w:rFonts w:cs="Times New Roman"/>
-          <w:sz w:val="22"/>
-          <w:szCs w:val="22"/>
-        </w:rPr>
-        <w:t>ed</w:t>
-      </w:r>
-      <w:r>
-        <w:rPr>
-          <w:rFonts w:cs="Times New Roman"/>
-          <w:sz w:val="22"/>
-          <w:szCs w:val="22"/>
-        </w:rPr>
-        <w:t xml:space="preserve"> for</w:t>
-      </w:r>
-      <w:r>
-        <w:rPr>
-          <w:rFonts w:cs="Times New Roman"/>
-          <w:sz w:val="22"/>
-          <w:szCs w:val="22"/>
-        </w:rPr>
-        <w:t xml:space="preserve"> most of the</w:t>
-      </w:r>
-      <w:r>
-        <w:rPr>
-          <w:rFonts w:cs="Times New Roman"/>
-          <w:sz w:val="22"/>
-          <w:szCs w:val="22"/>
-        </w:rPr>
-        <w:t xml:space="preserve"> expenses. A company’s digital buy can </w:t>
-      </w:r>
-      <w:r>
-        <w:rPr>
-          <w:rFonts w:cs="Times New Roman"/>
-          <w:sz w:val="22"/>
-          <w:szCs w:val="22"/>
-        </w:rPr>
-        <w:t>have</w:t>
-      </w:r>
-      <w:r>
-        <w:rPr>
-          <w:rFonts w:cs="Times New Roman"/>
-          <w:sz w:val="22"/>
-          <w:szCs w:val="22"/>
-        </w:rPr>
-        <w:t xml:space="preserve"> many keywords and display ads by size, type, and placement, each with </w:t>
-      </w:r>
-      <w:r>
-        <w:rPr>
-          <w:rFonts w:cs="Times New Roman"/>
-          <w:sz w:val="22"/>
-          <w:szCs w:val="22"/>
-        </w:rPr>
-        <w:t xml:space="preserve">their own </w:t>
-      </w:r>
-      <w:r>
-        <w:rPr>
-          <w:rFonts w:cs="Times New Roman"/>
-          <w:sz w:val="22"/>
-          <w:szCs w:val="22"/>
-        </w:rPr>
-        <w:t>individual performance information. In such a data-rich envir</w:t>
-      </w:r>
-      <w:r>
-        <w:rPr>
-          <w:rFonts w:cs="Times New Roman"/>
-          <w:sz w:val="22"/>
-          <w:szCs w:val="22"/>
-        </w:rPr>
-        <w:t>onment,</w:t>
-      </w:r>
-      <w:r>
-        <w:rPr>
-          <w:rFonts w:cs="Times New Roman"/>
-          <w:sz w:val="22"/>
-          <w:szCs w:val="22"/>
-        </w:rPr>
-        <w:t xml:space="preserve"> granular level </w:t>
-      </w:r>
-      <w:r>
-        <w:rPr>
-          <w:rFonts w:cs="Times New Roman"/>
-          <w:sz w:val="22"/>
-          <w:szCs w:val="22"/>
-        </w:rPr>
-        <w:t xml:space="preserve">analysis will </w:t>
-      </w:r>
-      <w:r>
-        <w:rPr>
-          <w:rFonts w:cs="Times New Roman"/>
-          <w:sz w:val="22"/>
-          <w:szCs w:val="22"/>
-        </w:rPr>
-        <w:t xml:space="preserve">identify significantly more value than reliance on misleading averages. </w:t>
-      </w:r>
-    </w:p>
-    <w:p>
-      <w:pPr>
-        <w:pStyle w:val="ListParagraph"/>
-        <w:widowControl w:val="0"/>
-        <w:autoSpaceDE w:val="0"/>
-        <w:autoSpaceDN w:val="0"/>
-        <w:adjustRightInd w:val="0"/>
-        <w:jc w:val="both"/>
-        <w:rPr>
-          <w:rFonts w:cs="Times New Roman"/>
-          <w:sz w:val="22"/>
-          <w:szCs w:val="22"/>
-        </w:rPr>
-      </w:pPr>
-    </w:p>
-    <w:p>
-      <w:pPr>
-        <w:widowControl w:val="0"/>
-        <w:autoSpaceDE w:val="0"/>
-        <w:autoSpaceDN w:val="0"/>
-        <w:adjustRightInd w:val="0"/>
-        <w:jc w:val="both"/>
-        <w:rPr>
-          <w:rFonts w:cs="Times New Roman"/>
-        </w:rPr>
-      </w:pPr>
-      <w:r>
-        <w:t>Overall, companies</w:t>
-      </w:r>
-      <w:r>
-        <w:t xml:space="preserve"> should stop paying for the majority of the poor-performing keywords, only keeping important ones for strategic reasons.</w:t>
-      </w:r>
-    </w:p>
-    <w:p>
-      <w:pPr>
-        <w:pStyle w:val="ListParagraph"/>
-        <w:widowControl w:val="0"/>
-        <w:autoSpaceDE w:val="0"/>
-        <w:autoSpaceDN w:val="0"/>
-        <w:adjustRightInd w:val="0"/>
-        <w:rPr>
-          <w:rFonts w:cs="Times New Roman"/>
-          <w:color w:val="000064"/>
-          <w:sz w:val="22"/>
-          <w:szCs w:val="22"/>
-        </w:rPr>
+        <w:spacing w:after="240"/>
       </w:pPr>
     </w:p>
     <w:p>
       <w:pPr>
         <w:spacing w:after="240"/>
       </w:pPr>
-      <w:bookmarkStart w:id="0" w:name="_GoBack"/>
-      <w:bookmarkEnd w:id="0"/>
+      <w:r>
+        <w:rPr>
+          <w:rFonts w:eastAsiaTheme="minorEastAsia"/>
+        </w:rPr>
+        <w:t xml:space="preserve">To obtain a comparable measure for OLS and IV, their </w:t>
+      </w:r>
+      <m:oMath>
+        <m:sSub>
+          <m:sSubPr>
+            <m:ctrlPr>
+              <w:rPr>
+                <w:rFonts w:ascii="Cambria Math" w:eastAsiaTheme="minorEastAsia" w:hAnsi="Cambria Math"/>
+                <w:i/>
+              </w:rPr>
+            </m:ctrlPr>
+          </m:sSubPr>
+          <m:e>
+            <m:r>
+              <w:rPr>
+                <w:rFonts w:ascii="Cambria Math" w:eastAsiaTheme="minorEastAsia" w:hAnsi="Cambria Math"/>
+              </w:rPr>
+              <m:t>α</m:t>
+            </m:r>
+          </m:e>
+          <m:sub>
+            <m:r>
+              <w:rPr>
+                <w:rFonts w:ascii="Cambria Math" w:eastAsiaTheme="minorEastAsia" w:hAnsi="Cambria Math"/>
+              </w:rPr>
+              <m:t>1</m:t>
+            </m:r>
+          </m:sub>
+        </m:sSub>
+      </m:oMath>
+      <w:r>
+        <w:rPr>
+          <w:rFonts w:eastAsiaTheme="minorEastAsia"/>
+        </w:rPr>
+        <w:t xml:space="preserve"> coefficients are multiplied by the </w:t>
+      </w:r>
+      <m:oMath>
+        <m:sSub>
+          <m:sSubPr>
+            <m:ctrlPr>
+              <w:rPr>
+                <w:rFonts w:ascii="Cambria Math" w:eastAsiaTheme="minorEastAsia" w:hAnsi="Cambria Math"/>
+                <w:i/>
+              </w:rPr>
+            </m:ctrlPr>
+          </m:sSubPr>
+          <m:e>
+            <m:acc>
+              <m:accPr>
+                <m:chr m:val="̃"/>
+                <m:ctrlPr>
+                  <w:rPr>
+                    <w:rFonts w:ascii="Cambria Math" w:eastAsiaTheme="minorEastAsia" w:hAnsi="Cambria Math"/>
+                    <w:i/>
+                  </w:rPr>
+                </m:ctrlPr>
+              </m:accPr>
+              <m:e>
+                <m:r>
+                  <w:rPr>
+                    <w:rFonts w:ascii="Cambria Math" w:eastAsiaTheme="minorEastAsia" w:hAnsi="Cambria Math"/>
+                  </w:rPr>
+                  <m:t>α</m:t>
+                </m:r>
+              </m:e>
+            </m:acc>
+          </m:e>
+          <m:sub>
+            <m:r>
+              <w:rPr>
+                <w:rFonts w:ascii="Cambria Math" w:eastAsiaTheme="minorEastAsia" w:hAnsi="Cambria Math"/>
+              </w:rPr>
+              <m:t>1</m:t>
+            </m:r>
+          </m:sub>
+        </m:sSub>
+      </m:oMath>
+      <w:r>
+        <w:rPr>
+          <w:rFonts w:eastAsiaTheme="minorEastAsia"/>
+        </w:rPr>
+        <w:t>coefficient in the first stage IV equation.</w:t>
+      </w:r>
+    </w:p>
+    <w:p>
+      <w:pPr>
+        <w:spacing w:after="240"/>
+      </w:pPr>
     </w:p>
     <w:sectPr>
       <w:pgSz w:w="11906" w:h="16838"/>

</xml_diff>